<commit_message>
feat: comparison prob 1
</commit_message>
<xml_diff>
--- a/Heuristic Analysis.docx
+++ b/Heuristic Analysis.docx
@@ -157,383 +157,640 @@
         </w:rPr>
         <w:t xml:space="preserve"> Red color indicated that the test was stopped as it wasa taking longer time to conclude the search and produce an optimal path.</w:t>
       </w:r>
+    </w:p>
+    <w:p>
+      <w:pPr>
+        <w:spacing w:after="0"/>
+        <w:rPr>
+          <w:rFonts w:asciiTheme="majorHAnsi" w:hAnsiTheme="majorHAnsi"/>
+          <w:bCs/>
+        </w:rPr>
+      </w:pPr>
+    </w:p>
+    <w:p>
+      <w:pPr>
+        <w:spacing w:after="0"/>
+        <w:rPr>
+          <w:rFonts w:asciiTheme="majorHAnsi" w:hAnsiTheme="majorHAnsi"/>
+          <w:bCs/>
+        </w:rPr>
+      </w:pPr>
+      <w:r>
+        <w:rPr>
+          <w:rFonts w:asciiTheme="majorHAnsi" w:hAnsiTheme="majorHAnsi"/>
+          <w:bCs/>
+        </w:rPr>
+        <w:t xml:space="preserve">Below is the </w:t>
+      </w:r>
+      <w:r>
+        <w:rPr>
+          <w:rFonts w:asciiTheme="majorHAnsi" w:hAnsiTheme="majorHAnsi"/>
+          <w:bCs/>
+        </w:rPr>
+        <w:t>Air Cargo Action Schema</w:t>
+      </w:r>
+      <w:r>
+        <w:rPr>
+          <w:rFonts w:asciiTheme="majorHAnsi" w:hAnsiTheme="majorHAnsi"/>
+          <w:bCs/>
+        </w:rPr>
+        <w:t>:</w:t>
+      </w:r>
+    </w:p>
+    <w:p>
+      <w:pPr>
+        <w:spacing w:after="0"/>
+        <w:rPr>
+          <w:bCs/>
+        </w:rPr>
+      </w:pPr>
+      <w:proofErr w:type="gramStart"/>
+      <w:r>
+        <w:rPr>
+          <w:bCs/>
+        </w:rPr>
+        <w:t>Action(</w:t>
+      </w:r>
+      <w:proofErr w:type="gramEnd"/>
+      <w:r>
+        <w:rPr>
+          <w:bCs/>
+        </w:rPr>
+        <w:t>Load(c, p, a),</w:t>
+      </w:r>
+    </w:p>
+    <w:p>
+      <w:pPr>
+        <w:spacing w:after="0"/>
+        <w:rPr>
+          <w:bCs/>
+        </w:rPr>
+      </w:pPr>
+      <w:r>
+        <w:rPr>
+          <w:bCs/>
+        </w:rPr>
+        <w:tab/>
+        <w:t xml:space="preserve">PRECOND: At(c, a) </w:t>
+      </w:r>
+      <w:r>
+        <w:rPr>
+          <w:rFonts w:ascii="Cambria Math" w:hAnsi="Cambria Math" w:cs="Cambria Math"/>
+          <w:bCs/>
+        </w:rPr>
+        <w:t>∧</w:t>
+      </w:r>
+      <w:r>
+        <w:rPr>
+          <w:bCs/>
+        </w:rPr>
+        <w:t xml:space="preserve"> </w:t>
+      </w:r>
+      <w:proofErr w:type="gramStart"/>
+      <w:r>
+        <w:rPr>
+          <w:bCs/>
+        </w:rPr>
+        <w:t>At(</w:t>
+      </w:r>
+      <w:proofErr w:type="gramEnd"/>
+      <w:r>
+        <w:rPr>
+          <w:bCs/>
+        </w:rPr>
+        <w:t xml:space="preserve">p, a) </w:t>
+      </w:r>
+      <w:r>
+        <w:rPr>
+          <w:rFonts w:ascii="Cambria Math" w:hAnsi="Cambria Math" w:cs="Cambria Math"/>
+          <w:bCs/>
+        </w:rPr>
+        <w:t>∧</w:t>
+      </w:r>
+      <w:r>
+        <w:rPr>
+          <w:bCs/>
+        </w:rPr>
+        <w:t xml:space="preserve"> Cargo(c) </w:t>
+      </w:r>
+      <w:r>
+        <w:rPr>
+          <w:rFonts w:ascii="Cambria Math" w:hAnsi="Cambria Math" w:cs="Cambria Math"/>
+          <w:bCs/>
+        </w:rPr>
+        <w:t>∧</w:t>
+      </w:r>
+      <w:r>
+        <w:rPr>
+          <w:bCs/>
+        </w:rPr>
+        <w:t xml:space="preserve"> Plane(p) </w:t>
+      </w:r>
+      <w:r>
+        <w:rPr>
+          <w:rFonts w:ascii="Cambria Math" w:hAnsi="Cambria Math" w:cs="Cambria Math"/>
+          <w:bCs/>
+        </w:rPr>
+        <w:t>∧</w:t>
+      </w:r>
+      <w:r>
+        <w:rPr>
+          <w:bCs/>
+        </w:rPr>
+        <w:t xml:space="preserve"> Airport(a)</w:t>
+      </w:r>
+    </w:p>
+    <w:p>
+      <w:pPr>
+        <w:spacing w:after="0"/>
+        <w:rPr>
+          <w:bCs/>
+        </w:rPr>
+      </w:pPr>
+      <w:r>
+        <w:rPr>
+          <w:bCs/>
+        </w:rPr>
+        <w:tab/>
+        <w:t xml:space="preserve">EFFECT: ¬ </w:t>
+      </w:r>
+      <w:proofErr w:type="gramStart"/>
+      <w:r>
+        <w:rPr>
+          <w:bCs/>
+        </w:rPr>
+        <w:t>At(</w:t>
+      </w:r>
+      <w:proofErr w:type="gramEnd"/>
+      <w:r>
+        <w:rPr>
+          <w:bCs/>
+        </w:rPr>
+        <w:t xml:space="preserve">c, a) </w:t>
+      </w:r>
+      <w:r>
+        <w:rPr>
+          <w:rFonts w:ascii="Cambria Math" w:hAnsi="Cambria Math" w:cs="Cambria Math"/>
+          <w:bCs/>
+        </w:rPr>
+        <w:t>∧</w:t>
+      </w:r>
+      <w:r>
+        <w:rPr>
+          <w:bCs/>
+        </w:rPr>
+        <w:t xml:space="preserve"> In(c, p))</w:t>
+      </w:r>
+    </w:p>
+    <w:p>
+      <w:pPr>
+        <w:spacing w:after="0"/>
+        <w:rPr>
+          <w:bCs/>
+        </w:rPr>
+      </w:pPr>
+      <w:proofErr w:type="gramStart"/>
+      <w:r>
+        <w:rPr>
+          <w:bCs/>
+        </w:rPr>
+        <w:t>Action(</w:t>
+      </w:r>
+      <w:proofErr w:type="gramEnd"/>
+      <w:r>
+        <w:rPr>
+          <w:bCs/>
+        </w:rPr>
+        <w:t>Unload(c, p, a),</w:t>
+      </w:r>
+    </w:p>
+    <w:p>
+      <w:pPr>
+        <w:spacing w:after="0"/>
+        <w:rPr>
+          <w:bCs/>
+        </w:rPr>
+      </w:pPr>
+      <w:r>
+        <w:rPr>
+          <w:bCs/>
+        </w:rPr>
+        <w:tab/>
+        <w:t xml:space="preserve">PRECOND: In(c, p) </w:t>
+      </w:r>
+      <w:r>
+        <w:rPr>
+          <w:rFonts w:ascii="Cambria Math" w:hAnsi="Cambria Math" w:cs="Cambria Math"/>
+          <w:bCs/>
+        </w:rPr>
+        <w:t>∧</w:t>
+      </w:r>
+      <w:r>
+        <w:rPr>
+          <w:bCs/>
+        </w:rPr>
+        <w:t xml:space="preserve"> </w:t>
+      </w:r>
+      <w:proofErr w:type="gramStart"/>
+      <w:r>
+        <w:rPr>
+          <w:bCs/>
+        </w:rPr>
+        <w:t>At(</w:t>
+      </w:r>
+      <w:proofErr w:type="gramEnd"/>
+      <w:r>
+        <w:rPr>
+          <w:bCs/>
+        </w:rPr>
+        <w:t xml:space="preserve">p, a) </w:t>
+      </w:r>
+      <w:r>
+        <w:rPr>
+          <w:rFonts w:ascii="Cambria Math" w:hAnsi="Cambria Math" w:cs="Cambria Math"/>
+          <w:bCs/>
+        </w:rPr>
+        <w:t>∧</w:t>
+      </w:r>
+      <w:r>
+        <w:rPr>
+          <w:bCs/>
+        </w:rPr>
+        <w:t xml:space="preserve"> Cargo(c) </w:t>
+      </w:r>
+      <w:r>
+        <w:rPr>
+          <w:rFonts w:ascii="Cambria Math" w:hAnsi="Cambria Math" w:cs="Cambria Math"/>
+          <w:bCs/>
+        </w:rPr>
+        <w:t>∧</w:t>
+      </w:r>
+      <w:r>
+        <w:rPr>
+          <w:bCs/>
+        </w:rPr>
+        <w:t xml:space="preserve"> Plane(p) </w:t>
+      </w:r>
+      <w:r>
+        <w:rPr>
+          <w:rFonts w:ascii="Cambria Math" w:hAnsi="Cambria Math" w:cs="Cambria Math"/>
+          <w:bCs/>
+        </w:rPr>
+        <w:t>∧</w:t>
+      </w:r>
+      <w:r>
+        <w:rPr>
+          <w:bCs/>
+        </w:rPr>
+        <w:t xml:space="preserve"> Airport(a)</w:t>
+      </w:r>
+    </w:p>
+    <w:p>
+      <w:pPr>
+        <w:spacing w:after="0"/>
+        <w:rPr>
+          <w:bCs/>
+        </w:rPr>
+      </w:pPr>
+      <w:r>
+        <w:rPr>
+          <w:bCs/>
+        </w:rPr>
+        <w:tab/>
+        <w:t xml:space="preserve">EFFECT: At(c, a) </w:t>
+      </w:r>
+      <w:r>
+        <w:rPr>
+          <w:rFonts w:ascii="Cambria Math" w:hAnsi="Cambria Math" w:cs="Cambria Math"/>
+          <w:bCs/>
+        </w:rPr>
+        <w:t>∧</w:t>
+      </w:r>
+      <w:r>
+        <w:rPr>
+          <w:bCs/>
+        </w:rPr>
+        <w:t xml:space="preserve"> </w:t>
+      </w:r>
+      <w:r>
+        <w:rPr>
+          <w:rFonts w:cs="Calibri Light"/>
+          <w:bCs/>
+        </w:rPr>
+        <w:t>¬</w:t>
+      </w:r>
+      <w:r>
+        <w:rPr>
+          <w:bCs/>
+        </w:rPr>
+        <w:t xml:space="preserve"> </w:t>
+      </w:r>
+      <w:proofErr w:type="gramStart"/>
+      <w:r>
+        <w:rPr>
+          <w:bCs/>
+        </w:rPr>
+        <w:t>In(</w:t>
+      </w:r>
+      <w:proofErr w:type="gramEnd"/>
+      <w:r>
+        <w:rPr>
+          <w:bCs/>
+        </w:rPr>
+        <w:t>c, p))</w:t>
+      </w:r>
+    </w:p>
+    <w:p>
+      <w:pPr>
+        <w:spacing w:after="0"/>
+        <w:rPr>
+          <w:bCs/>
+        </w:rPr>
+      </w:pPr>
+      <w:proofErr w:type="gramStart"/>
+      <w:r>
+        <w:rPr>
+          <w:bCs/>
+        </w:rPr>
+        <w:t>Action(</w:t>
+      </w:r>
+      <w:proofErr w:type="gramEnd"/>
+      <w:r>
+        <w:rPr>
+          <w:bCs/>
+        </w:rPr>
+        <w:t>Fly(p, from, to),</w:t>
+      </w:r>
+    </w:p>
+    <w:p>
+      <w:pPr>
+        <w:spacing w:after="0"/>
+        <w:rPr>
+          <w:bCs/>
+        </w:rPr>
+      </w:pPr>
+      <w:r>
+        <w:rPr>
+          <w:bCs/>
+        </w:rPr>
+        <w:tab/>
+        <w:t xml:space="preserve">PRECOND: </w:t>
+      </w:r>
+      <w:proofErr w:type="gramStart"/>
+      <w:r>
+        <w:rPr>
+          <w:bCs/>
+        </w:rPr>
+        <w:t>At(</w:t>
+      </w:r>
+      <w:proofErr w:type="gramEnd"/>
+      <w:r>
+        <w:rPr>
+          <w:bCs/>
+        </w:rPr>
+        <w:t xml:space="preserve">p, from) </w:t>
+      </w:r>
+      <w:r>
+        <w:rPr>
+          <w:rFonts w:ascii="Cambria Math" w:hAnsi="Cambria Math" w:cs="Cambria Math"/>
+          <w:bCs/>
+        </w:rPr>
+        <w:t>∧</w:t>
+      </w:r>
+      <w:r>
+        <w:rPr>
+          <w:bCs/>
+        </w:rPr>
+        <w:t xml:space="preserve"> Plane(p) </w:t>
+      </w:r>
+      <w:r>
+        <w:rPr>
+          <w:rFonts w:ascii="Cambria Math" w:hAnsi="Cambria Math" w:cs="Cambria Math"/>
+          <w:bCs/>
+        </w:rPr>
+        <w:t>∧</w:t>
+      </w:r>
+      <w:r>
+        <w:rPr>
+          <w:bCs/>
+        </w:rPr>
+        <w:t xml:space="preserve"> Airport(from) </w:t>
+      </w:r>
+      <w:r>
+        <w:rPr>
+          <w:rFonts w:ascii="Cambria Math" w:hAnsi="Cambria Math" w:cs="Cambria Math"/>
+          <w:bCs/>
+        </w:rPr>
+        <w:t>∧</w:t>
+      </w:r>
+      <w:r>
+        <w:rPr>
+          <w:bCs/>
+        </w:rPr>
+        <w:t xml:space="preserve"> Airport(to)</w:t>
+      </w:r>
+    </w:p>
+    <w:p>
+      <w:pPr>
+        <w:spacing w:after="0"/>
+        <w:rPr>
+          <w:bCs/>
+        </w:rPr>
+      </w:pPr>
+      <w:r>
+        <w:rPr>
+          <w:bCs/>
+        </w:rPr>
+        <w:tab/>
+        <w:t xml:space="preserve">EFFECT: ¬ </w:t>
+      </w:r>
+      <w:proofErr w:type="gramStart"/>
+      <w:r>
+        <w:rPr>
+          <w:bCs/>
+        </w:rPr>
+        <w:t>At(</w:t>
+      </w:r>
+      <w:proofErr w:type="gramEnd"/>
+      <w:r>
+        <w:rPr>
+          <w:bCs/>
+        </w:rPr>
+        <w:t xml:space="preserve">p, from) </w:t>
+      </w:r>
+      <w:r>
+        <w:rPr>
+          <w:rFonts w:ascii="Cambria Math" w:hAnsi="Cambria Math" w:cs="Cambria Math"/>
+          <w:bCs/>
+        </w:rPr>
+        <w:t>∧</w:t>
+      </w:r>
+      <w:r>
+        <w:rPr>
+          <w:bCs/>
+        </w:rPr>
+        <w:t xml:space="preserve"> At(p, to))</w:t>
+      </w:r>
+    </w:p>
+    <w:p>
+      <w:pPr>
+        <w:spacing w:after="0"/>
+        <w:rPr>
+          <w:bCs/>
+        </w:rPr>
+      </w:pPr>
+    </w:p>
+    <w:p>
+      <w:pPr>
+        <w:spacing w:after="0"/>
+        <w:rPr>
+          <w:bCs/>
+        </w:rPr>
+      </w:pPr>
+    </w:p>
+    <w:p>
+      <w:pPr>
+        <w:spacing w:after="0"/>
+        <w:rPr>
+          <w:bCs/>
+        </w:rPr>
+      </w:pPr>
+      <w:r>
+        <w:rPr>
+          <w:bCs/>
+        </w:rPr>
+        <w:t>O</w:t>
+      </w:r>
+      <w:r>
+        <w:rPr>
+          <w:bCs/>
+        </w:rPr>
+        <w:t>ptimal plan for Problems 1, 2, and 3</w:t>
+      </w:r>
+      <w:r>
+        <w:rPr>
+          <w:bCs/>
+        </w:rPr>
+        <w:t xml:space="preserve"> are given below along with </w:t>
+      </w:r>
+      <w:r>
+        <w:rPr>
+          <w:bCs/>
+        </w:rPr>
+        <w:t>compar</w:t>
+      </w:r>
+      <w:r>
+        <w:rPr>
+          <w:bCs/>
+        </w:rPr>
+        <w:t>ison</w:t>
+      </w:r>
+      <w:r>
+        <w:rPr>
+          <w:bCs/>
+        </w:rPr>
+        <w:t xml:space="preserve"> </w:t>
+      </w:r>
+      <w:r>
+        <w:rPr>
+          <w:bCs/>
+        </w:rPr>
+        <w:t xml:space="preserve">of </w:t>
+      </w:r>
+      <w:r>
+        <w:rPr>
+          <w:bCs/>
+        </w:rPr>
+        <w:t xml:space="preserve">the performance </w:t>
+      </w:r>
+      <w:r>
+        <w:rPr>
+          <w:bCs/>
+        </w:rPr>
+        <w:t xml:space="preserve">in terms of </w:t>
+      </w:r>
+      <w:r>
+        <w:rPr>
+          <w:bCs/>
+        </w:rPr>
+        <w:t xml:space="preserve"> </w:t>
+      </w:r>
+      <w:r>
+        <w:rPr>
+          <w:b/>
+          <w:bCs/>
+        </w:rPr>
+        <w:t xml:space="preserve">speed </w:t>
+      </w:r>
+      <w:r>
+        <w:rPr>
+          <w:bCs/>
+        </w:rPr>
+        <w:t xml:space="preserve">(execution time, measured in seconds), </w:t>
+      </w:r>
+      <w:r>
+        <w:rPr>
+          <w:b/>
+          <w:bCs/>
+        </w:rPr>
+        <w:t xml:space="preserve">memory usage </w:t>
+      </w:r>
+      <w:r>
+        <w:rPr>
+          <w:bCs/>
+        </w:rPr>
+        <w:t>(measured in search node</w:t>
+      </w:r>
+    </w:p>
+    <w:p>
+      <w:pPr>
+        <w:spacing w:after="0"/>
+        <w:rPr>
+          <w:rFonts w:asciiTheme="majorHAnsi" w:hAnsiTheme="majorHAnsi"/>
+          <w:bCs/>
+        </w:rPr>
+      </w:pPr>
+      <w:proofErr w:type="gramStart"/>
+      <w:r>
+        <w:rPr>
+          <w:bCs/>
+        </w:rPr>
+        <w:t>expansions</w:t>
+      </w:r>
+      <w:proofErr w:type="gramEnd"/>
+      <w:r>
+        <w:rPr>
+          <w:bCs/>
+        </w:rPr>
+        <w:t xml:space="preserve">) and </w:t>
+      </w:r>
+      <w:r>
+        <w:rPr>
+          <w:b/>
+          <w:bCs/>
+        </w:rPr>
+        <w:t xml:space="preserve">optimality </w:t>
+      </w:r>
+      <w:r>
+        <w:rPr>
+          <w:bCs/>
+        </w:rPr>
+        <w:t xml:space="preserve">(Yes, if a solution of optimal length is found; No, otherwise). The number of goal tests and number of new nodes are not </w:t>
+      </w:r>
+      <w:r>
+        <w:rPr>
+          <w:bCs/>
+        </w:rPr>
+        <w:t xml:space="preserve">included in the optimality check </w:t>
+      </w:r>
       <w:bookmarkStart w:id="0" w:name="_GoBack"/>
       <w:bookmarkEnd w:id="0"/>
-    </w:p>
-    <w:p>
-      <w:pPr>
-        <w:spacing w:after="0"/>
-        <w:rPr>
-          <w:rFonts w:asciiTheme="majorHAnsi" w:hAnsiTheme="majorHAnsi"/>
-          <w:bCs/>
-        </w:rPr>
-      </w:pPr>
-    </w:p>
-    <w:p>
-      <w:pPr>
-        <w:spacing w:after="0"/>
-        <w:rPr>
-          <w:rFonts w:asciiTheme="majorHAnsi" w:hAnsiTheme="majorHAnsi"/>
-          <w:bCs/>
-        </w:rPr>
-      </w:pPr>
-      <w:r>
-        <w:rPr>
-          <w:rFonts w:asciiTheme="majorHAnsi" w:hAnsiTheme="majorHAnsi"/>
-          <w:bCs/>
-        </w:rPr>
-        <w:t xml:space="preserve">Below is the </w:t>
-      </w:r>
-      <w:r>
-        <w:rPr>
-          <w:rFonts w:asciiTheme="majorHAnsi" w:hAnsiTheme="majorHAnsi"/>
-          <w:bCs/>
-        </w:rPr>
-        <w:t>Air Cargo Action Schema</w:t>
-      </w:r>
-      <w:r>
-        <w:rPr>
-          <w:rFonts w:asciiTheme="majorHAnsi" w:hAnsiTheme="majorHAnsi"/>
-          <w:bCs/>
-        </w:rPr>
-        <w:t>:</w:t>
-      </w:r>
-    </w:p>
-    <w:p>
-      <w:pPr>
-        <w:spacing w:after="0"/>
-        <w:rPr>
-          <w:bCs/>
-        </w:rPr>
-      </w:pPr>
-      <w:r>
-        <w:rPr>
-          <w:bCs/>
-        </w:rPr>
-        <w:t>Action(Load(c, p, a),</w:t>
-      </w:r>
-    </w:p>
-    <w:p>
-      <w:pPr>
-        <w:spacing w:after="0"/>
-        <w:rPr>
-          <w:bCs/>
-        </w:rPr>
-      </w:pPr>
-      <w:r>
-        <w:rPr>
-          <w:bCs/>
-        </w:rPr>
-        <w:tab/>
-        <w:t xml:space="preserve">PRECOND: At(c, a) </w:t>
-      </w:r>
-      <w:r>
-        <w:rPr>
-          <w:rFonts w:ascii="Cambria Math" w:hAnsi="Cambria Math" w:cs="Cambria Math"/>
-          <w:bCs/>
-        </w:rPr>
-        <w:t>∧</w:t>
-      </w:r>
-      <w:r>
-        <w:rPr>
-          <w:bCs/>
-        </w:rPr>
-        <w:t xml:space="preserve"> At(p, a) </w:t>
-      </w:r>
-      <w:r>
-        <w:rPr>
-          <w:rFonts w:ascii="Cambria Math" w:hAnsi="Cambria Math" w:cs="Cambria Math"/>
-          <w:bCs/>
-        </w:rPr>
-        <w:t>∧</w:t>
-      </w:r>
-      <w:r>
-        <w:rPr>
-          <w:bCs/>
-        </w:rPr>
-        <w:t xml:space="preserve"> Cargo(c) </w:t>
-      </w:r>
-      <w:r>
-        <w:rPr>
-          <w:rFonts w:ascii="Cambria Math" w:hAnsi="Cambria Math" w:cs="Cambria Math"/>
-          <w:bCs/>
-        </w:rPr>
-        <w:t>∧</w:t>
-      </w:r>
-      <w:r>
-        <w:rPr>
-          <w:bCs/>
-        </w:rPr>
-        <w:t xml:space="preserve"> Plane(p) </w:t>
-      </w:r>
-      <w:r>
-        <w:rPr>
-          <w:rFonts w:ascii="Cambria Math" w:hAnsi="Cambria Math" w:cs="Cambria Math"/>
-          <w:bCs/>
-        </w:rPr>
-        <w:t>∧</w:t>
-      </w:r>
-      <w:r>
-        <w:rPr>
-          <w:bCs/>
-        </w:rPr>
-        <w:t xml:space="preserve"> Airport(a)</w:t>
-      </w:r>
-    </w:p>
-    <w:p>
-      <w:pPr>
-        <w:spacing w:after="0"/>
-        <w:rPr>
-          <w:bCs/>
-        </w:rPr>
-      </w:pPr>
-      <w:r>
-        <w:rPr>
-          <w:bCs/>
-        </w:rPr>
-        <w:tab/>
-        <w:t xml:space="preserve">EFFECT: ¬ At(c, a) </w:t>
-      </w:r>
-      <w:r>
-        <w:rPr>
-          <w:rFonts w:ascii="Cambria Math" w:hAnsi="Cambria Math" w:cs="Cambria Math"/>
-          <w:bCs/>
-        </w:rPr>
-        <w:t>∧</w:t>
-      </w:r>
-      <w:r>
-        <w:rPr>
-          <w:bCs/>
-        </w:rPr>
-        <w:t xml:space="preserve"> In(c, p))</w:t>
-      </w:r>
-    </w:p>
-    <w:p>
-      <w:pPr>
-        <w:spacing w:after="0"/>
-        <w:rPr>
-          <w:bCs/>
-        </w:rPr>
-      </w:pPr>
-      <w:r>
-        <w:rPr>
-          <w:bCs/>
-        </w:rPr>
-        <w:t>Action(Unload(c, p, a),</w:t>
-      </w:r>
-    </w:p>
-    <w:p>
-      <w:pPr>
-        <w:spacing w:after="0"/>
-        <w:rPr>
-          <w:bCs/>
-        </w:rPr>
-      </w:pPr>
-      <w:r>
-        <w:rPr>
-          <w:bCs/>
-        </w:rPr>
-        <w:tab/>
-        <w:t xml:space="preserve">PRECOND: In(c, p) </w:t>
-      </w:r>
-      <w:r>
-        <w:rPr>
-          <w:rFonts w:ascii="Cambria Math" w:hAnsi="Cambria Math" w:cs="Cambria Math"/>
-          <w:bCs/>
-        </w:rPr>
-        <w:t>∧</w:t>
-      </w:r>
-      <w:r>
-        <w:rPr>
-          <w:bCs/>
-        </w:rPr>
-        <w:t xml:space="preserve"> At(p, a) </w:t>
-      </w:r>
-      <w:r>
-        <w:rPr>
-          <w:rFonts w:ascii="Cambria Math" w:hAnsi="Cambria Math" w:cs="Cambria Math"/>
-          <w:bCs/>
-        </w:rPr>
-        <w:t>∧</w:t>
-      </w:r>
-      <w:r>
-        <w:rPr>
-          <w:bCs/>
-        </w:rPr>
-        <w:t xml:space="preserve"> Cargo(c) </w:t>
-      </w:r>
-      <w:r>
-        <w:rPr>
-          <w:rFonts w:ascii="Cambria Math" w:hAnsi="Cambria Math" w:cs="Cambria Math"/>
-          <w:bCs/>
-        </w:rPr>
-        <w:t>∧</w:t>
-      </w:r>
-      <w:r>
-        <w:rPr>
-          <w:bCs/>
-        </w:rPr>
-        <w:t xml:space="preserve"> Plane(p) </w:t>
-      </w:r>
-      <w:r>
-        <w:rPr>
-          <w:rFonts w:ascii="Cambria Math" w:hAnsi="Cambria Math" w:cs="Cambria Math"/>
-          <w:bCs/>
-        </w:rPr>
-        <w:t>∧</w:t>
-      </w:r>
-      <w:r>
-        <w:rPr>
-          <w:bCs/>
-        </w:rPr>
-        <w:t xml:space="preserve"> Airport(a)</w:t>
-      </w:r>
-    </w:p>
-    <w:p>
-      <w:pPr>
-        <w:spacing w:after="0"/>
-        <w:rPr>
-          <w:bCs/>
-        </w:rPr>
-      </w:pPr>
-      <w:r>
-        <w:rPr>
-          <w:bCs/>
-        </w:rPr>
-        <w:tab/>
-        <w:t xml:space="preserve">EFFECT: At(c, a) </w:t>
-      </w:r>
-      <w:r>
-        <w:rPr>
-          <w:rFonts w:ascii="Cambria Math" w:hAnsi="Cambria Math" w:cs="Cambria Math"/>
-          <w:bCs/>
-        </w:rPr>
-        <w:t>∧</w:t>
-      </w:r>
-      <w:r>
-        <w:rPr>
-          <w:bCs/>
-        </w:rPr>
-        <w:t xml:space="preserve"> </w:t>
-      </w:r>
-      <w:r>
-        <w:rPr>
-          <w:rFonts w:cs="Calibri Light"/>
-          <w:bCs/>
-        </w:rPr>
-        <w:t>¬</w:t>
-      </w:r>
-      <w:r>
-        <w:rPr>
-          <w:bCs/>
-        </w:rPr>
-        <w:t xml:space="preserve"> In(c, p))</w:t>
-      </w:r>
-    </w:p>
-    <w:p>
-      <w:pPr>
-        <w:spacing w:after="0"/>
-        <w:rPr>
-          <w:bCs/>
-        </w:rPr>
-      </w:pPr>
-      <w:r>
-        <w:rPr>
-          <w:bCs/>
-        </w:rPr>
-        <w:t>Action(Fly(p, from, to),</w:t>
-      </w:r>
-    </w:p>
-    <w:p>
-      <w:pPr>
-        <w:spacing w:after="0"/>
-        <w:rPr>
-          <w:bCs/>
-        </w:rPr>
-      </w:pPr>
-      <w:r>
-        <w:rPr>
-          <w:bCs/>
-        </w:rPr>
-        <w:tab/>
-        <w:t xml:space="preserve">PRECOND: At(p, from) </w:t>
-      </w:r>
-      <w:r>
-        <w:rPr>
-          <w:rFonts w:ascii="Cambria Math" w:hAnsi="Cambria Math" w:cs="Cambria Math"/>
-          <w:bCs/>
-        </w:rPr>
-        <w:t>∧</w:t>
-      </w:r>
-      <w:r>
-        <w:rPr>
-          <w:bCs/>
-        </w:rPr>
-        <w:t xml:space="preserve"> Plane(p) </w:t>
-      </w:r>
-      <w:r>
-        <w:rPr>
-          <w:rFonts w:ascii="Cambria Math" w:hAnsi="Cambria Math" w:cs="Cambria Math"/>
-          <w:bCs/>
-        </w:rPr>
-        <w:t>∧</w:t>
-      </w:r>
-      <w:r>
-        <w:rPr>
-          <w:bCs/>
-        </w:rPr>
-        <w:t xml:space="preserve"> Airport(from) </w:t>
-      </w:r>
-      <w:r>
-        <w:rPr>
-          <w:rFonts w:ascii="Cambria Math" w:hAnsi="Cambria Math" w:cs="Cambria Math"/>
-          <w:bCs/>
-        </w:rPr>
-        <w:t>∧</w:t>
-      </w:r>
-      <w:r>
-        <w:rPr>
-          <w:bCs/>
-        </w:rPr>
-        <w:t xml:space="preserve"> Airport(to)</w:t>
-      </w:r>
-    </w:p>
-    <w:p>
-      <w:pPr>
-        <w:spacing w:after="0"/>
-        <w:rPr>
-          <w:bCs/>
-        </w:rPr>
-      </w:pPr>
-      <w:r>
-        <w:rPr>
-          <w:bCs/>
-        </w:rPr>
-        <w:tab/>
-        <w:t xml:space="preserve">EFFECT: ¬ At(p, from) </w:t>
-      </w:r>
-      <w:r>
-        <w:rPr>
-          <w:rFonts w:ascii="Cambria Math" w:hAnsi="Cambria Math" w:cs="Cambria Math"/>
-          <w:bCs/>
-        </w:rPr>
-        <w:t>∧</w:t>
-      </w:r>
-      <w:r>
-        <w:rPr>
-          <w:bCs/>
-        </w:rPr>
-        <w:t xml:space="preserve"> At(p, to))</w:t>
-      </w:r>
-    </w:p>
-    <w:p>
-      <w:pPr>
-        <w:spacing w:after="0"/>
-        <w:rPr>
-          <w:rFonts w:asciiTheme="majorHAnsi" w:hAnsiTheme="majorHAnsi"/>
-          <w:bCs/>
-        </w:rPr>
-      </w:pPr>
+      <w:r>
+        <w:rPr>
+          <w:bCs/>
+        </w:rPr>
+        <w:t>since they do not change the results of our analysis below.</w:t>
+      </w:r>
     </w:p>
     <w:p>
       <w:pPr>
@@ -625,11 +882,19 @@
           <w:bCs/>
         </w:rPr>
       </w:pPr>
-      <w:r>
-        <w:rPr>
-          <w:bCs/>
-        </w:rPr>
-        <w:t xml:space="preserve">Init(At(C1, SFO) </w:t>
+      <w:proofErr w:type="gramStart"/>
+      <w:r>
+        <w:rPr>
+          <w:bCs/>
+        </w:rPr>
+        <w:t>Init(</w:t>
+      </w:r>
+      <w:proofErr w:type="gramEnd"/>
+      <w:r>
+        <w:rPr>
+          <w:bCs/>
+        </w:rPr>
+        <w:t xml:space="preserve">At(C1, SFO) </w:t>
       </w:r>
       <w:r>
         <w:rPr>
@@ -669,7 +934,21 @@
         <w:rPr>
           <w:bCs/>
         </w:rPr>
-        <w:t xml:space="preserve"> At(P1, SFO) </w:t>
+        <w:t xml:space="preserve"> </w:t>
+      </w:r>
+      <w:proofErr w:type="gramStart"/>
+      <w:r>
+        <w:rPr>
+          <w:bCs/>
+        </w:rPr>
+        <w:t>At(</w:t>
+      </w:r>
+      <w:proofErr w:type="gramEnd"/>
+      <w:r>
+        <w:rPr>
+          <w:bCs/>
+        </w:rPr>
+        <w:t xml:space="preserve">P1, SFO) </w:t>
       </w:r>
       <w:r>
         <w:rPr>
@@ -709,7 +988,21 @@
         <w:rPr>
           <w:bCs/>
         </w:rPr>
-        <w:t xml:space="preserve"> Cargo(C1) </w:t>
+        <w:t xml:space="preserve"> </w:t>
+      </w:r>
+      <w:proofErr w:type="gramStart"/>
+      <w:r>
+        <w:rPr>
+          <w:bCs/>
+        </w:rPr>
+        <w:t>Cargo(</w:t>
+      </w:r>
+      <w:proofErr w:type="gramEnd"/>
+      <w:r>
+        <w:rPr>
+          <w:bCs/>
+        </w:rPr>
+        <w:t xml:space="preserve">C1) </w:t>
       </w:r>
       <w:r>
         <w:rPr>
@@ -749,7 +1042,21 @@
         <w:rPr>
           <w:bCs/>
         </w:rPr>
-        <w:t xml:space="preserve"> Plane(P1) </w:t>
+        <w:t xml:space="preserve"> </w:t>
+      </w:r>
+      <w:proofErr w:type="gramStart"/>
+      <w:r>
+        <w:rPr>
+          <w:bCs/>
+        </w:rPr>
+        <w:t>Plane(</w:t>
+      </w:r>
+      <w:proofErr w:type="gramEnd"/>
+      <w:r>
+        <w:rPr>
+          <w:bCs/>
+        </w:rPr>
+        <w:t xml:space="preserve">P1) </w:t>
       </w:r>
       <w:r>
         <w:rPr>
@@ -789,7 +1096,21 @@
         <w:rPr>
           <w:bCs/>
         </w:rPr>
-        <w:t xml:space="preserve"> Airport(JFK) </w:t>
+        <w:t xml:space="preserve"> </w:t>
+      </w:r>
+      <w:proofErr w:type="gramStart"/>
+      <w:r>
+        <w:rPr>
+          <w:bCs/>
+        </w:rPr>
+        <w:t>Airport(</w:t>
+      </w:r>
+      <w:proofErr w:type="gramEnd"/>
+      <w:r>
+        <w:rPr>
+          <w:bCs/>
+        </w:rPr>
+        <w:t xml:space="preserve">JFK) </w:t>
       </w:r>
       <w:r>
         <w:rPr>
@@ -812,11 +1133,19 @@
           <w:bCs/>
         </w:rPr>
       </w:pPr>
-      <w:r>
-        <w:rPr>
-          <w:bCs/>
-        </w:rPr>
-        <w:t xml:space="preserve">Goal(At(C1, JFK) </w:t>
+      <w:proofErr w:type="gramStart"/>
+      <w:r>
+        <w:rPr>
+          <w:bCs/>
+        </w:rPr>
+        <w:t>Goal(</w:t>
+      </w:r>
+      <w:proofErr w:type="gramEnd"/>
+      <w:r>
+        <w:rPr>
+          <w:bCs/>
+        </w:rPr>
+        <w:t xml:space="preserve">At(C1, JFK) </w:t>
       </w:r>
       <w:r>
         <w:rPr>
@@ -875,81 +1204,130 @@
           <w:bCs/>
         </w:rPr>
       </w:pPr>
-      <w:r>
-        <w:rPr>
-          <w:bCs/>
-        </w:rPr>
-        <w:t>Load(C1, P1, SFO)</w:t>
-      </w:r>
-    </w:p>
-    <w:p>
-      <w:pPr>
-        <w:spacing w:after="0"/>
-        <w:rPr>
-          <w:bCs/>
-        </w:rPr>
-      </w:pPr>
-      <w:r>
-        <w:rPr>
-          <w:bCs/>
-        </w:rPr>
-        <w:t>Load(C2, P2, JFK)</w:t>
-      </w:r>
-    </w:p>
-    <w:p>
-      <w:pPr>
-        <w:spacing w:after="0"/>
-        <w:rPr>
-          <w:bCs/>
-        </w:rPr>
-      </w:pPr>
-      <w:r>
-        <w:rPr>
-          <w:bCs/>
-        </w:rPr>
-        <w:t>Fly(P1, SFO, JFK)</w:t>
-      </w:r>
-    </w:p>
-    <w:p>
-      <w:pPr>
-        <w:spacing w:after="0"/>
-        <w:rPr>
-          <w:bCs/>
-        </w:rPr>
-      </w:pPr>
-      <w:r>
-        <w:rPr>
-          <w:bCs/>
-        </w:rPr>
-        <w:t>Fly(P2, JFK, SFO)</w:t>
-      </w:r>
-    </w:p>
-    <w:p>
-      <w:pPr>
-        <w:spacing w:after="0"/>
-        <w:rPr>
-          <w:bCs/>
-        </w:rPr>
-      </w:pPr>
-      <w:r>
-        <w:rPr>
-          <w:bCs/>
-        </w:rPr>
-        <w:t>Unload(C1, P1, JFK)</w:t>
-      </w:r>
-    </w:p>
-    <w:p>
-      <w:pPr>
-        <w:spacing w:after="0"/>
-        <w:rPr>
-          <w:bCs/>
-        </w:rPr>
-      </w:pPr>
-      <w:r>
-        <w:rPr>
-          <w:bCs/>
-        </w:rPr>
-        <w:t>Unload(C2, P2, SFO)</w:t>
+      <w:proofErr w:type="gramStart"/>
+      <w:r>
+        <w:rPr>
+          <w:bCs/>
+        </w:rPr>
+        <w:t>Load(</w:t>
+      </w:r>
+      <w:proofErr w:type="gramEnd"/>
+      <w:r>
+        <w:rPr>
+          <w:bCs/>
+        </w:rPr>
+        <w:t>C1, P1, SFO)</w:t>
+      </w:r>
+    </w:p>
+    <w:p>
+      <w:pPr>
+        <w:spacing w:after="0"/>
+        <w:rPr>
+          <w:bCs/>
+        </w:rPr>
+      </w:pPr>
+      <w:proofErr w:type="gramStart"/>
+      <w:r>
+        <w:rPr>
+          <w:bCs/>
+        </w:rPr>
+        <w:t>Load(</w:t>
+      </w:r>
+      <w:proofErr w:type="gramEnd"/>
+      <w:r>
+        <w:rPr>
+          <w:bCs/>
+        </w:rPr>
+        <w:t>C2, P2, JFK)</w:t>
+      </w:r>
+    </w:p>
+    <w:p>
+      <w:pPr>
+        <w:spacing w:after="0"/>
+        <w:rPr>
+          <w:bCs/>
+        </w:rPr>
+      </w:pPr>
+      <w:proofErr w:type="gramStart"/>
+      <w:r>
+        <w:rPr>
+          <w:bCs/>
+        </w:rPr>
+        <w:lastRenderedPageBreak/>
+        <w:t>Fly(</w:t>
+      </w:r>
+      <w:proofErr w:type="gramEnd"/>
+      <w:r>
+        <w:rPr>
+          <w:bCs/>
+        </w:rPr>
+        <w:t>P1, SFO, JFK)</w:t>
+      </w:r>
+    </w:p>
+    <w:p>
+      <w:pPr>
+        <w:spacing w:after="0"/>
+        <w:rPr>
+          <w:bCs/>
+        </w:rPr>
+      </w:pPr>
+      <w:proofErr w:type="gramStart"/>
+      <w:r>
+        <w:rPr>
+          <w:bCs/>
+        </w:rPr>
+        <w:t>Fly(</w:t>
+      </w:r>
+      <w:proofErr w:type="gramEnd"/>
+      <w:r>
+        <w:rPr>
+          <w:bCs/>
+        </w:rPr>
+        <w:t>P2, JFK, SFO)</w:t>
+      </w:r>
+    </w:p>
+    <w:p>
+      <w:pPr>
+        <w:spacing w:after="0"/>
+        <w:rPr>
+          <w:bCs/>
+        </w:rPr>
+      </w:pPr>
+      <w:proofErr w:type="gramStart"/>
+      <w:r>
+        <w:rPr>
+          <w:bCs/>
+        </w:rPr>
+        <w:t>Unload(</w:t>
+      </w:r>
+      <w:proofErr w:type="gramEnd"/>
+      <w:r>
+        <w:rPr>
+          <w:bCs/>
+        </w:rPr>
+        <w:t>C1, P1, JFK)</w:t>
+      </w:r>
+    </w:p>
+    <w:p>
+      <w:pPr>
+        <w:spacing w:after="0"/>
+        <w:rPr>
+          <w:bCs/>
+        </w:rPr>
+      </w:pPr>
+      <w:proofErr w:type="gramStart"/>
+      <w:r>
+        <w:rPr>
+          <w:bCs/>
+        </w:rPr>
+        <w:t>Unload(</w:t>
+      </w:r>
+      <w:proofErr w:type="gramEnd"/>
+      <w:r>
+        <w:rPr>
+          <w:bCs/>
+        </w:rPr>
+        <w:t>C2, P2, SFO)</w:t>
       </w:r>
     </w:p>
     <w:p>
@@ -980,7 +1358,6 @@
         <w:rPr>
           <w:noProof/>
         </w:rPr>
-        <w:lastRenderedPageBreak/>
         <w:drawing>
           <wp:inline distT="0" distB="0" distL="0" distR="0" wp14:anchorId="1C9BEEE4" wp14:editId="77BDA3D9">
             <wp:extent cx="5943600" cy="1482090"/>
@@ -1082,11 +1459,19 @@
           <w:bCs/>
         </w:rPr>
       </w:pPr>
-      <w:r>
-        <w:rPr>
-          <w:bCs/>
-        </w:rPr>
-        <w:t xml:space="preserve">Init(At(C1, SFO) </w:t>
+      <w:proofErr w:type="gramStart"/>
+      <w:r>
+        <w:rPr>
+          <w:bCs/>
+        </w:rPr>
+        <w:t>Init(</w:t>
+      </w:r>
+      <w:proofErr w:type="gramEnd"/>
+      <w:r>
+        <w:rPr>
+          <w:bCs/>
+        </w:rPr>
+        <w:t xml:space="preserve">At(C1, SFO) </w:t>
       </w:r>
       <w:r>
         <w:rPr>
@@ -1139,7 +1524,21 @@
         <w:rPr>
           <w:bCs/>
         </w:rPr>
-        <w:t xml:space="preserve"> At(P1, SFO) </w:t>
+        <w:t xml:space="preserve"> </w:t>
+      </w:r>
+      <w:proofErr w:type="gramStart"/>
+      <w:r>
+        <w:rPr>
+          <w:bCs/>
+        </w:rPr>
+        <w:t>At(</w:t>
+      </w:r>
+      <w:proofErr w:type="gramEnd"/>
+      <w:r>
+        <w:rPr>
+          <w:bCs/>
+        </w:rPr>
+        <w:t xml:space="preserve">P1, SFO) </w:t>
       </w:r>
       <w:r>
         <w:rPr>
@@ -1192,7 +1591,21 @@
         <w:rPr>
           <w:bCs/>
         </w:rPr>
-        <w:t xml:space="preserve"> Cargo(C1) </w:t>
+        <w:t xml:space="preserve"> </w:t>
+      </w:r>
+      <w:proofErr w:type="gramStart"/>
+      <w:r>
+        <w:rPr>
+          <w:bCs/>
+        </w:rPr>
+        <w:t>Cargo(</w:t>
+      </w:r>
+      <w:proofErr w:type="gramEnd"/>
+      <w:r>
+        <w:rPr>
+          <w:bCs/>
+        </w:rPr>
+        <w:t xml:space="preserve">C1) </w:t>
       </w:r>
       <w:r>
         <w:rPr>
@@ -1245,7 +1658,21 @@
         <w:rPr>
           <w:bCs/>
         </w:rPr>
-        <w:t xml:space="preserve"> Plane(P1) </w:t>
+        <w:t xml:space="preserve"> </w:t>
+      </w:r>
+      <w:proofErr w:type="gramStart"/>
+      <w:r>
+        <w:rPr>
+          <w:bCs/>
+        </w:rPr>
+        <w:t>Plane(</w:t>
+      </w:r>
+      <w:proofErr w:type="gramEnd"/>
+      <w:r>
+        <w:rPr>
+          <w:bCs/>
+        </w:rPr>
+        <w:t xml:space="preserve">P1) </w:t>
       </w:r>
       <w:r>
         <w:rPr>
@@ -1298,7 +1725,21 @@
         <w:rPr>
           <w:bCs/>
         </w:rPr>
-        <w:t xml:space="preserve"> Airport(JFK) </w:t>
+        <w:t xml:space="preserve"> </w:t>
+      </w:r>
+      <w:proofErr w:type="gramStart"/>
+      <w:r>
+        <w:rPr>
+          <w:bCs/>
+        </w:rPr>
+        <w:t>Airport(</w:t>
+      </w:r>
+      <w:proofErr w:type="gramEnd"/>
+      <w:r>
+        <w:rPr>
+          <w:bCs/>
+        </w:rPr>
+        <w:t xml:space="preserve">JFK) </w:t>
       </w:r>
       <w:r>
         <w:rPr>
@@ -1334,11 +1775,19 @@
           <w:bCs/>
         </w:rPr>
       </w:pPr>
-      <w:r>
-        <w:rPr>
-          <w:bCs/>
-        </w:rPr>
-        <w:t xml:space="preserve">Goal(At(C1, JFK) </w:t>
+      <w:proofErr w:type="gramStart"/>
+      <w:r>
+        <w:rPr>
+          <w:bCs/>
+        </w:rPr>
+        <w:t>Goal(</w:t>
+      </w:r>
+      <w:proofErr w:type="gramEnd"/>
+      <w:r>
+        <w:rPr>
+          <w:bCs/>
+        </w:rPr>
+        <w:t xml:space="preserve">At(C1, JFK) </w:t>
       </w:r>
       <w:r>
         <w:rPr>
@@ -1421,140 +1870,221 @@
           <w:bCs/>
         </w:rPr>
       </w:pPr>
-      <w:r>
-        <w:rPr>
-          <w:rFonts w:ascii="Cambria Math" w:hAnsi="Cambria Math" w:cs="Cambria Math"/>
-          <w:bCs/>
-        </w:rPr>
-        <w:t>Load(C3, P3, ATL)</w:t>
-      </w:r>
-    </w:p>
-    <w:p>
-      <w:pPr>
-        <w:spacing w:after="0"/>
-        <w:rPr>
-          <w:rFonts w:ascii="Cambria Math" w:hAnsi="Cambria Math" w:cs="Cambria Math"/>
-          <w:bCs/>
-        </w:rPr>
-      </w:pPr>
-      <w:r>
-        <w:rPr>
-          <w:rFonts w:ascii="Cambria Math" w:hAnsi="Cambria Math" w:cs="Cambria Math"/>
-          <w:bCs/>
-        </w:rPr>
-        <w:t>Fly(P3, ATL, SFO)</w:t>
-      </w:r>
-    </w:p>
-    <w:p>
-      <w:pPr>
-        <w:spacing w:after="0"/>
-        <w:rPr>
-          <w:rFonts w:ascii="Cambria Math" w:hAnsi="Cambria Math" w:cs="Cambria Math"/>
-          <w:bCs/>
-        </w:rPr>
-      </w:pPr>
-      <w:r>
-        <w:rPr>
-          <w:rFonts w:ascii="Cambria Math" w:hAnsi="Cambria Math" w:cs="Cambria Math"/>
-          <w:bCs/>
-        </w:rPr>
-        <w:t>Unload(C3, P3, SFO)</w:t>
-      </w:r>
-    </w:p>
-    <w:p>
-      <w:pPr>
-        <w:spacing w:after="0"/>
-        <w:rPr>
-          <w:rFonts w:ascii="Cambria Math" w:hAnsi="Cambria Math" w:cs="Cambria Math"/>
-          <w:bCs/>
-        </w:rPr>
-      </w:pPr>
-      <w:r>
-        <w:rPr>
-          <w:rFonts w:ascii="Cambria Math" w:hAnsi="Cambria Math" w:cs="Cambria Math"/>
-          <w:bCs/>
-        </w:rPr>
-        <w:t>Load(C1, P1, SFO)</w:t>
-      </w:r>
-    </w:p>
-    <w:p>
-      <w:pPr>
-        <w:spacing w:after="0"/>
-        <w:rPr>
-          <w:rFonts w:ascii="Cambria Math" w:hAnsi="Cambria Math" w:cs="Cambria Math"/>
-          <w:bCs/>
-        </w:rPr>
-      </w:pPr>
-      <w:r>
-        <w:rPr>
-          <w:rFonts w:ascii="Cambria Math" w:hAnsi="Cambria Math" w:cs="Cambria Math"/>
-          <w:bCs/>
-        </w:rPr>
-        <w:t>Fly(P1, SFO, JFK)</w:t>
-      </w:r>
-    </w:p>
-    <w:p>
-      <w:pPr>
-        <w:spacing w:after="0"/>
-        <w:rPr>
-          <w:rFonts w:ascii="Cambria Math" w:hAnsi="Cambria Math" w:cs="Cambria Math"/>
-          <w:bCs/>
-        </w:rPr>
-      </w:pPr>
-      <w:r>
-        <w:rPr>
-          <w:rFonts w:ascii="Cambria Math" w:hAnsi="Cambria Math" w:cs="Cambria Math"/>
-          <w:bCs/>
-        </w:rPr>
-        <w:t>Unload(C1, P1, JFK)</w:t>
-      </w:r>
-    </w:p>
-    <w:p>
-      <w:pPr>
-        <w:spacing w:after="0"/>
-        <w:rPr>
-          <w:rFonts w:ascii="Cambria Math" w:hAnsi="Cambria Math" w:cs="Cambria Math"/>
-          <w:bCs/>
-        </w:rPr>
-      </w:pPr>
-      <w:r>
-        <w:rPr>
-          <w:rFonts w:ascii="Cambria Math" w:hAnsi="Cambria Math" w:cs="Cambria Math"/>
-          <w:bCs/>
-        </w:rPr>
-        <w:t>Load(C2, P2, JFK)</w:t>
-      </w:r>
-    </w:p>
-    <w:p>
-      <w:pPr>
-        <w:spacing w:after="0"/>
-        <w:rPr>
-          <w:rFonts w:ascii="Cambria Math" w:hAnsi="Cambria Math" w:cs="Cambria Math"/>
-          <w:bCs/>
-        </w:rPr>
-      </w:pPr>
-      <w:r>
-        <w:rPr>
-          <w:rFonts w:ascii="Cambria Math" w:hAnsi="Cambria Math" w:cs="Cambria Math"/>
-          <w:bCs/>
-        </w:rPr>
-        <w:t>Fly(P2, JFK, SFO)</w:t>
-      </w:r>
-    </w:p>
-    <w:p>
-      <w:pPr>
-        <w:spacing w:after="0"/>
-        <w:rPr>
-          <w:rFonts w:ascii="Cambria Math" w:hAnsi="Cambria Math" w:cs="Cambria Math"/>
-          <w:bCs/>
-        </w:rPr>
-      </w:pPr>
-      <w:r>
-        <w:rPr>
-          <w:rFonts w:ascii="Cambria Math" w:hAnsi="Cambria Math" w:cs="Cambria Math"/>
-          <w:bCs/>
-        </w:rPr>
-        <w:t>Unload(C2, P2, SFO)</w:t>
+      <w:proofErr w:type="gramStart"/>
+      <w:r>
+        <w:rPr>
+          <w:rFonts w:ascii="Cambria Math" w:hAnsi="Cambria Math" w:cs="Cambria Math"/>
+          <w:bCs/>
+        </w:rPr>
+        <w:t>Load(</w:t>
+      </w:r>
+      <w:proofErr w:type="gramEnd"/>
+      <w:r>
+        <w:rPr>
+          <w:rFonts w:ascii="Cambria Math" w:hAnsi="Cambria Math" w:cs="Cambria Math"/>
+          <w:bCs/>
+        </w:rPr>
+        <w:t>C3, P3, ATL)</w:t>
+      </w:r>
+    </w:p>
+    <w:p>
+      <w:pPr>
+        <w:spacing w:after="0"/>
+        <w:rPr>
+          <w:rFonts w:ascii="Cambria Math" w:hAnsi="Cambria Math" w:cs="Cambria Math"/>
+          <w:bCs/>
+        </w:rPr>
+      </w:pPr>
+      <w:proofErr w:type="gramStart"/>
+      <w:r>
+        <w:rPr>
+          <w:rFonts w:ascii="Cambria Math" w:hAnsi="Cambria Math" w:cs="Cambria Math"/>
+          <w:bCs/>
+        </w:rPr>
+        <w:t>Fly(</w:t>
+      </w:r>
+      <w:proofErr w:type="gramEnd"/>
+      <w:r>
+        <w:rPr>
+          <w:rFonts w:ascii="Cambria Math" w:hAnsi="Cambria Math" w:cs="Cambria Math"/>
+          <w:bCs/>
+        </w:rPr>
+        <w:t>P3, ATL, SFO)</w:t>
+      </w:r>
+    </w:p>
+    <w:p>
+      <w:pPr>
+        <w:spacing w:after="0"/>
+        <w:rPr>
+          <w:rFonts w:ascii="Cambria Math" w:hAnsi="Cambria Math" w:cs="Cambria Math"/>
+          <w:bCs/>
+        </w:rPr>
+      </w:pPr>
+      <w:proofErr w:type="gramStart"/>
+      <w:r>
+        <w:rPr>
+          <w:rFonts w:ascii="Cambria Math" w:hAnsi="Cambria Math" w:cs="Cambria Math"/>
+          <w:bCs/>
+        </w:rPr>
+        <w:t>Unload(</w:t>
+      </w:r>
+      <w:proofErr w:type="gramEnd"/>
+      <w:r>
+        <w:rPr>
+          <w:rFonts w:ascii="Cambria Math" w:hAnsi="Cambria Math" w:cs="Cambria Math"/>
+          <w:bCs/>
+        </w:rPr>
+        <w:t>C3, P3, SFO)</w:t>
+      </w:r>
+    </w:p>
+    <w:p>
+      <w:pPr>
+        <w:spacing w:after="0"/>
+        <w:rPr>
+          <w:rFonts w:ascii="Cambria Math" w:hAnsi="Cambria Math" w:cs="Cambria Math"/>
+          <w:bCs/>
+        </w:rPr>
+      </w:pPr>
+      <w:proofErr w:type="gramStart"/>
+      <w:r>
+        <w:rPr>
+          <w:rFonts w:ascii="Cambria Math" w:hAnsi="Cambria Math" w:cs="Cambria Math"/>
+          <w:bCs/>
+        </w:rPr>
+        <w:t>Load(</w:t>
+      </w:r>
+      <w:proofErr w:type="gramEnd"/>
+      <w:r>
+        <w:rPr>
+          <w:rFonts w:ascii="Cambria Math" w:hAnsi="Cambria Math" w:cs="Cambria Math"/>
+          <w:bCs/>
+        </w:rPr>
+        <w:t>C1, P1, SFO)</w:t>
+      </w:r>
+    </w:p>
+    <w:p>
+      <w:pPr>
+        <w:spacing w:after="0"/>
+        <w:rPr>
+          <w:rFonts w:ascii="Cambria Math" w:hAnsi="Cambria Math" w:cs="Cambria Math"/>
+          <w:bCs/>
+        </w:rPr>
+      </w:pPr>
+      <w:proofErr w:type="gramStart"/>
+      <w:r>
+        <w:rPr>
+          <w:rFonts w:ascii="Cambria Math" w:hAnsi="Cambria Math" w:cs="Cambria Math"/>
+          <w:bCs/>
+        </w:rPr>
+        <w:t>Fly(</w:t>
+      </w:r>
+      <w:proofErr w:type="gramEnd"/>
+      <w:r>
+        <w:rPr>
+          <w:rFonts w:ascii="Cambria Math" w:hAnsi="Cambria Math" w:cs="Cambria Math"/>
+          <w:bCs/>
+        </w:rPr>
+        <w:t>P1, SFO, JFK)</w:t>
+      </w:r>
+    </w:p>
+    <w:p>
+      <w:pPr>
+        <w:spacing w:after="0"/>
+        <w:rPr>
+          <w:rFonts w:ascii="Cambria Math" w:hAnsi="Cambria Math" w:cs="Cambria Math"/>
+          <w:bCs/>
+        </w:rPr>
+      </w:pPr>
+      <w:proofErr w:type="gramStart"/>
+      <w:r>
+        <w:rPr>
+          <w:rFonts w:ascii="Cambria Math" w:hAnsi="Cambria Math" w:cs="Cambria Math"/>
+          <w:bCs/>
+        </w:rPr>
+        <w:t>Unload(</w:t>
+      </w:r>
+      <w:proofErr w:type="gramEnd"/>
+      <w:r>
+        <w:rPr>
+          <w:rFonts w:ascii="Cambria Math" w:hAnsi="Cambria Math" w:cs="Cambria Math"/>
+          <w:bCs/>
+        </w:rPr>
+        <w:t>C1, P1, JFK)</w:t>
+      </w:r>
+    </w:p>
+    <w:p>
+      <w:pPr>
+        <w:spacing w:after="0"/>
+        <w:rPr>
+          <w:rFonts w:ascii="Cambria Math" w:hAnsi="Cambria Math" w:cs="Cambria Math"/>
+          <w:bCs/>
+        </w:rPr>
+      </w:pPr>
+      <w:proofErr w:type="gramStart"/>
+      <w:r>
+        <w:rPr>
+          <w:rFonts w:ascii="Cambria Math" w:hAnsi="Cambria Math" w:cs="Cambria Math"/>
+          <w:bCs/>
+        </w:rPr>
+        <w:t>Load(</w:t>
+      </w:r>
+      <w:proofErr w:type="gramEnd"/>
+      <w:r>
+        <w:rPr>
+          <w:rFonts w:ascii="Cambria Math" w:hAnsi="Cambria Math" w:cs="Cambria Math"/>
+          <w:bCs/>
+        </w:rPr>
+        <w:t>C2, P2, JFK)</w:t>
+      </w:r>
+    </w:p>
+    <w:p>
+      <w:pPr>
+        <w:spacing w:after="0"/>
+        <w:rPr>
+          <w:rFonts w:ascii="Cambria Math" w:hAnsi="Cambria Math" w:cs="Cambria Math"/>
+          <w:bCs/>
+        </w:rPr>
+      </w:pPr>
+      <w:proofErr w:type="gramStart"/>
+      <w:r>
+        <w:rPr>
+          <w:rFonts w:ascii="Cambria Math" w:hAnsi="Cambria Math" w:cs="Cambria Math"/>
+          <w:bCs/>
+        </w:rPr>
+        <w:t>Fly(</w:t>
+      </w:r>
+      <w:proofErr w:type="gramEnd"/>
+      <w:r>
+        <w:rPr>
+          <w:rFonts w:ascii="Cambria Math" w:hAnsi="Cambria Math" w:cs="Cambria Math"/>
+          <w:bCs/>
+        </w:rPr>
+        <w:t>P2, JFK, SFO)</w:t>
+      </w:r>
+    </w:p>
+    <w:p>
+      <w:pPr>
+        <w:spacing w:after="0"/>
+        <w:rPr>
+          <w:rFonts w:ascii="Cambria Math" w:hAnsi="Cambria Math" w:cs="Cambria Math"/>
+          <w:bCs/>
+        </w:rPr>
+      </w:pPr>
+      <w:proofErr w:type="gramStart"/>
+      <w:r>
+        <w:rPr>
+          <w:rFonts w:ascii="Cambria Math" w:hAnsi="Cambria Math" w:cs="Cambria Math"/>
+          <w:bCs/>
+        </w:rPr>
+        <w:t>Unload(</w:t>
+      </w:r>
+      <w:proofErr w:type="gramEnd"/>
+      <w:r>
+        <w:rPr>
+          <w:rFonts w:ascii="Cambria Math" w:hAnsi="Cambria Math" w:cs="Cambria Math"/>
+          <w:bCs/>
+        </w:rPr>
+        <w:t>C2, P2, SFO)</w:t>
       </w:r>
     </w:p>
     <w:p>
@@ -1584,6 +2114,7 @@
         <w:rPr>
           <w:noProof/>
         </w:rPr>
+        <w:lastRenderedPageBreak/>
         <w:drawing>
           <wp:inline distT="0" distB="0" distL="0" distR="0" wp14:anchorId="43AB83BF" wp14:editId="519531C4">
             <wp:extent cx="5943600" cy="1483360"/>
@@ -1686,13 +2217,21 @@
           <w:bCs/>
         </w:rPr>
       </w:pPr>
-      <w:r>
-        <w:rPr>
-          <w:rFonts w:ascii="Cambria Math" w:hAnsi="Cambria Math" w:cs="Cambria Math"/>
-          <w:bCs/>
-        </w:rPr>
-        <w:lastRenderedPageBreak/>
-        <w:t xml:space="preserve">Init(At(C1, SFO) ∧ At(C2, JFK) ∧ At(C3, ATL) ∧ At(C4, ORD) </w:t>
+      <w:proofErr w:type="gramStart"/>
+      <w:r>
+        <w:rPr>
+          <w:rFonts w:ascii="Cambria Math" w:hAnsi="Cambria Math" w:cs="Cambria Math"/>
+          <w:bCs/>
+        </w:rPr>
+        <w:t>Init(</w:t>
+      </w:r>
+      <w:proofErr w:type="gramEnd"/>
+      <w:r>
+        <w:rPr>
+          <w:rFonts w:ascii="Cambria Math" w:hAnsi="Cambria Math" w:cs="Cambria Math"/>
+          <w:bCs/>
+        </w:rPr>
+        <w:t xml:space="preserve">At(C1, SFO) ∧ At(C2, JFK) ∧ At(C3, ATL) ∧ At(C4, ORD) </w:t>
       </w:r>
     </w:p>
     <w:p>
@@ -1709,7 +2248,23 @@
           <w:bCs/>
         </w:rPr>
         <w:tab/>
-        <w:t xml:space="preserve">∧ At(P1, SFO) ∧ At(P2, JFK) </w:t>
+        <w:t xml:space="preserve">∧ </w:t>
+      </w:r>
+      <w:proofErr w:type="gramStart"/>
+      <w:r>
+        <w:rPr>
+          <w:rFonts w:ascii="Cambria Math" w:hAnsi="Cambria Math" w:cs="Cambria Math"/>
+          <w:bCs/>
+        </w:rPr>
+        <w:t>At(</w:t>
+      </w:r>
+      <w:proofErr w:type="gramEnd"/>
+      <w:r>
+        <w:rPr>
+          <w:rFonts w:ascii="Cambria Math" w:hAnsi="Cambria Math" w:cs="Cambria Math"/>
+          <w:bCs/>
+        </w:rPr>
+        <w:t xml:space="preserve">P1, SFO) ∧ At(P2, JFK) </w:t>
       </w:r>
     </w:p>
     <w:p>
@@ -1726,7 +2281,23 @@
           <w:bCs/>
         </w:rPr>
         <w:tab/>
-        <w:t>∧ Cargo(C1) ∧ Cargo(C2) ∧ Cargo(C3) ∧ Cargo(C4)</w:t>
+        <w:t xml:space="preserve">∧ </w:t>
+      </w:r>
+      <w:proofErr w:type="gramStart"/>
+      <w:r>
+        <w:rPr>
+          <w:rFonts w:ascii="Cambria Math" w:hAnsi="Cambria Math" w:cs="Cambria Math"/>
+          <w:bCs/>
+        </w:rPr>
+        <w:t>Cargo(</w:t>
+      </w:r>
+      <w:proofErr w:type="gramEnd"/>
+      <w:r>
+        <w:rPr>
+          <w:rFonts w:ascii="Cambria Math" w:hAnsi="Cambria Math" w:cs="Cambria Math"/>
+          <w:bCs/>
+        </w:rPr>
+        <w:t>C1) ∧ Cargo(C2) ∧ Cargo(C3) ∧ Cargo(C4)</w:t>
       </w:r>
     </w:p>
     <w:p>
@@ -1743,7 +2314,23 @@
           <w:bCs/>
         </w:rPr>
         <w:tab/>
-        <w:t>∧ Plane(P1) ∧ Plane(P2)</w:t>
+        <w:t xml:space="preserve">∧ </w:t>
+      </w:r>
+      <w:proofErr w:type="gramStart"/>
+      <w:r>
+        <w:rPr>
+          <w:rFonts w:ascii="Cambria Math" w:hAnsi="Cambria Math" w:cs="Cambria Math"/>
+          <w:bCs/>
+        </w:rPr>
+        <w:t>Plane(</w:t>
+      </w:r>
+      <w:proofErr w:type="gramEnd"/>
+      <w:r>
+        <w:rPr>
+          <w:rFonts w:ascii="Cambria Math" w:hAnsi="Cambria Math" w:cs="Cambria Math"/>
+          <w:bCs/>
+        </w:rPr>
+        <w:t>P1) ∧ Plane(P2)</w:t>
       </w:r>
     </w:p>
     <w:p>
@@ -1760,23 +2347,48 @@
           <w:bCs/>
         </w:rPr>
         <w:tab/>
-        <w:t>∧ Airport(JFK) ∧ Airport(SFO) ∧ Airport(ATL) ∧ Airport(ORD))</w:t>
-      </w:r>
-    </w:p>
-    <w:p>
-      <w:pPr>
-        <w:spacing w:after="0"/>
-        <w:rPr>
-          <w:rFonts w:ascii="Cambria Math" w:hAnsi="Cambria Math" w:cs="Cambria Math"/>
-          <w:bCs/>
-        </w:rPr>
-      </w:pPr>
-      <w:r>
-        <w:rPr>
-          <w:rFonts w:ascii="Cambria Math" w:hAnsi="Cambria Math" w:cs="Cambria Math"/>
-          <w:bCs/>
-        </w:rPr>
-        <w:t>Goal(At(C1, JFK) ∧ At(C3, JFK) ∧ At(C2, SFO) ∧ At(C4, SFO))</w:t>
+        <w:t xml:space="preserve">∧ </w:t>
+      </w:r>
+      <w:proofErr w:type="gramStart"/>
+      <w:r>
+        <w:rPr>
+          <w:rFonts w:ascii="Cambria Math" w:hAnsi="Cambria Math" w:cs="Cambria Math"/>
+          <w:bCs/>
+        </w:rPr>
+        <w:t>Airport(</w:t>
+      </w:r>
+      <w:proofErr w:type="gramEnd"/>
+      <w:r>
+        <w:rPr>
+          <w:rFonts w:ascii="Cambria Math" w:hAnsi="Cambria Math" w:cs="Cambria Math"/>
+          <w:bCs/>
+        </w:rPr>
+        <w:t>JFK) ∧ Airport(SFO) ∧ Airport(ATL) ∧ Airport(ORD))</w:t>
+      </w:r>
+    </w:p>
+    <w:p>
+      <w:pPr>
+        <w:spacing w:after="0"/>
+        <w:rPr>
+          <w:rFonts w:ascii="Cambria Math" w:hAnsi="Cambria Math" w:cs="Cambria Math"/>
+          <w:bCs/>
+        </w:rPr>
+      </w:pPr>
+      <w:proofErr w:type="gramStart"/>
+      <w:r>
+        <w:rPr>
+          <w:rFonts w:ascii="Cambria Math" w:hAnsi="Cambria Math" w:cs="Cambria Math"/>
+          <w:bCs/>
+        </w:rPr>
+        <w:t>Goal(</w:t>
+      </w:r>
+      <w:proofErr w:type="gramEnd"/>
+      <w:r>
+        <w:rPr>
+          <w:rFonts w:ascii="Cambria Math" w:hAnsi="Cambria Math" w:cs="Cambria Math"/>
+          <w:bCs/>
+        </w:rPr>
+        <w:t>At(C1, JFK) ∧ At(C3, JFK) ∧ At(C2, SFO) ∧ At(C4, SFO))</w:t>
       </w:r>
     </w:p>
     <w:p>
@@ -1822,165 +2434,261 @@
           <w:rFonts w:asciiTheme="majorHAnsi" w:hAnsiTheme="majorHAnsi"/>
         </w:rPr>
       </w:pPr>
-      <w:r>
-        <w:rPr>
-          <w:rFonts w:asciiTheme="majorHAnsi" w:hAnsiTheme="majorHAnsi"/>
-        </w:rPr>
-        <w:t>Load(C2, P2, JFK)</w:t>
-      </w:r>
-    </w:p>
-    <w:p>
-      <w:pPr>
-        <w:spacing w:after="0"/>
-        <w:rPr>
-          <w:rFonts w:asciiTheme="majorHAnsi" w:hAnsiTheme="majorHAnsi"/>
-        </w:rPr>
-      </w:pPr>
-      <w:r>
-        <w:rPr>
-          <w:rFonts w:asciiTheme="majorHAnsi" w:hAnsiTheme="majorHAnsi"/>
-        </w:rPr>
-        <w:t>Fly(P2, JFK, ORD)</w:t>
-      </w:r>
-    </w:p>
-    <w:p>
-      <w:pPr>
-        <w:spacing w:after="0"/>
-        <w:rPr>
-          <w:rFonts w:asciiTheme="majorHAnsi" w:hAnsiTheme="majorHAnsi"/>
-        </w:rPr>
-      </w:pPr>
-      <w:r>
-        <w:rPr>
-          <w:rFonts w:asciiTheme="majorHAnsi" w:hAnsiTheme="majorHAnsi"/>
-        </w:rPr>
-        <w:t>Load(C4, P2, ORD)</w:t>
-      </w:r>
-    </w:p>
-    <w:p>
-      <w:pPr>
-        <w:spacing w:after="0"/>
-        <w:rPr>
-          <w:rFonts w:asciiTheme="majorHAnsi" w:hAnsiTheme="majorHAnsi"/>
-        </w:rPr>
-      </w:pPr>
-      <w:r>
-        <w:rPr>
-          <w:rFonts w:asciiTheme="majorHAnsi" w:hAnsiTheme="majorHAnsi"/>
-        </w:rPr>
-        <w:t>Fly(P2, ORD, SFO)</w:t>
-      </w:r>
-    </w:p>
-    <w:p>
-      <w:pPr>
-        <w:spacing w:after="0"/>
-        <w:rPr>
-          <w:rFonts w:asciiTheme="majorHAnsi" w:hAnsiTheme="majorHAnsi"/>
-        </w:rPr>
-      </w:pPr>
-      <w:r>
-        <w:rPr>
-          <w:rFonts w:asciiTheme="majorHAnsi" w:hAnsiTheme="majorHAnsi"/>
-        </w:rPr>
-        <w:t>Unload(C4, P2, SFO)</w:t>
-      </w:r>
-    </w:p>
-    <w:p>
-      <w:pPr>
-        <w:spacing w:after="0"/>
-        <w:rPr>
-          <w:rFonts w:asciiTheme="majorHAnsi" w:hAnsiTheme="majorHAnsi"/>
-        </w:rPr>
-      </w:pPr>
-      <w:r>
-        <w:rPr>
-          <w:rFonts w:asciiTheme="majorHAnsi" w:hAnsiTheme="majorHAnsi"/>
-        </w:rPr>
-        <w:t>Load(C1, P1, SFO)</w:t>
-      </w:r>
-    </w:p>
-    <w:p>
-      <w:pPr>
-        <w:spacing w:after="0"/>
-        <w:rPr>
-          <w:rFonts w:asciiTheme="majorHAnsi" w:hAnsiTheme="majorHAnsi"/>
-        </w:rPr>
-      </w:pPr>
-      <w:r>
-        <w:rPr>
-          <w:rFonts w:asciiTheme="majorHAnsi" w:hAnsiTheme="majorHAnsi"/>
-        </w:rPr>
-        <w:t>Fly(P1, SFO, ATL)</w:t>
-      </w:r>
-    </w:p>
-    <w:p>
-      <w:pPr>
-        <w:spacing w:after="0"/>
-        <w:rPr>
-          <w:rFonts w:asciiTheme="majorHAnsi" w:hAnsiTheme="majorHAnsi"/>
-        </w:rPr>
-      </w:pPr>
-      <w:r>
-        <w:rPr>
-          <w:rFonts w:asciiTheme="majorHAnsi" w:hAnsiTheme="majorHAnsi"/>
-        </w:rPr>
-        <w:t>Load(C3, P1, ATL)</w:t>
-      </w:r>
-    </w:p>
-    <w:p>
-      <w:pPr>
-        <w:spacing w:after="0"/>
-        <w:rPr>
-          <w:rFonts w:asciiTheme="majorHAnsi" w:hAnsiTheme="majorHAnsi"/>
-        </w:rPr>
-      </w:pPr>
-      <w:r>
-        <w:rPr>
-          <w:rFonts w:asciiTheme="majorHAnsi" w:hAnsiTheme="majorHAnsi"/>
-        </w:rPr>
-        <w:t>Fly(P1, ATL, JFK)</w:t>
-      </w:r>
-    </w:p>
-    <w:p>
-      <w:pPr>
-        <w:spacing w:after="0"/>
-        <w:rPr>
-          <w:rFonts w:asciiTheme="majorHAnsi" w:hAnsiTheme="majorHAnsi"/>
-        </w:rPr>
-      </w:pPr>
-      <w:r>
-        <w:rPr>
-          <w:rFonts w:asciiTheme="majorHAnsi" w:hAnsiTheme="majorHAnsi"/>
-        </w:rPr>
-        <w:t>Unload(C3, P1, JFK)</w:t>
-      </w:r>
-    </w:p>
-    <w:p>
-      <w:pPr>
-        <w:spacing w:after="0"/>
-        <w:rPr>
-          <w:rFonts w:asciiTheme="majorHAnsi" w:hAnsiTheme="majorHAnsi"/>
-        </w:rPr>
-      </w:pPr>
-      <w:r>
-        <w:rPr>
-          <w:rFonts w:asciiTheme="majorHAnsi" w:hAnsiTheme="majorHAnsi"/>
-        </w:rPr>
-        <w:t>Unload(C2, P2, SFO)</w:t>
-      </w:r>
-    </w:p>
-    <w:p>
-      <w:pPr>
-        <w:spacing w:after="0"/>
-        <w:rPr>
-          <w:rFonts w:asciiTheme="majorHAnsi" w:hAnsiTheme="majorHAnsi"/>
-        </w:rPr>
-      </w:pPr>
-      <w:r>
-        <w:rPr>
-          <w:rFonts w:asciiTheme="majorHAnsi" w:hAnsiTheme="majorHAnsi"/>
-        </w:rPr>
-        <w:t>Unload(C1, P1, JFK)</w:t>
+      <w:proofErr w:type="gramStart"/>
+      <w:r>
+        <w:rPr>
+          <w:rFonts w:asciiTheme="majorHAnsi" w:hAnsiTheme="majorHAnsi"/>
+        </w:rPr>
+        <w:t>Load(</w:t>
+      </w:r>
+      <w:proofErr w:type="gramEnd"/>
+      <w:r>
+        <w:rPr>
+          <w:rFonts w:asciiTheme="majorHAnsi" w:hAnsiTheme="majorHAnsi"/>
+        </w:rPr>
+        <w:t>C2, P2, JFK)</w:t>
+      </w:r>
+    </w:p>
+    <w:p>
+      <w:pPr>
+        <w:spacing w:after="0"/>
+        <w:rPr>
+          <w:rFonts w:asciiTheme="majorHAnsi" w:hAnsiTheme="majorHAnsi"/>
+        </w:rPr>
+      </w:pPr>
+      <w:proofErr w:type="gramStart"/>
+      <w:r>
+        <w:rPr>
+          <w:rFonts w:asciiTheme="majorHAnsi" w:hAnsiTheme="majorHAnsi"/>
+        </w:rPr>
+        <w:t>Fly(</w:t>
+      </w:r>
+      <w:proofErr w:type="gramEnd"/>
+      <w:r>
+        <w:rPr>
+          <w:rFonts w:asciiTheme="majorHAnsi" w:hAnsiTheme="majorHAnsi"/>
+        </w:rPr>
+        <w:t>P2, JFK, ORD)</w:t>
+      </w:r>
+    </w:p>
+    <w:p>
+      <w:pPr>
+        <w:spacing w:after="0"/>
+        <w:rPr>
+          <w:rFonts w:asciiTheme="majorHAnsi" w:hAnsiTheme="majorHAnsi"/>
+        </w:rPr>
+      </w:pPr>
+      <w:proofErr w:type="gramStart"/>
+      <w:r>
+        <w:rPr>
+          <w:rFonts w:asciiTheme="majorHAnsi" w:hAnsiTheme="majorHAnsi"/>
+        </w:rPr>
+        <w:t>Load(</w:t>
+      </w:r>
+      <w:proofErr w:type="gramEnd"/>
+      <w:r>
+        <w:rPr>
+          <w:rFonts w:asciiTheme="majorHAnsi" w:hAnsiTheme="majorHAnsi"/>
+        </w:rPr>
+        <w:t>C4, P2, ORD)</w:t>
+      </w:r>
+    </w:p>
+    <w:p>
+      <w:pPr>
+        <w:spacing w:after="0"/>
+        <w:rPr>
+          <w:rFonts w:asciiTheme="majorHAnsi" w:hAnsiTheme="majorHAnsi"/>
+        </w:rPr>
+      </w:pPr>
+      <w:proofErr w:type="gramStart"/>
+      <w:r>
+        <w:rPr>
+          <w:rFonts w:asciiTheme="majorHAnsi" w:hAnsiTheme="majorHAnsi"/>
+        </w:rPr>
+        <w:t>Fly(</w:t>
+      </w:r>
+      <w:proofErr w:type="gramEnd"/>
+      <w:r>
+        <w:rPr>
+          <w:rFonts w:asciiTheme="majorHAnsi" w:hAnsiTheme="majorHAnsi"/>
+        </w:rPr>
+        <w:t>P2, ORD, SFO)</w:t>
+      </w:r>
+    </w:p>
+    <w:p>
+      <w:pPr>
+        <w:spacing w:after="0"/>
+        <w:rPr>
+          <w:rFonts w:asciiTheme="majorHAnsi" w:hAnsiTheme="majorHAnsi"/>
+        </w:rPr>
+      </w:pPr>
+      <w:proofErr w:type="gramStart"/>
+      <w:r>
+        <w:rPr>
+          <w:rFonts w:asciiTheme="majorHAnsi" w:hAnsiTheme="majorHAnsi"/>
+        </w:rPr>
+        <w:t>Unload(</w:t>
+      </w:r>
+      <w:proofErr w:type="gramEnd"/>
+      <w:r>
+        <w:rPr>
+          <w:rFonts w:asciiTheme="majorHAnsi" w:hAnsiTheme="majorHAnsi"/>
+        </w:rPr>
+        <w:t>C4, P2, SFO)</w:t>
+      </w:r>
+    </w:p>
+    <w:p>
+      <w:pPr>
+        <w:spacing w:after="0"/>
+        <w:rPr>
+          <w:rFonts w:asciiTheme="majorHAnsi" w:hAnsiTheme="majorHAnsi"/>
+        </w:rPr>
+      </w:pPr>
+      <w:proofErr w:type="gramStart"/>
+      <w:r>
+        <w:rPr>
+          <w:rFonts w:asciiTheme="majorHAnsi" w:hAnsiTheme="majorHAnsi"/>
+        </w:rPr>
+        <w:t>Load(</w:t>
+      </w:r>
+      <w:proofErr w:type="gramEnd"/>
+      <w:r>
+        <w:rPr>
+          <w:rFonts w:asciiTheme="majorHAnsi" w:hAnsiTheme="majorHAnsi"/>
+        </w:rPr>
+        <w:t>C1, P1, SFO)</w:t>
+      </w:r>
+    </w:p>
+    <w:p>
+      <w:pPr>
+        <w:spacing w:after="0"/>
+        <w:rPr>
+          <w:rFonts w:asciiTheme="majorHAnsi" w:hAnsiTheme="majorHAnsi"/>
+        </w:rPr>
+      </w:pPr>
+      <w:proofErr w:type="gramStart"/>
+      <w:r>
+        <w:rPr>
+          <w:rFonts w:asciiTheme="majorHAnsi" w:hAnsiTheme="majorHAnsi"/>
+        </w:rPr>
+        <w:t>Fly(</w:t>
+      </w:r>
+      <w:proofErr w:type="gramEnd"/>
+      <w:r>
+        <w:rPr>
+          <w:rFonts w:asciiTheme="majorHAnsi" w:hAnsiTheme="majorHAnsi"/>
+        </w:rPr>
+        <w:t>P1, SFO, ATL)</w:t>
+      </w:r>
+    </w:p>
+    <w:p>
+      <w:pPr>
+        <w:spacing w:after="0"/>
+        <w:rPr>
+          <w:rFonts w:asciiTheme="majorHAnsi" w:hAnsiTheme="majorHAnsi"/>
+        </w:rPr>
+      </w:pPr>
+      <w:proofErr w:type="gramStart"/>
+      <w:r>
+        <w:rPr>
+          <w:rFonts w:asciiTheme="majorHAnsi" w:hAnsiTheme="majorHAnsi"/>
+        </w:rPr>
+        <w:t>Load(</w:t>
+      </w:r>
+      <w:proofErr w:type="gramEnd"/>
+      <w:r>
+        <w:rPr>
+          <w:rFonts w:asciiTheme="majorHAnsi" w:hAnsiTheme="majorHAnsi"/>
+        </w:rPr>
+        <w:t>C3, P1, ATL)</w:t>
+      </w:r>
+    </w:p>
+    <w:p>
+      <w:pPr>
+        <w:spacing w:after="0"/>
+        <w:rPr>
+          <w:rFonts w:asciiTheme="majorHAnsi" w:hAnsiTheme="majorHAnsi"/>
+        </w:rPr>
+      </w:pPr>
+      <w:proofErr w:type="gramStart"/>
+      <w:r>
+        <w:rPr>
+          <w:rFonts w:asciiTheme="majorHAnsi" w:hAnsiTheme="majorHAnsi"/>
+        </w:rPr>
+        <w:t>Fly(</w:t>
+      </w:r>
+      <w:proofErr w:type="gramEnd"/>
+      <w:r>
+        <w:rPr>
+          <w:rFonts w:asciiTheme="majorHAnsi" w:hAnsiTheme="majorHAnsi"/>
+        </w:rPr>
+        <w:t>P1, ATL, JFK)</w:t>
+      </w:r>
+    </w:p>
+    <w:p>
+      <w:pPr>
+        <w:spacing w:after="0"/>
+        <w:rPr>
+          <w:rFonts w:asciiTheme="majorHAnsi" w:hAnsiTheme="majorHAnsi"/>
+        </w:rPr>
+      </w:pPr>
+      <w:proofErr w:type="gramStart"/>
+      <w:r>
+        <w:rPr>
+          <w:rFonts w:asciiTheme="majorHAnsi" w:hAnsiTheme="majorHAnsi"/>
+        </w:rPr>
+        <w:t>Unload(</w:t>
+      </w:r>
+      <w:proofErr w:type="gramEnd"/>
+      <w:r>
+        <w:rPr>
+          <w:rFonts w:asciiTheme="majorHAnsi" w:hAnsiTheme="majorHAnsi"/>
+        </w:rPr>
+        <w:t>C3, P1, JFK)</w:t>
+      </w:r>
+    </w:p>
+    <w:p>
+      <w:pPr>
+        <w:spacing w:after="0"/>
+        <w:rPr>
+          <w:rFonts w:asciiTheme="majorHAnsi" w:hAnsiTheme="majorHAnsi"/>
+        </w:rPr>
+      </w:pPr>
+      <w:proofErr w:type="gramStart"/>
+      <w:r>
+        <w:rPr>
+          <w:rFonts w:asciiTheme="majorHAnsi" w:hAnsiTheme="majorHAnsi"/>
+        </w:rPr>
+        <w:t>Unload(</w:t>
+      </w:r>
+      <w:proofErr w:type="gramEnd"/>
+      <w:r>
+        <w:rPr>
+          <w:rFonts w:asciiTheme="majorHAnsi" w:hAnsiTheme="majorHAnsi"/>
+        </w:rPr>
+        <w:t>C2, P2, SFO)</w:t>
+      </w:r>
+    </w:p>
+    <w:p>
+      <w:pPr>
+        <w:spacing w:after="0"/>
+        <w:rPr>
+          <w:rFonts w:asciiTheme="majorHAnsi" w:hAnsiTheme="majorHAnsi"/>
+        </w:rPr>
+      </w:pPr>
+      <w:proofErr w:type="gramStart"/>
+      <w:r>
+        <w:rPr>
+          <w:rFonts w:asciiTheme="majorHAnsi" w:hAnsiTheme="majorHAnsi"/>
+        </w:rPr>
+        <w:t>Unload(</w:t>
+      </w:r>
+      <w:proofErr w:type="gramEnd"/>
+      <w:r>
+        <w:rPr>
+          <w:rFonts w:asciiTheme="majorHAnsi" w:hAnsiTheme="majorHAnsi"/>
+        </w:rPr>
+        <w:t>C1, P1, JFK)</w:t>
       </w:r>
     </w:p>
     <w:p>

</xml_diff>

<commit_message>
feat: Problem 1 analysis
</commit_message>
<xml_diff>
--- a/Heuristic Analysis.docx
+++ b/Heuristic Analysis.docx
@@ -302,7 +302,21 @@
           <w:rFonts w:asciiTheme="majorHAnsi" w:hAnsiTheme="majorHAnsi"/>
           <w:bCs/>
         </w:rPr>
-        <w:t xml:space="preserve">For each set of problems, the optimal and fastest solution has been highlighted with </w:t>
+        <w:t xml:space="preserve">For each set of problems, the </w:t>
+      </w:r>
+      <w:r>
+        <w:rPr>
+          <w:rFonts w:asciiTheme="majorHAnsi" w:hAnsiTheme="majorHAnsi"/>
+          <w:bCs/>
+        </w:rPr>
+        <w:t>best</w:t>
+      </w:r>
+      <w:r>
+        <w:rPr>
+          <w:rFonts w:asciiTheme="majorHAnsi" w:hAnsiTheme="majorHAnsi"/>
+          <w:bCs/>
+        </w:rPr>
+        <w:t xml:space="preserve"> solution has been highlighted with </w:t>
       </w:r>
       <w:r>
         <w:rPr>
@@ -339,7 +353,49 @@
           <w:rFonts w:asciiTheme="majorHAnsi" w:hAnsiTheme="majorHAnsi"/>
           <w:bCs/>
         </w:rPr>
-        <w:t xml:space="preserve"> color indicated that the test was stopped as it wasa taking longer time to conclude the search and produce an optimal path.</w:t>
+        <w:t xml:space="preserve"> color indicated that</w:t>
+      </w:r>
+      <w:r>
+        <w:rPr>
+          <w:rFonts w:asciiTheme="majorHAnsi" w:hAnsiTheme="majorHAnsi"/>
+          <w:bCs/>
+        </w:rPr>
+        <w:t xml:space="preserve"> the test was stopped as it was</w:t>
+      </w:r>
+      <w:r>
+        <w:rPr>
+          <w:rFonts w:asciiTheme="majorHAnsi" w:hAnsiTheme="majorHAnsi"/>
+          <w:bCs/>
+        </w:rPr>
+        <w:t xml:space="preserve"> taking longer time to conclude the search and </w:t>
+      </w:r>
+      <w:r>
+        <w:rPr>
+          <w:rFonts w:asciiTheme="majorHAnsi" w:hAnsiTheme="majorHAnsi"/>
+          <w:bCs/>
+        </w:rPr>
+        <w:t xml:space="preserve">to </w:t>
+      </w:r>
+      <w:r>
+        <w:rPr>
+          <w:rFonts w:asciiTheme="majorHAnsi" w:hAnsiTheme="majorHAnsi"/>
+          <w:bCs/>
+        </w:rPr>
+        <w:t>produce an</w:t>
+      </w:r>
+      <w:r>
+        <w:rPr>
+          <w:rFonts w:asciiTheme="majorHAnsi" w:hAnsiTheme="majorHAnsi"/>
+          <w:bCs/>
+        </w:rPr>
+        <w:t>y</w:t>
+      </w:r>
+      <w:r>
+        <w:rPr>
+          <w:rFonts w:asciiTheme="majorHAnsi" w:hAnsiTheme="majorHAnsi"/>
+          <w:bCs/>
+        </w:rPr>
+        <w:t xml:space="preserve"> optimal path.</w:t>
       </w:r>
     </w:p>
     <w:p>
@@ -388,11 +444,19 @@
           <w:bCs/>
         </w:rPr>
       </w:pPr>
-      <w:r>
-        <w:rPr>
-          <w:bCs/>
-        </w:rPr>
-        <w:t>Action(Load(c, p, a),</w:t>
+      <w:proofErr w:type="gramStart"/>
+      <w:r>
+        <w:rPr>
+          <w:bCs/>
+        </w:rPr>
+        <w:t>Action(</w:t>
+      </w:r>
+      <w:proofErr w:type="gramEnd"/>
+      <w:r>
+        <w:rPr>
+          <w:bCs/>
+        </w:rPr>
+        <w:t>Load(c, p, a),</w:t>
       </w:r>
     </w:p>
     <w:p>
@@ -420,7 +484,21 @@
         <w:rPr>
           <w:bCs/>
         </w:rPr>
-        <w:t xml:space="preserve"> At(p, a) </w:t>
+        <w:t xml:space="preserve"> </w:t>
+      </w:r>
+      <w:proofErr w:type="gramStart"/>
+      <w:r>
+        <w:rPr>
+          <w:bCs/>
+        </w:rPr>
+        <w:t>At(</w:t>
+      </w:r>
+      <w:proofErr w:type="gramEnd"/>
+      <w:r>
+        <w:rPr>
+          <w:bCs/>
+        </w:rPr>
+        <w:t xml:space="preserve">p, a) </w:t>
       </w:r>
       <w:r>
         <w:rPr>
@@ -474,7 +552,21 @@
           <w:bCs/>
         </w:rPr>
         <w:tab/>
-        <w:t xml:space="preserve">EFFECT: ¬ At(c, a) </w:t>
+        <w:t xml:space="preserve">EFFECT: ¬ </w:t>
+      </w:r>
+      <w:proofErr w:type="gramStart"/>
+      <w:r>
+        <w:rPr>
+          <w:bCs/>
+        </w:rPr>
+        <w:t>At(</w:t>
+      </w:r>
+      <w:proofErr w:type="gramEnd"/>
+      <w:r>
+        <w:rPr>
+          <w:bCs/>
+        </w:rPr>
+        <w:t xml:space="preserve">c, a) </w:t>
       </w:r>
       <w:r>
         <w:rPr>
@@ -497,11 +589,19 @@
           <w:bCs/>
         </w:rPr>
       </w:pPr>
-      <w:r>
-        <w:rPr>
-          <w:bCs/>
-        </w:rPr>
-        <w:t>Action(Unload(c, p, a),</w:t>
+      <w:proofErr w:type="gramStart"/>
+      <w:r>
+        <w:rPr>
+          <w:bCs/>
+        </w:rPr>
+        <w:t>Action(</w:t>
+      </w:r>
+      <w:proofErr w:type="gramEnd"/>
+      <w:r>
+        <w:rPr>
+          <w:bCs/>
+        </w:rPr>
+        <w:t>Unload(c, p, a),</w:t>
       </w:r>
     </w:p>
     <w:p>
@@ -529,7 +629,21 @@
         <w:rPr>
           <w:bCs/>
         </w:rPr>
-        <w:t xml:space="preserve"> At(p, a) </w:t>
+        <w:t xml:space="preserve"> </w:t>
+      </w:r>
+      <w:proofErr w:type="gramStart"/>
+      <w:r>
+        <w:rPr>
+          <w:bCs/>
+        </w:rPr>
+        <w:t>At(</w:t>
+      </w:r>
+      <w:proofErr w:type="gramEnd"/>
+      <w:r>
+        <w:rPr>
+          <w:bCs/>
+        </w:rPr>
+        <w:t xml:space="preserve">p, a) </w:t>
       </w:r>
       <w:r>
         <w:rPr>
@@ -609,21 +723,43 @@
         <w:rPr>
           <w:bCs/>
         </w:rPr>
-        <w:t xml:space="preserve"> In(c, p))</w:t>
-      </w:r>
-    </w:p>
-    <w:p>
-      <w:pPr>
-        <w:spacing w:after="0"/>
-        <w:rPr>
-          <w:bCs/>
-        </w:rPr>
-      </w:pPr>
-      <w:r>
-        <w:rPr>
-          <w:bCs/>
-        </w:rPr>
-        <w:t>Action(Fly(p, from, to),</w:t>
+        <w:t xml:space="preserve"> </w:t>
+      </w:r>
+      <w:proofErr w:type="gramStart"/>
+      <w:r>
+        <w:rPr>
+          <w:bCs/>
+        </w:rPr>
+        <w:t>In(</w:t>
+      </w:r>
+      <w:proofErr w:type="gramEnd"/>
+      <w:r>
+        <w:rPr>
+          <w:bCs/>
+        </w:rPr>
+        <w:t>c, p))</w:t>
+      </w:r>
+    </w:p>
+    <w:p>
+      <w:pPr>
+        <w:spacing w:after="0"/>
+        <w:rPr>
+          <w:bCs/>
+        </w:rPr>
+      </w:pPr>
+      <w:proofErr w:type="gramStart"/>
+      <w:r>
+        <w:rPr>
+          <w:bCs/>
+        </w:rPr>
+        <w:t>Action(</w:t>
+      </w:r>
+      <w:proofErr w:type="gramEnd"/>
+      <w:r>
+        <w:rPr>
+          <w:bCs/>
+        </w:rPr>
+        <w:t>Fly(p, from, to),</w:t>
       </w:r>
     </w:p>
     <w:p>
@@ -638,7 +774,21 @@
           <w:bCs/>
         </w:rPr>
         <w:tab/>
-        <w:t xml:space="preserve">PRECOND: At(p, from) </w:t>
+        <w:t xml:space="preserve">PRECOND: </w:t>
+      </w:r>
+      <w:proofErr w:type="gramStart"/>
+      <w:r>
+        <w:rPr>
+          <w:bCs/>
+        </w:rPr>
+        <w:t>At(</w:t>
+      </w:r>
+      <w:proofErr w:type="gramEnd"/>
+      <w:r>
+        <w:rPr>
+          <w:bCs/>
+        </w:rPr>
+        <w:t xml:space="preserve">p, from) </w:t>
       </w:r>
       <w:r>
         <w:rPr>
@@ -692,7 +842,21 @@
           <w:bCs/>
         </w:rPr>
         <w:tab/>
-        <w:t xml:space="preserve">EFFECT: ¬ At(p, from) </w:t>
+        <w:t xml:space="preserve">EFFECT: ¬ </w:t>
+      </w:r>
+      <w:proofErr w:type="gramStart"/>
+      <w:r>
+        <w:rPr>
+          <w:bCs/>
+        </w:rPr>
+        <w:t>At(</w:t>
+      </w:r>
+      <w:proofErr w:type="gramEnd"/>
+      <w:r>
+        <w:rPr>
+          <w:bCs/>
+        </w:rPr>
+        <w:t xml:space="preserve">p, from) </w:t>
       </w:r>
       <w:r>
         <w:rPr>
@@ -859,8 +1023,6 @@
           <w:bCs/>
         </w:rPr>
       </w:pPr>
-      <w:bookmarkStart w:id="0" w:name="_GoBack"/>
-      <w:bookmarkEnd w:id="0"/>
     </w:p>
     <w:p>
       <w:pPr>
@@ -926,12 +1088,14 @@
         <w:spacing w:after="0"/>
         <w:rPr>
           <w:rFonts w:asciiTheme="majorHAnsi" w:hAnsiTheme="majorHAnsi"/>
-          <w:bCs/>
-        </w:rPr>
-      </w:pPr>
-      <w:r>
-        <w:rPr>
-          <w:rFonts w:asciiTheme="majorHAnsi" w:hAnsiTheme="majorHAnsi"/>
+          <w:b/>
+          <w:bCs/>
+        </w:rPr>
+      </w:pPr>
+      <w:r>
+        <w:rPr>
+          <w:rFonts w:asciiTheme="majorHAnsi" w:hAnsiTheme="majorHAnsi"/>
+          <w:b/>
           <w:bCs/>
           <w:i/>
           <w:u w:val="single"/>
@@ -942,6 +1106,7 @@
       <w:r>
         <w:rPr>
           <w:rFonts w:asciiTheme="majorHAnsi" w:hAnsiTheme="majorHAnsi"/>
+          <w:b/>
           <w:bCs/>
         </w:rPr>
         <w:t>:</w:t>
@@ -998,11 +1163,19 @@
           <w:bCs/>
         </w:rPr>
       </w:pPr>
-      <w:r>
-        <w:rPr>
-          <w:bCs/>
-        </w:rPr>
-        <w:t xml:space="preserve">Init(At(C1, SFO) </w:t>
+      <w:proofErr w:type="gramStart"/>
+      <w:r>
+        <w:rPr>
+          <w:bCs/>
+        </w:rPr>
+        <w:t>Init(</w:t>
+      </w:r>
+      <w:proofErr w:type="gramEnd"/>
+      <w:r>
+        <w:rPr>
+          <w:bCs/>
+        </w:rPr>
+        <w:t xml:space="preserve">At(C1, SFO) </w:t>
       </w:r>
       <w:r>
         <w:rPr>
@@ -1042,7 +1215,21 @@
         <w:rPr>
           <w:bCs/>
         </w:rPr>
-        <w:t xml:space="preserve"> At(P1, SFO) </w:t>
+        <w:t xml:space="preserve"> </w:t>
+      </w:r>
+      <w:proofErr w:type="gramStart"/>
+      <w:r>
+        <w:rPr>
+          <w:bCs/>
+        </w:rPr>
+        <w:t>At(</w:t>
+      </w:r>
+      <w:proofErr w:type="gramEnd"/>
+      <w:r>
+        <w:rPr>
+          <w:bCs/>
+        </w:rPr>
+        <w:t xml:space="preserve">P1, SFO) </w:t>
       </w:r>
       <w:r>
         <w:rPr>
@@ -1082,7 +1269,21 @@
         <w:rPr>
           <w:bCs/>
         </w:rPr>
-        <w:t xml:space="preserve"> Cargo(C1) </w:t>
+        <w:t xml:space="preserve"> </w:t>
+      </w:r>
+      <w:proofErr w:type="gramStart"/>
+      <w:r>
+        <w:rPr>
+          <w:bCs/>
+        </w:rPr>
+        <w:t>Cargo(</w:t>
+      </w:r>
+      <w:proofErr w:type="gramEnd"/>
+      <w:r>
+        <w:rPr>
+          <w:bCs/>
+        </w:rPr>
+        <w:t xml:space="preserve">C1) </w:t>
       </w:r>
       <w:r>
         <w:rPr>
@@ -1122,7 +1323,21 @@
         <w:rPr>
           <w:bCs/>
         </w:rPr>
-        <w:t xml:space="preserve"> Plane(P1) </w:t>
+        <w:t xml:space="preserve"> </w:t>
+      </w:r>
+      <w:proofErr w:type="gramStart"/>
+      <w:r>
+        <w:rPr>
+          <w:bCs/>
+        </w:rPr>
+        <w:t>Plane(</w:t>
+      </w:r>
+      <w:proofErr w:type="gramEnd"/>
+      <w:r>
+        <w:rPr>
+          <w:bCs/>
+        </w:rPr>
+        <w:t xml:space="preserve">P1) </w:t>
       </w:r>
       <w:r>
         <w:rPr>
@@ -1162,7 +1377,21 @@
         <w:rPr>
           <w:bCs/>
         </w:rPr>
-        <w:t xml:space="preserve"> Airport(JFK) </w:t>
+        <w:t xml:space="preserve"> </w:t>
+      </w:r>
+      <w:proofErr w:type="gramStart"/>
+      <w:r>
+        <w:rPr>
+          <w:bCs/>
+        </w:rPr>
+        <w:t>Airport(</w:t>
+      </w:r>
+      <w:proofErr w:type="gramEnd"/>
+      <w:r>
+        <w:rPr>
+          <w:bCs/>
+        </w:rPr>
+        <w:t xml:space="preserve">JFK) </w:t>
       </w:r>
       <w:r>
         <w:rPr>
@@ -1185,11 +1414,19 @@
           <w:bCs/>
         </w:rPr>
       </w:pPr>
-      <w:r>
-        <w:rPr>
-          <w:bCs/>
-        </w:rPr>
-        <w:t xml:space="preserve">Goal(At(C1, JFK) </w:t>
+      <w:proofErr w:type="gramStart"/>
+      <w:r>
+        <w:rPr>
+          <w:bCs/>
+        </w:rPr>
+        <w:t>Goal(</w:t>
+      </w:r>
+      <w:proofErr w:type="gramEnd"/>
+      <w:r>
+        <w:rPr>
+          <w:bCs/>
+        </w:rPr>
+        <w:t xml:space="preserve">At(C1, JFK) </w:t>
       </w:r>
       <w:r>
         <w:rPr>
@@ -1248,90 +1485,130 @@
           <w:bCs/>
         </w:rPr>
       </w:pPr>
-      <w:r>
-        <w:rPr>
-          <w:bCs/>
-        </w:rPr>
-        <w:t>Load(C1, P1, SFO)</w:t>
-      </w:r>
-    </w:p>
-    <w:p>
-      <w:pPr>
-        <w:spacing w:after="0"/>
-        <w:rPr>
-          <w:bCs/>
-        </w:rPr>
-      </w:pPr>
-      <w:r>
-        <w:rPr>
-          <w:bCs/>
-        </w:rPr>
-        <w:t>Load(C2, P2, JFK)</w:t>
-      </w:r>
-    </w:p>
-    <w:p>
-      <w:pPr>
-        <w:spacing w:after="0"/>
-        <w:rPr>
-          <w:bCs/>
-        </w:rPr>
-      </w:pPr>
-      <w:r>
-        <w:rPr>
-          <w:bCs/>
-        </w:rPr>
-        <w:t>Fly(P1, SFO, JFK)</w:t>
-      </w:r>
-    </w:p>
-    <w:p>
-      <w:pPr>
-        <w:spacing w:after="0"/>
-        <w:rPr>
-          <w:bCs/>
-        </w:rPr>
-      </w:pPr>
-      <w:r>
-        <w:rPr>
-          <w:bCs/>
-        </w:rPr>
-        <w:t>Fly(P2, JFK, SFO)</w:t>
-      </w:r>
-    </w:p>
-    <w:p>
-      <w:pPr>
-        <w:spacing w:after="0"/>
-        <w:rPr>
-          <w:bCs/>
-        </w:rPr>
-      </w:pPr>
-      <w:r>
-        <w:rPr>
-          <w:bCs/>
-        </w:rPr>
-        <w:t>Unload(C1, P1, JFK)</w:t>
-      </w:r>
-    </w:p>
-    <w:p>
-      <w:pPr>
-        <w:spacing w:after="0"/>
-        <w:rPr>
-          <w:bCs/>
-        </w:rPr>
-      </w:pPr>
-      <w:r>
-        <w:rPr>
-          <w:bCs/>
-        </w:rPr>
-        <w:t>Unload(C2, P2, SFO)</w:t>
-      </w:r>
-    </w:p>
-    <w:p>
-      <w:pPr>
-        <w:spacing w:after="0"/>
-        <w:rPr>
-          <w:bCs/>
-        </w:rPr>
-      </w:pPr>
+      <w:proofErr w:type="gramStart"/>
+      <w:r>
+        <w:rPr>
+          <w:bCs/>
+        </w:rPr>
+        <w:t>Load(</w:t>
+      </w:r>
+      <w:proofErr w:type="gramEnd"/>
+      <w:r>
+        <w:rPr>
+          <w:bCs/>
+        </w:rPr>
+        <w:t>C1, P1, SFO)</w:t>
+      </w:r>
+    </w:p>
+    <w:p>
+      <w:pPr>
+        <w:spacing w:after="0"/>
+        <w:rPr>
+          <w:bCs/>
+        </w:rPr>
+      </w:pPr>
+      <w:proofErr w:type="gramStart"/>
+      <w:r>
+        <w:rPr>
+          <w:bCs/>
+        </w:rPr>
+        <w:t>Load(</w:t>
+      </w:r>
+      <w:proofErr w:type="gramEnd"/>
+      <w:r>
+        <w:rPr>
+          <w:bCs/>
+        </w:rPr>
+        <w:t>C2, P2, JFK)</w:t>
+      </w:r>
+    </w:p>
+    <w:p>
+      <w:pPr>
+        <w:spacing w:after="0"/>
+        <w:rPr>
+          <w:bCs/>
+        </w:rPr>
+      </w:pPr>
+      <w:proofErr w:type="gramStart"/>
+      <w:r>
+        <w:rPr>
+          <w:bCs/>
+        </w:rPr>
+        <w:t>Fly(</w:t>
+      </w:r>
+      <w:proofErr w:type="gramEnd"/>
+      <w:r>
+        <w:rPr>
+          <w:bCs/>
+        </w:rPr>
+        <w:t>P1, SFO, JFK)</w:t>
+      </w:r>
+    </w:p>
+    <w:p>
+      <w:pPr>
+        <w:spacing w:after="0"/>
+        <w:rPr>
+          <w:bCs/>
+        </w:rPr>
+      </w:pPr>
+      <w:proofErr w:type="gramStart"/>
+      <w:r>
+        <w:rPr>
+          <w:bCs/>
+        </w:rPr>
+        <w:t>Fly(</w:t>
+      </w:r>
+      <w:proofErr w:type="gramEnd"/>
+      <w:r>
+        <w:rPr>
+          <w:bCs/>
+        </w:rPr>
+        <w:t>P2, JFK, SFO)</w:t>
+      </w:r>
+    </w:p>
+    <w:p>
+      <w:pPr>
+        <w:spacing w:after="0"/>
+        <w:rPr>
+          <w:bCs/>
+        </w:rPr>
+      </w:pPr>
+      <w:proofErr w:type="gramStart"/>
+      <w:r>
+        <w:rPr>
+          <w:bCs/>
+        </w:rPr>
+        <w:t>Unload(</w:t>
+      </w:r>
+      <w:proofErr w:type="gramEnd"/>
+      <w:r>
+        <w:rPr>
+          <w:bCs/>
+        </w:rPr>
+        <w:t>C1, P1, JFK)</w:t>
+      </w:r>
+    </w:p>
+    <w:p>
+      <w:pPr>
+        <w:spacing w:after="0"/>
+        <w:rPr>
+          <w:bCs/>
+        </w:rPr>
+      </w:pPr>
+      <w:proofErr w:type="gramStart"/>
+      <w:r>
+        <w:rPr>
+          <w:bCs/>
+        </w:rPr>
+        <w:t>Unload(</w:t>
+      </w:r>
+      <w:proofErr w:type="gramEnd"/>
+      <w:r>
+        <w:rPr>
+          <w:bCs/>
+        </w:rPr>
+        <w:t>C2, P2, SFO)</w:t>
+      </w:r>
     </w:p>
     <w:p>
       <w:pPr>
@@ -1354,9 +1631,9 @@
           <w:noProof/>
         </w:rPr>
         <w:drawing>
-          <wp:inline distT="0" distB="0" distL="0" distR="0" wp14:anchorId="1C9BEEE4" wp14:editId="77BDA3D9">
-            <wp:extent cx="5943600" cy="1482090"/>
-            <wp:effectExtent l="0" t="0" r="0" b="3810"/>
+          <wp:inline distT="0" distB="0" distL="0" distR="0" wp14:anchorId="3FC69A92" wp14:editId="122A231F">
+            <wp:extent cx="5943600" cy="1468120"/>
+            <wp:effectExtent l="0" t="0" r="0" b="0"/>
             <wp:docPr id="1" name="Picture 1"/>
             <wp:cNvGraphicFramePr>
               <a:graphicFrameLocks xmlns:a="http://schemas.openxmlformats.org/drawingml/2006/main" noChangeAspect="1"/>
@@ -1377,7 +1654,7 @@
                   <pic:spPr>
                     <a:xfrm>
                       <a:off x="0" y="0"/>
-                      <a:ext cx="5943600" cy="1482090"/>
+                      <a:ext cx="5943600" cy="1468120"/>
                     </a:xfrm>
                     <a:prstGeom prst="rect">
                       <a:avLst/>
@@ -1401,18 +1678,304 @@
     <w:p>
       <w:pPr>
         <w:spacing w:after="0"/>
-        <w:rPr>
-          <w:rFonts w:asciiTheme="majorHAnsi" w:hAnsiTheme="majorHAnsi"/>
-        </w:rPr>
-      </w:pPr>
-    </w:p>
-    <w:p>
-      <w:pPr>
-        <w:spacing w:after="0"/>
-        <w:rPr>
-          <w:rFonts w:asciiTheme="majorHAnsi" w:hAnsiTheme="majorHAnsi"/>
-        </w:rPr>
-      </w:pPr>
+        <w:ind w:firstLine="360"/>
+        <w:rPr>
+          <w:rFonts w:asciiTheme="majorHAnsi" w:hAnsiTheme="majorHAnsi"/>
+          <w:bCs/>
+        </w:rPr>
+      </w:pPr>
+      <w:r>
+        <w:rPr>
+          <w:rFonts w:asciiTheme="majorHAnsi" w:hAnsiTheme="majorHAnsi"/>
+          <w:b/>
+        </w:rPr>
+        <w:t>Analysis:</w:t>
+      </w:r>
+      <w:r>
+        <w:rPr>
+          <w:rFonts w:asciiTheme="majorHAnsi" w:hAnsiTheme="majorHAnsi"/>
+          <w:b/>
+        </w:rPr>
+        <w:t xml:space="preserve"> </w:t>
+      </w:r>
+      <w:r>
+        <w:rPr>
+          <w:rFonts w:asciiTheme="majorHAnsi" w:hAnsiTheme="majorHAnsi"/>
+          <w:bCs/>
+        </w:rPr>
+        <w:t xml:space="preserve">All three </w:t>
+      </w:r>
+      <w:r>
+        <w:rPr>
+          <w:rFonts w:asciiTheme="majorHAnsi" w:hAnsiTheme="majorHAnsi"/>
+          <w:bCs/>
+        </w:rPr>
+        <w:t>uninformed</w:t>
+      </w:r>
+      <w:r>
+        <w:rPr>
+          <w:rFonts w:asciiTheme="majorHAnsi" w:hAnsiTheme="majorHAnsi"/>
+          <w:bCs/>
+        </w:rPr>
+        <w:t xml:space="preserve"> search strategies, </w:t>
+      </w:r>
+      <w:r>
+        <w:rPr>
+          <w:rFonts w:asciiTheme="majorHAnsi" w:hAnsiTheme="majorHAnsi"/>
+          <w:bCs/>
+        </w:rPr>
+        <w:t xml:space="preserve">i.e. </w:t>
+      </w:r>
+      <w:r>
+        <w:rPr>
+          <w:rFonts w:asciiTheme="majorHAnsi" w:hAnsiTheme="majorHAnsi"/>
+          <w:bCs/>
+        </w:rPr>
+        <w:t xml:space="preserve">breadth first search, </w:t>
+      </w:r>
+      <w:r>
+        <w:rPr>
+          <w:rFonts w:asciiTheme="majorHAnsi" w:hAnsiTheme="majorHAnsi"/>
+          <w:bCs/>
+        </w:rPr>
+        <w:t>depth</w:t>
+      </w:r>
+      <w:r>
+        <w:rPr>
+          <w:rFonts w:asciiTheme="majorHAnsi" w:hAnsiTheme="majorHAnsi"/>
+          <w:bCs/>
+        </w:rPr>
+        <w:t xml:space="preserve"> </w:t>
+      </w:r>
+      <w:r>
+        <w:rPr>
+          <w:rFonts w:asciiTheme="majorHAnsi" w:hAnsiTheme="majorHAnsi"/>
+          <w:bCs/>
+        </w:rPr>
+        <w:t>first graph search</w:t>
+      </w:r>
+      <w:r>
+        <w:rPr>
+          <w:rFonts w:asciiTheme="majorHAnsi" w:hAnsiTheme="majorHAnsi"/>
+          <w:bCs/>
+        </w:rPr>
+        <w:t>, uniform cost search and Best first</w:t>
+      </w:r>
+      <w:r>
+        <w:rPr>
+          <w:rFonts w:asciiTheme="majorHAnsi" w:hAnsiTheme="majorHAnsi"/>
+          <w:bCs/>
+        </w:rPr>
+        <w:t>, find a solution to all air cargo problems. Breadth first search always considers the</w:t>
+      </w:r>
+      <w:r>
+        <w:rPr>
+          <w:rFonts w:asciiTheme="majorHAnsi" w:hAnsiTheme="majorHAnsi"/>
+          <w:bCs/>
+        </w:rPr>
+        <w:t xml:space="preserve"> shortest path first</w:t>
+      </w:r>
+      <w:r>
+        <w:rPr>
+          <w:rFonts w:asciiTheme="majorHAnsi" w:hAnsiTheme="majorHAnsi"/>
+          <w:bCs/>
+        </w:rPr>
+        <w:t xml:space="preserve"> and a result of it it finds a solution to the problem in a reasonable amount of time</w:t>
+      </w:r>
+      <w:r>
+        <w:rPr>
+          <w:rFonts w:asciiTheme="majorHAnsi" w:hAnsiTheme="majorHAnsi"/>
+          <w:bCs/>
+        </w:rPr>
+        <w:t xml:space="preserve"> </w:t>
+      </w:r>
+      <w:r>
+        <w:rPr>
+          <w:rFonts w:asciiTheme="majorHAnsi" w:hAnsiTheme="majorHAnsi"/>
+          <w:bCs/>
+        </w:rPr>
+        <w:t>and in an optimal way.</w:t>
+      </w:r>
+    </w:p>
+    <w:p>
+      <w:pPr>
+        <w:spacing w:after="0"/>
+        <w:ind w:firstLine="360"/>
+        <w:rPr>
+          <w:rFonts w:asciiTheme="majorHAnsi" w:hAnsiTheme="majorHAnsi"/>
+          <w:bCs/>
+        </w:rPr>
+      </w:pPr>
+      <w:r>
+        <w:rPr>
+          <w:rFonts w:asciiTheme="majorHAnsi" w:hAnsiTheme="majorHAnsi"/>
+          <w:bCs/>
+        </w:rPr>
+        <w:t>Depth first graph search does find a quick solution and requires a small amount of memory, but it lacks</w:t>
+      </w:r>
+      <w:r>
+        <w:rPr>
+          <w:rFonts w:asciiTheme="majorHAnsi" w:hAnsiTheme="majorHAnsi"/>
+          <w:bCs/>
+        </w:rPr>
+        <w:t xml:space="preserve"> </w:t>
+      </w:r>
+      <w:r>
+        <w:rPr>
+          <w:rFonts w:asciiTheme="majorHAnsi" w:hAnsiTheme="majorHAnsi"/>
+          <w:bCs/>
+        </w:rPr>
+        <w:t>optimality. It is not optimal because it does not consider if a node is better than another, it simply</w:t>
+      </w:r>
+      <w:r>
+        <w:rPr>
+          <w:rFonts w:asciiTheme="majorHAnsi" w:hAnsiTheme="majorHAnsi"/>
+          <w:bCs/>
+        </w:rPr>
+        <w:t xml:space="preserve"> </w:t>
+      </w:r>
+      <w:r>
+        <w:rPr>
+          <w:rFonts w:asciiTheme="majorHAnsi" w:hAnsiTheme="majorHAnsi"/>
+          <w:bCs/>
+        </w:rPr>
+        <w:t xml:space="preserve">explores the nodes that take it as deep as possible in the graph even </w:t>
+      </w:r>
+      <w:r>
+        <w:rPr>
+          <w:rFonts w:asciiTheme="majorHAnsi" w:hAnsiTheme="majorHAnsi"/>
+          <w:bCs/>
+        </w:rPr>
+        <w:t xml:space="preserve">if the goal is to its right. </w:t>
+      </w:r>
+    </w:p>
+    <w:p>
+      <w:pPr>
+        <w:spacing w:after="0"/>
+        <w:ind w:firstLine="360"/>
+        <w:rPr>
+          <w:rFonts w:asciiTheme="majorHAnsi" w:hAnsiTheme="majorHAnsi"/>
+          <w:bCs/>
+        </w:rPr>
+      </w:pPr>
+      <w:r>
+        <w:rPr>
+          <w:rFonts w:asciiTheme="majorHAnsi" w:hAnsiTheme="majorHAnsi"/>
+          <w:bCs/>
+        </w:rPr>
+        <w:t>Non-heuristic based search did perform better, which suggest that when working</w:t>
+      </w:r>
+      <w:r>
+        <w:rPr>
+          <w:rFonts w:asciiTheme="majorHAnsi" w:hAnsiTheme="majorHAnsi"/>
+          <w:bCs/>
+        </w:rPr>
+        <w:t xml:space="preserve"> w</w:t>
+      </w:r>
+      <w:r>
+        <w:rPr>
+          <w:rFonts w:asciiTheme="majorHAnsi" w:hAnsiTheme="majorHAnsi"/>
+          <w:bCs/>
+        </w:rPr>
+        <w:t>ith simple problems using a more elaborated approach, such a</w:t>
+      </w:r>
+      <w:r>
+        <w:rPr>
+          <w:rFonts w:asciiTheme="majorHAnsi" w:hAnsiTheme="majorHAnsi"/>
+          <w:bCs/>
+        </w:rPr>
+        <w:t>s</w:t>
+      </w:r>
+      <w:r>
+        <w:rPr>
+          <w:rFonts w:asciiTheme="majorHAnsi" w:hAnsiTheme="majorHAnsi"/>
+          <w:bCs/>
+        </w:rPr>
+        <w:t xml:space="preserve"> A* search with heuristics, is not worth</w:t>
+      </w:r>
+      <w:r>
+        <w:rPr>
+          <w:rFonts w:asciiTheme="majorHAnsi" w:hAnsiTheme="majorHAnsi"/>
+          <w:bCs/>
+        </w:rPr>
+        <w:t xml:space="preserve"> t</w:t>
+      </w:r>
+      <w:r>
+        <w:rPr>
+          <w:rFonts w:asciiTheme="majorHAnsi" w:hAnsiTheme="majorHAnsi"/>
+          <w:bCs/>
+        </w:rPr>
+        <w:t>he increase in the solution complexity.</w:t>
+      </w:r>
+    </w:p>
+    <w:p>
+      <w:pPr>
+        <w:spacing w:after="0"/>
+        <w:rPr>
+          <w:rFonts w:asciiTheme="majorHAnsi" w:hAnsiTheme="majorHAnsi"/>
+        </w:rPr>
+      </w:pPr>
+      <w:r>
+        <w:rPr>
+          <w:rFonts w:asciiTheme="majorHAnsi" w:hAnsiTheme="majorHAnsi"/>
+        </w:rPr>
+        <w:tab/>
+        <w:t>At the end from uninformed “</w:t>
+      </w:r>
+      <w:r>
+        <w:rPr>
+          <w:rFonts w:asciiTheme="majorHAnsi" w:hAnsiTheme="majorHAnsi"/>
+        </w:rPr>
+        <w:t>Greedy Best First Graph search with h_1</w:t>
+      </w:r>
+      <w:r>
+        <w:rPr>
+          <w:rFonts w:asciiTheme="majorHAnsi" w:hAnsiTheme="majorHAnsi"/>
+        </w:rPr>
+        <w:t>” and from informed “A* Search” gave the best results based on time, path length, numbers of node expanded.</w:t>
+      </w:r>
+    </w:p>
+    <w:p>
+      <w:pPr>
+        <w:spacing w:after="0"/>
+        <w:rPr>
+          <w:rFonts w:asciiTheme="majorHAnsi" w:hAnsiTheme="majorHAnsi"/>
+        </w:rPr>
+      </w:pPr>
+    </w:p>
+    <w:p>
+      <w:pPr>
+        <w:spacing w:after="0"/>
+        <w:rPr>
+          <w:rFonts w:asciiTheme="majorHAnsi" w:hAnsiTheme="majorHAnsi"/>
+        </w:rPr>
+      </w:pPr>
+    </w:p>
+    <w:p>
+      <w:pPr>
+        <w:spacing w:after="0"/>
+        <w:rPr>
+          <w:rFonts w:asciiTheme="majorHAnsi" w:hAnsiTheme="majorHAnsi"/>
+        </w:rPr>
+      </w:pPr>
+    </w:p>
+    <w:p>
+      <w:pPr>
+        <w:spacing w:after="0"/>
+        <w:rPr>
+          <w:rFonts w:asciiTheme="majorHAnsi" w:hAnsiTheme="majorHAnsi"/>
+        </w:rPr>
+      </w:pPr>
+    </w:p>
+    <w:p>
+      <w:pPr>
+        <w:spacing w:after="0"/>
+        <w:rPr>
+          <w:rFonts w:asciiTheme="majorHAnsi" w:hAnsiTheme="majorHAnsi"/>
+        </w:rPr>
+      </w:pPr>
+      <w:bookmarkStart w:id="0" w:name="_GoBack"/>
+      <w:bookmarkEnd w:id="0"/>
     </w:p>
     <w:p>
       <w:pPr>
@@ -1432,6 +1995,7 @@
           <w:i/>
           <w:u w:val="single"/>
         </w:rPr>
+        <w:lastRenderedPageBreak/>
         <w:t>Problem 2</w:t>
       </w:r>
       <w:r>
@@ -1462,11 +2026,19 @@
           <w:bCs/>
         </w:rPr>
       </w:pPr>
-      <w:r>
-        <w:rPr>
-          <w:bCs/>
-        </w:rPr>
-        <w:t xml:space="preserve">Init(At(C1, SFO) </w:t>
+      <w:proofErr w:type="gramStart"/>
+      <w:r>
+        <w:rPr>
+          <w:bCs/>
+        </w:rPr>
+        <w:t>Init(</w:t>
+      </w:r>
+      <w:proofErr w:type="gramEnd"/>
+      <w:r>
+        <w:rPr>
+          <w:bCs/>
+        </w:rPr>
+        <w:t xml:space="preserve">At(C1, SFO) </w:t>
       </w:r>
       <w:r>
         <w:rPr>
@@ -1519,7 +2091,21 @@
         <w:rPr>
           <w:bCs/>
         </w:rPr>
-        <w:t xml:space="preserve"> At(P1, SFO) </w:t>
+        <w:t xml:space="preserve"> </w:t>
+      </w:r>
+      <w:proofErr w:type="gramStart"/>
+      <w:r>
+        <w:rPr>
+          <w:bCs/>
+        </w:rPr>
+        <w:t>At(</w:t>
+      </w:r>
+      <w:proofErr w:type="gramEnd"/>
+      <w:r>
+        <w:rPr>
+          <w:bCs/>
+        </w:rPr>
+        <w:t xml:space="preserve">P1, SFO) </w:t>
       </w:r>
       <w:r>
         <w:rPr>
@@ -1572,7 +2158,21 @@
         <w:rPr>
           <w:bCs/>
         </w:rPr>
-        <w:t xml:space="preserve"> Cargo(C1) </w:t>
+        <w:t xml:space="preserve"> </w:t>
+      </w:r>
+      <w:proofErr w:type="gramStart"/>
+      <w:r>
+        <w:rPr>
+          <w:bCs/>
+        </w:rPr>
+        <w:t>Cargo(</w:t>
+      </w:r>
+      <w:proofErr w:type="gramEnd"/>
+      <w:r>
+        <w:rPr>
+          <w:bCs/>
+        </w:rPr>
+        <w:t xml:space="preserve">C1) </w:t>
       </w:r>
       <w:r>
         <w:rPr>
@@ -1625,7 +2225,21 @@
         <w:rPr>
           <w:bCs/>
         </w:rPr>
-        <w:t xml:space="preserve"> Plane(P1) </w:t>
+        <w:t xml:space="preserve"> </w:t>
+      </w:r>
+      <w:proofErr w:type="gramStart"/>
+      <w:r>
+        <w:rPr>
+          <w:bCs/>
+        </w:rPr>
+        <w:t>Plane(</w:t>
+      </w:r>
+      <w:proofErr w:type="gramEnd"/>
+      <w:r>
+        <w:rPr>
+          <w:bCs/>
+        </w:rPr>
+        <w:t xml:space="preserve">P1) </w:t>
       </w:r>
       <w:r>
         <w:rPr>
@@ -1678,7 +2292,21 @@
         <w:rPr>
           <w:bCs/>
         </w:rPr>
-        <w:t xml:space="preserve"> Airport(JFK) </w:t>
+        <w:t xml:space="preserve"> </w:t>
+      </w:r>
+      <w:proofErr w:type="gramStart"/>
+      <w:r>
+        <w:rPr>
+          <w:bCs/>
+        </w:rPr>
+        <w:t>Airport(</w:t>
+      </w:r>
+      <w:proofErr w:type="gramEnd"/>
+      <w:r>
+        <w:rPr>
+          <w:bCs/>
+        </w:rPr>
+        <w:t xml:space="preserve">JFK) </w:t>
       </w:r>
       <w:r>
         <w:rPr>
@@ -1714,11 +2342,19 @@
           <w:bCs/>
         </w:rPr>
       </w:pPr>
-      <w:r>
-        <w:rPr>
-          <w:bCs/>
-        </w:rPr>
-        <w:t xml:space="preserve">Goal(At(C1, JFK) </w:t>
+      <w:proofErr w:type="gramStart"/>
+      <w:r>
+        <w:rPr>
+          <w:bCs/>
+        </w:rPr>
+        <w:t>Goal(</w:t>
+      </w:r>
+      <w:proofErr w:type="gramEnd"/>
+      <w:r>
+        <w:rPr>
+          <w:bCs/>
+        </w:rPr>
+        <w:t xml:space="preserve">At(C1, JFK) </w:t>
       </w:r>
       <w:r>
         <w:rPr>
@@ -1801,141 +2437,221 @@
           <w:bCs/>
         </w:rPr>
       </w:pPr>
-      <w:r>
-        <w:rPr>
-          <w:rFonts w:ascii="Cambria Math" w:hAnsi="Cambria Math" w:cs="Cambria Math"/>
-          <w:bCs/>
-        </w:rPr>
-        <w:t>Load(C3, P3, ATL)</w:t>
-      </w:r>
-    </w:p>
-    <w:p>
-      <w:pPr>
-        <w:spacing w:after="0"/>
-        <w:rPr>
-          <w:rFonts w:ascii="Cambria Math" w:hAnsi="Cambria Math" w:cs="Cambria Math"/>
-          <w:bCs/>
-        </w:rPr>
-      </w:pPr>
-      <w:r>
-        <w:rPr>
-          <w:rFonts w:ascii="Cambria Math" w:hAnsi="Cambria Math" w:cs="Cambria Math"/>
-          <w:bCs/>
-        </w:rPr>
-        <w:t>Fly(P3, ATL, SFO)</w:t>
-      </w:r>
-    </w:p>
-    <w:p>
-      <w:pPr>
-        <w:spacing w:after="0"/>
-        <w:rPr>
-          <w:rFonts w:ascii="Cambria Math" w:hAnsi="Cambria Math" w:cs="Cambria Math"/>
-          <w:bCs/>
-        </w:rPr>
-      </w:pPr>
-      <w:r>
-        <w:rPr>
-          <w:rFonts w:ascii="Cambria Math" w:hAnsi="Cambria Math" w:cs="Cambria Math"/>
-          <w:bCs/>
-        </w:rPr>
-        <w:t>Unload(C3, P3, SFO)</w:t>
-      </w:r>
-    </w:p>
-    <w:p>
-      <w:pPr>
-        <w:spacing w:after="0"/>
-        <w:rPr>
-          <w:rFonts w:ascii="Cambria Math" w:hAnsi="Cambria Math" w:cs="Cambria Math"/>
-          <w:bCs/>
-        </w:rPr>
-      </w:pPr>
-      <w:r>
-        <w:rPr>
-          <w:rFonts w:ascii="Cambria Math" w:hAnsi="Cambria Math" w:cs="Cambria Math"/>
-          <w:bCs/>
-        </w:rPr>
-        <w:lastRenderedPageBreak/>
-        <w:t>Load(C1, P1, SFO)</w:t>
-      </w:r>
-    </w:p>
-    <w:p>
-      <w:pPr>
-        <w:spacing w:after="0"/>
-        <w:rPr>
-          <w:rFonts w:ascii="Cambria Math" w:hAnsi="Cambria Math" w:cs="Cambria Math"/>
-          <w:bCs/>
-        </w:rPr>
-      </w:pPr>
-      <w:r>
-        <w:rPr>
-          <w:rFonts w:ascii="Cambria Math" w:hAnsi="Cambria Math" w:cs="Cambria Math"/>
-          <w:bCs/>
-        </w:rPr>
-        <w:t>Fly(P1, SFO, JFK)</w:t>
-      </w:r>
-    </w:p>
-    <w:p>
-      <w:pPr>
-        <w:spacing w:after="0"/>
-        <w:rPr>
-          <w:rFonts w:ascii="Cambria Math" w:hAnsi="Cambria Math" w:cs="Cambria Math"/>
-          <w:bCs/>
-        </w:rPr>
-      </w:pPr>
-      <w:r>
-        <w:rPr>
-          <w:rFonts w:ascii="Cambria Math" w:hAnsi="Cambria Math" w:cs="Cambria Math"/>
-          <w:bCs/>
-        </w:rPr>
-        <w:t>Unload(C1, P1, JFK)</w:t>
-      </w:r>
-    </w:p>
-    <w:p>
-      <w:pPr>
-        <w:spacing w:after="0"/>
-        <w:rPr>
-          <w:rFonts w:ascii="Cambria Math" w:hAnsi="Cambria Math" w:cs="Cambria Math"/>
-          <w:bCs/>
-        </w:rPr>
-      </w:pPr>
-      <w:r>
-        <w:rPr>
-          <w:rFonts w:ascii="Cambria Math" w:hAnsi="Cambria Math" w:cs="Cambria Math"/>
-          <w:bCs/>
-        </w:rPr>
-        <w:t>Load(C2, P2, JFK)</w:t>
-      </w:r>
-    </w:p>
-    <w:p>
-      <w:pPr>
-        <w:spacing w:after="0"/>
-        <w:rPr>
-          <w:rFonts w:ascii="Cambria Math" w:hAnsi="Cambria Math" w:cs="Cambria Math"/>
-          <w:bCs/>
-        </w:rPr>
-      </w:pPr>
-      <w:r>
-        <w:rPr>
-          <w:rFonts w:ascii="Cambria Math" w:hAnsi="Cambria Math" w:cs="Cambria Math"/>
-          <w:bCs/>
-        </w:rPr>
-        <w:t>Fly(P2, JFK, SFO)</w:t>
-      </w:r>
-    </w:p>
-    <w:p>
-      <w:pPr>
-        <w:spacing w:after="0"/>
-        <w:rPr>
-          <w:rFonts w:ascii="Cambria Math" w:hAnsi="Cambria Math" w:cs="Cambria Math"/>
-          <w:bCs/>
-        </w:rPr>
-      </w:pPr>
-      <w:r>
-        <w:rPr>
-          <w:rFonts w:ascii="Cambria Math" w:hAnsi="Cambria Math" w:cs="Cambria Math"/>
-          <w:bCs/>
-        </w:rPr>
-        <w:t>Unload(C2, P2, SFO)</w:t>
+      <w:proofErr w:type="gramStart"/>
+      <w:r>
+        <w:rPr>
+          <w:rFonts w:ascii="Cambria Math" w:hAnsi="Cambria Math" w:cs="Cambria Math"/>
+          <w:bCs/>
+        </w:rPr>
+        <w:t>Load(</w:t>
+      </w:r>
+      <w:proofErr w:type="gramEnd"/>
+      <w:r>
+        <w:rPr>
+          <w:rFonts w:ascii="Cambria Math" w:hAnsi="Cambria Math" w:cs="Cambria Math"/>
+          <w:bCs/>
+        </w:rPr>
+        <w:t>C3, P3, ATL)</w:t>
+      </w:r>
+    </w:p>
+    <w:p>
+      <w:pPr>
+        <w:spacing w:after="0"/>
+        <w:rPr>
+          <w:rFonts w:ascii="Cambria Math" w:hAnsi="Cambria Math" w:cs="Cambria Math"/>
+          <w:bCs/>
+        </w:rPr>
+      </w:pPr>
+      <w:proofErr w:type="gramStart"/>
+      <w:r>
+        <w:rPr>
+          <w:rFonts w:ascii="Cambria Math" w:hAnsi="Cambria Math" w:cs="Cambria Math"/>
+          <w:bCs/>
+        </w:rPr>
+        <w:t>Fly(</w:t>
+      </w:r>
+      <w:proofErr w:type="gramEnd"/>
+      <w:r>
+        <w:rPr>
+          <w:rFonts w:ascii="Cambria Math" w:hAnsi="Cambria Math" w:cs="Cambria Math"/>
+          <w:bCs/>
+        </w:rPr>
+        <w:t>P3, ATL, SFO)</w:t>
+      </w:r>
+    </w:p>
+    <w:p>
+      <w:pPr>
+        <w:spacing w:after="0"/>
+        <w:rPr>
+          <w:rFonts w:ascii="Cambria Math" w:hAnsi="Cambria Math" w:cs="Cambria Math"/>
+          <w:bCs/>
+        </w:rPr>
+      </w:pPr>
+      <w:proofErr w:type="gramStart"/>
+      <w:r>
+        <w:rPr>
+          <w:rFonts w:ascii="Cambria Math" w:hAnsi="Cambria Math" w:cs="Cambria Math"/>
+          <w:bCs/>
+        </w:rPr>
+        <w:t>Unload(</w:t>
+      </w:r>
+      <w:proofErr w:type="gramEnd"/>
+      <w:r>
+        <w:rPr>
+          <w:rFonts w:ascii="Cambria Math" w:hAnsi="Cambria Math" w:cs="Cambria Math"/>
+          <w:bCs/>
+        </w:rPr>
+        <w:t>C3, P3, SFO)</w:t>
+      </w:r>
+    </w:p>
+    <w:p>
+      <w:pPr>
+        <w:spacing w:after="0"/>
+        <w:rPr>
+          <w:rFonts w:ascii="Cambria Math" w:hAnsi="Cambria Math" w:cs="Cambria Math"/>
+          <w:bCs/>
+        </w:rPr>
+      </w:pPr>
+      <w:proofErr w:type="gramStart"/>
+      <w:r>
+        <w:rPr>
+          <w:rFonts w:ascii="Cambria Math" w:hAnsi="Cambria Math" w:cs="Cambria Math"/>
+          <w:bCs/>
+        </w:rPr>
+        <w:t>Load(</w:t>
+      </w:r>
+      <w:proofErr w:type="gramEnd"/>
+      <w:r>
+        <w:rPr>
+          <w:rFonts w:ascii="Cambria Math" w:hAnsi="Cambria Math" w:cs="Cambria Math"/>
+          <w:bCs/>
+        </w:rPr>
+        <w:t>C1, P1, SFO)</w:t>
+      </w:r>
+    </w:p>
+    <w:p>
+      <w:pPr>
+        <w:spacing w:after="0"/>
+        <w:rPr>
+          <w:rFonts w:ascii="Cambria Math" w:hAnsi="Cambria Math" w:cs="Cambria Math"/>
+          <w:bCs/>
+        </w:rPr>
+      </w:pPr>
+      <w:proofErr w:type="gramStart"/>
+      <w:r>
+        <w:rPr>
+          <w:rFonts w:ascii="Cambria Math" w:hAnsi="Cambria Math" w:cs="Cambria Math"/>
+          <w:bCs/>
+        </w:rPr>
+        <w:t>Fly(</w:t>
+      </w:r>
+      <w:proofErr w:type="gramEnd"/>
+      <w:r>
+        <w:rPr>
+          <w:rFonts w:ascii="Cambria Math" w:hAnsi="Cambria Math" w:cs="Cambria Math"/>
+          <w:bCs/>
+        </w:rPr>
+        <w:t>P1, SFO, JFK)</w:t>
+      </w:r>
+    </w:p>
+    <w:p>
+      <w:pPr>
+        <w:spacing w:after="0"/>
+        <w:rPr>
+          <w:rFonts w:ascii="Cambria Math" w:hAnsi="Cambria Math" w:cs="Cambria Math"/>
+          <w:bCs/>
+        </w:rPr>
+      </w:pPr>
+      <w:proofErr w:type="gramStart"/>
+      <w:r>
+        <w:rPr>
+          <w:rFonts w:ascii="Cambria Math" w:hAnsi="Cambria Math" w:cs="Cambria Math"/>
+          <w:bCs/>
+        </w:rPr>
+        <w:t>Unload(</w:t>
+      </w:r>
+      <w:proofErr w:type="gramEnd"/>
+      <w:r>
+        <w:rPr>
+          <w:rFonts w:ascii="Cambria Math" w:hAnsi="Cambria Math" w:cs="Cambria Math"/>
+          <w:bCs/>
+        </w:rPr>
+        <w:t>C1, P1, JFK)</w:t>
+      </w:r>
+    </w:p>
+    <w:p>
+      <w:pPr>
+        <w:spacing w:after="0"/>
+        <w:rPr>
+          <w:rFonts w:ascii="Cambria Math" w:hAnsi="Cambria Math" w:cs="Cambria Math"/>
+          <w:bCs/>
+        </w:rPr>
+      </w:pPr>
+      <w:proofErr w:type="gramStart"/>
+      <w:r>
+        <w:rPr>
+          <w:rFonts w:ascii="Cambria Math" w:hAnsi="Cambria Math" w:cs="Cambria Math"/>
+          <w:bCs/>
+        </w:rPr>
+        <w:t>Load(</w:t>
+      </w:r>
+      <w:proofErr w:type="gramEnd"/>
+      <w:r>
+        <w:rPr>
+          <w:rFonts w:ascii="Cambria Math" w:hAnsi="Cambria Math" w:cs="Cambria Math"/>
+          <w:bCs/>
+        </w:rPr>
+        <w:t>C2, P2, JFK)</w:t>
+      </w:r>
+    </w:p>
+    <w:p>
+      <w:pPr>
+        <w:spacing w:after="0"/>
+        <w:rPr>
+          <w:rFonts w:ascii="Cambria Math" w:hAnsi="Cambria Math" w:cs="Cambria Math"/>
+          <w:bCs/>
+        </w:rPr>
+      </w:pPr>
+      <w:proofErr w:type="gramStart"/>
+      <w:r>
+        <w:rPr>
+          <w:rFonts w:ascii="Cambria Math" w:hAnsi="Cambria Math" w:cs="Cambria Math"/>
+          <w:bCs/>
+        </w:rPr>
+        <w:t>Fly(</w:t>
+      </w:r>
+      <w:proofErr w:type="gramEnd"/>
+      <w:r>
+        <w:rPr>
+          <w:rFonts w:ascii="Cambria Math" w:hAnsi="Cambria Math" w:cs="Cambria Math"/>
+          <w:bCs/>
+        </w:rPr>
+        <w:t>P2, JFK, SFO)</w:t>
+      </w:r>
+    </w:p>
+    <w:p>
+      <w:pPr>
+        <w:spacing w:after="0"/>
+        <w:rPr>
+          <w:rFonts w:ascii="Cambria Math" w:hAnsi="Cambria Math" w:cs="Cambria Math"/>
+          <w:bCs/>
+        </w:rPr>
+      </w:pPr>
+      <w:proofErr w:type="gramStart"/>
+      <w:r>
+        <w:rPr>
+          <w:rFonts w:ascii="Cambria Math" w:hAnsi="Cambria Math" w:cs="Cambria Math"/>
+          <w:bCs/>
+        </w:rPr>
+        <w:t>Unload(</w:t>
+      </w:r>
+      <w:proofErr w:type="gramEnd"/>
+      <w:r>
+        <w:rPr>
+          <w:rFonts w:ascii="Cambria Math" w:hAnsi="Cambria Math" w:cs="Cambria Math"/>
+          <w:bCs/>
+        </w:rPr>
+        <w:t>C2, P2, SFO)</w:t>
       </w:r>
     </w:p>
     <w:p>
@@ -2067,12 +2783,21 @@
           <w:bCs/>
         </w:rPr>
       </w:pPr>
-      <w:r>
-        <w:rPr>
-          <w:rFonts w:ascii="Cambria Math" w:hAnsi="Cambria Math" w:cs="Cambria Math"/>
-          <w:bCs/>
-        </w:rPr>
-        <w:t xml:space="preserve">Init(At(C1, SFO) ∧ At(C2, JFK) ∧ At(C3, ATL) ∧ At(C4, ORD) </w:t>
+      <w:proofErr w:type="gramStart"/>
+      <w:r>
+        <w:rPr>
+          <w:rFonts w:ascii="Cambria Math" w:hAnsi="Cambria Math" w:cs="Cambria Math"/>
+          <w:bCs/>
+        </w:rPr>
+        <w:t>Init(</w:t>
+      </w:r>
+      <w:proofErr w:type="gramEnd"/>
+      <w:r>
+        <w:rPr>
+          <w:rFonts w:ascii="Cambria Math" w:hAnsi="Cambria Math" w:cs="Cambria Math"/>
+          <w:bCs/>
+        </w:rPr>
+        <w:t xml:space="preserve">At(C1, SFO) ∧ At(C2, JFK) ∧ At(C3, ATL) ∧ At(C4, ORD) </w:t>
       </w:r>
     </w:p>
     <w:p>
@@ -2089,7 +2814,23 @@
           <w:bCs/>
         </w:rPr>
         <w:tab/>
-        <w:t xml:space="preserve">∧ At(P1, SFO) ∧ At(P2, JFK) </w:t>
+        <w:t xml:space="preserve">∧ </w:t>
+      </w:r>
+      <w:proofErr w:type="gramStart"/>
+      <w:r>
+        <w:rPr>
+          <w:rFonts w:ascii="Cambria Math" w:hAnsi="Cambria Math" w:cs="Cambria Math"/>
+          <w:bCs/>
+        </w:rPr>
+        <w:t>At(</w:t>
+      </w:r>
+      <w:proofErr w:type="gramEnd"/>
+      <w:r>
+        <w:rPr>
+          <w:rFonts w:ascii="Cambria Math" w:hAnsi="Cambria Math" w:cs="Cambria Math"/>
+          <w:bCs/>
+        </w:rPr>
+        <w:t xml:space="preserve">P1, SFO) ∧ At(P2, JFK) </w:t>
       </w:r>
     </w:p>
     <w:p>
@@ -2106,7 +2847,23 @@
           <w:bCs/>
         </w:rPr>
         <w:tab/>
-        <w:t>∧ Cargo(C1) ∧ Cargo(C2) ∧ Cargo(C3) ∧ Cargo(C4)</w:t>
+        <w:t xml:space="preserve">∧ </w:t>
+      </w:r>
+      <w:proofErr w:type="gramStart"/>
+      <w:r>
+        <w:rPr>
+          <w:rFonts w:ascii="Cambria Math" w:hAnsi="Cambria Math" w:cs="Cambria Math"/>
+          <w:bCs/>
+        </w:rPr>
+        <w:t>Cargo(</w:t>
+      </w:r>
+      <w:proofErr w:type="gramEnd"/>
+      <w:r>
+        <w:rPr>
+          <w:rFonts w:ascii="Cambria Math" w:hAnsi="Cambria Math" w:cs="Cambria Math"/>
+          <w:bCs/>
+        </w:rPr>
+        <w:t>C1) ∧ Cargo(C2) ∧ Cargo(C3) ∧ Cargo(C4)</w:t>
       </w:r>
     </w:p>
     <w:p>
@@ -2123,7 +2880,23 @@
           <w:bCs/>
         </w:rPr>
         <w:tab/>
-        <w:t>∧ Plane(P1) ∧ Plane(P2)</w:t>
+        <w:t xml:space="preserve">∧ </w:t>
+      </w:r>
+      <w:proofErr w:type="gramStart"/>
+      <w:r>
+        <w:rPr>
+          <w:rFonts w:ascii="Cambria Math" w:hAnsi="Cambria Math" w:cs="Cambria Math"/>
+          <w:bCs/>
+        </w:rPr>
+        <w:t>Plane(</w:t>
+      </w:r>
+      <w:proofErr w:type="gramEnd"/>
+      <w:r>
+        <w:rPr>
+          <w:rFonts w:ascii="Cambria Math" w:hAnsi="Cambria Math" w:cs="Cambria Math"/>
+          <w:bCs/>
+        </w:rPr>
+        <w:t>P1) ∧ Plane(P2)</w:t>
       </w:r>
     </w:p>
     <w:p>
@@ -2140,23 +2913,48 @@
           <w:bCs/>
         </w:rPr>
         <w:tab/>
-        <w:t>∧ Airport(JFK) ∧ Airport(SFO) ∧ Airport(ATL) ∧ Airport(ORD))</w:t>
-      </w:r>
-    </w:p>
-    <w:p>
-      <w:pPr>
-        <w:spacing w:after="0"/>
-        <w:rPr>
-          <w:rFonts w:ascii="Cambria Math" w:hAnsi="Cambria Math" w:cs="Cambria Math"/>
-          <w:bCs/>
-        </w:rPr>
-      </w:pPr>
-      <w:r>
-        <w:rPr>
-          <w:rFonts w:ascii="Cambria Math" w:hAnsi="Cambria Math" w:cs="Cambria Math"/>
-          <w:bCs/>
-        </w:rPr>
-        <w:t>Goal(At(C1, JFK) ∧ At(C3, JFK) ∧ At(C2, SFO) ∧ At(C4, SFO))</w:t>
+        <w:t xml:space="preserve">∧ </w:t>
+      </w:r>
+      <w:proofErr w:type="gramStart"/>
+      <w:r>
+        <w:rPr>
+          <w:rFonts w:ascii="Cambria Math" w:hAnsi="Cambria Math" w:cs="Cambria Math"/>
+          <w:bCs/>
+        </w:rPr>
+        <w:t>Airport(</w:t>
+      </w:r>
+      <w:proofErr w:type="gramEnd"/>
+      <w:r>
+        <w:rPr>
+          <w:rFonts w:ascii="Cambria Math" w:hAnsi="Cambria Math" w:cs="Cambria Math"/>
+          <w:bCs/>
+        </w:rPr>
+        <w:t>JFK) ∧ Airport(SFO) ∧ Airport(ATL) ∧ Airport(ORD))</w:t>
+      </w:r>
+    </w:p>
+    <w:p>
+      <w:pPr>
+        <w:spacing w:after="0"/>
+        <w:rPr>
+          <w:rFonts w:ascii="Cambria Math" w:hAnsi="Cambria Math" w:cs="Cambria Math"/>
+          <w:bCs/>
+        </w:rPr>
+      </w:pPr>
+      <w:proofErr w:type="gramStart"/>
+      <w:r>
+        <w:rPr>
+          <w:rFonts w:ascii="Cambria Math" w:hAnsi="Cambria Math" w:cs="Cambria Math"/>
+          <w:bCs/>
+        </w:rPr>
+        <w:t>Goal(</w:t>
+      </w:r>
+      <w:proofErr w:type="gramEnd"/>
+      <w:r>
+        <w:rPr>
+          <w:rFonts w:ascii="Cambria Math" w:hAnsi="Cambria Math" w:cs="Cambria Math"/>
+          <w:bCs/>
+        </w:rPr>
+        <w:t>At(C1, JFK) ∧ At(C3, JFK) ∧ At(C2, SFO) ∧ At(C4, SFO))</w:t>
       </w:r>
     </w:p>
     <w:p>
@@ -2202,165 +3000,262 @@
           <w:rFonts w:asciiTheme="majorHAnsi" w:hAnsiTheme="majorHAnsi"/>
         </w:rPr>
       </w:pPr>
-      <w:r>
-        <w:rPr>
-          <w:rFonts w:asciiTheme="majorHAnsi" w:hAnsiTheme="majorHAnsi"/>
-        </w:rPr>
-        <w:t>Load(C2, P2, JFK)</w:t>
-      </w:r>
-    </w:p>
-    <w:p>
-      <w:pPr>
-        <w:spacing w:after="0"/>
-        <w:rPr>
-          <w:rFonts w:asciiTheme="majorHAnsi" w:hAnsiTheme="majorHAnsi"/>
-        </w:rPr>
-      </w:pPr>
-      <w:r>
-        <w:rPr>
-          <w:rFonts w:asciiTheme="majorHAnsi" w:hAnsiTheme="majorHAnsi"/>
-        </w:rPr>
-        <w:t>Fly(P2, JFK, ORD)</w:t>
-      </w:r>
-    </w:p>
-    <w:p>
-      <w:pPr>
-        <w:spacing w:after="0"/>
-        <w:rPr>
-          <w:rFonts w:asciiTheme="majorHAnsi" w:hAnsiTheme="majorHAnsi"/>
-        </w:rPr>
-      </w:pPr>
-      <w:r>
-        <w:rPr>
-          <w:rFonts w:asciiTheme="majorHAnsi" w:hAnsiTheme="majorHAnsi"/>
-        </w:rPr>
-        <w:t>Load(C4, P2, ORD)</w:t>
-      </w:r>
-    </w:p>
-    <w:p>
-      <w:pPr>
-        <w:spacing w:after="0"/>
-        <w:rPr>
-          <w:rFonts w:asciiTheme="majorHAnsi" w:hAnsiTheme="majorHAnsi"/>
-        </w:rPr>
-      </w:pPr>
-      <w:r>
-        <w:rPr>
-          <w:rFonts w:asciiTheme="majorHAnsi" w:hAnsiTheme="majorHAnsi"/>
-        </w:rPr>
-        <w:t>Fly(P2, ORD, SFO)</w:t>
-      </w:r>
-    </w:p>
-    <w:p>
-      <w:pPr>
-        <w:spacing w:after="0"/>
-        <w:rPr>
-          <w:rFonts w:asciiTheme="majorHAnsi" w:hAnsiTheme="majorHAnsi"/>
-        </w:rPr>
-      </w:pPr>
-      <w:r>
-        <w:rPr>
-          <w:rFonts w:asciiTheme="majorHAnsi" w:hAnsiTheme="majorHAnsi"/>
-        </w:rPr>
-        <w:t>Unload(C4, P2, SFO)</w:t>
-      </w:r>
-    </w:p>
-    <w:p>
-      <w:pPr>
-        <w:spacing w:after="0"/>
-        <w:rPr>
-          <w:rFonts w:asciiTheme="majorHAnsi" w:hAnsiTheme="majorHAnsi"/>
-        </w:rPr>
-      </w:pPr>
-      <w:r>
-        <w:rPr>
-          <w:rFonts w:asciiTheme="majorHAnsi" w:hAnsiTheme="majorHAnsi"/>
-        </w:rPr>
-        <w:t>Load(C1, P1, SFO)</w:t>
-      </w:r>
-    </w:p>
-    <w:p>
-      <w:pPr>
-        <w:spacing w:after="0"/>
-        <w:rPr>
-          <w:rFonts w:asciiTheme="majorHAnsi" w:hAnsiTheme="majorHAnsi"/>
-        </w:rPr>
-      </w:pPr>
-      <w:r>
-        <w:rPr>
-          <w:rFonts w:asciiTheme="majorHAnsi" w:hAnsiTheme="majorHAnsi"/>
-        </w:rPr>
-        <w:t>Fly(P1, SFO, ATL)</w:t>
-      </w:r>
-    </w:p>
-    <w:p>
-      <w:pPr>
-        <w:spacing w:after="0"/>
-        <w:rPr>
-          <w:rFonts w:asciiTheme="majorHAnsi" w:hAnsiTheme="majorHAnsi"/>
-        </w:rPr>
-      </w:pPr>
-      <w:r>
-        <w:rPr>
-          <w:rFonts w:asciiTheme="majorHAnsi" w:hAnsiTheme="majorHAnsi"/>
-        </w:rPr>
-        <w:t>Load(C3, P1, ATL)</w:t>
-      </w:r>
-    </w:p>
-    <w:p>
-      <w:pPr>
-        <w:spacing w:after="0"/>
-        <w:rPr>
-          <w:rFonts w:asciiTheme="majorHAnsi" w:hAnsiTheme="majorHAnsi"/>
-        </w:rPr>
-      </w:pPr>
-      <w:r>
-        <w:rPr>
-          <w:rFonts w:asciiTheme="majorHAnsi" w:hAnsiTheme="majorHAnsi"/>
-        </w:rPr>
-        <w:t>Fly(P1, ATL, JFK)</w:t>
-      </w:r>
-    </w:p>
-    <w:p>
-      <w:pPr>
-        <w:spacing w:after="0"/>
-        <w:rPr>
-          <w:rFonts w:asciiTheme="majorHAnsi" w:hAnsiTheme="majorHAnsi"/>
-        </w:rPr>
-      </w:pPr>
-      <w:r>
-        <w:rPr>
-          <w:rFonts w:asciiTheme="majorHAnsi" w:hAnsiTheme="majorHAnsi"/>
-        </w:rPr>
-        <w:t>Unload(C3, P1, JFK)</w:t>
-      </w:r>
-    </w:p>
-    <w:p>
-      <w:pPr>
-        <w:spacing w:after="0"/>
-        <w:rPr>
-          <w:rFonts w:asciiTheme="majorHAnsi" w:hAnsiTheme="majorHAnsi"/>
-        </w:rPr>
-      </w:pPr>
-      <w:r>
-        <w:rPr>
-          <w:rFonts w:asciiTheme="majorHAnsi" w:hAnsiTheme="majorHAnsi"/>
-        </w:rPr>
-        <w:t>Unload(C2, P2, SFO)</w:t>
-      </w:r>
-    </w:p>
-    <w:p>
-      <w:pPr>
-        <w:spacing w:after="0"/>
-        <w:rPr>
-          <w:rFonts w:asciiTheme="majorHAnsi" w:hAnsiTheme="majorHAnsi"/>
-        </w:rPr>
-      </w:pPr>
-      <w:r>
-        <w:rPr>
-          <w:rFonts w:asciiTheme="majorHAnsi" w:hAnsiTheme="majorHAnsi"/>
-        </w:rPr>
-        <w:t>Unload(C1, P1, JFK)</w:t>
+      <w:proofErr w:type="gramStart"/>
+      <w:r>
+        <w:rPr>
+          <w:rFonts w:asciiTheme="majorHAnsi" w:hAnsiTheme="majorHAnsi"/>
+        </w:rPr>
+        <w:t>Load(</w:t>
+      </w:r>
+      <w:proofErr w:type="gramEnd"/>
+      <w:r>
+        <w:rPr>
+          <w:rFonts w:asciiTheme="majorHAnsi" w:hAnsiTheme="majorHAnsi"/>
+        </w:rPr>
+        <w:t>C2, P2, JFK)</w:t>
+      </w:r>
+    </w:p>
+    <w:p>
+      <w:pPr>
+        <w:spacing w:after="0"/>
+        <w:rPr>
+          <w:rFonts w:asciiTheme="majorHAnsi" w:hAnsiTheme="majorHAnsi"/>
+        </w:rPr>
+      </w:pPr>
+      <w:proofErr w:type="gramStart"/>
+      <w:r>
+        <w:rPr>
+          <w:rFonts w:asciiTheme="majorHAnsi" w:hAnsiTheme="majorHAnsi"/>
+        </w:rPr>
+        <w:t>Fly(</w:t>
+      </w:r>
+      <w:proofErr w:type="gramEnd"/>
+      <w:r>
+        <w:rPr>
+          <w:rFonts w:asciiTheme="majorHAnsi" w:hAnsiTheme="majorHAnsi"/>
+        </w:rPr>
+        <w:t>P2, JFK, ORD)</w:t>
+      </w:r>
+    </w:p>
+    <w:p>
+      <w:pPr>
+        <w:spacing w:after="0"/>
+        <w:rPr>
+          <w:rFonts w:asciiTheme="majorHAnsi" w:hAnsiTheme="majorHAnsi"/>
+        </w:rPr>
+      </w:pPr>
+      <w:proofErr w:type="gramStart"/>
+      <w:r>
+        <w:rPr>
+          <w:rFonts w:asciiTheme="majorHAnsi" w:hAnsiTheme="majorHAnsi"/>
+        </w:rPr>
+        <w:lastRenderedPageBreak/>
+        <w:t>Load(</w:t>
+      </w:r>
+      <w:proofErr w:type="gramEnd"/>
+      <w:r>
+        <w:rPr>
+          <w:rFonts w:asciiTheme="majorHAnsi" w:hAnsiTheme="majorHAnsi"/>
+        </w:rPr>
+        <w:t>C4, P2, ORD)</w:t>
+      </w:r>
+    </w:p>
+    <w:p>
+      <w:pPr>
+        <w:spacing w:after="0"/>
+        <w:rPr>
+          <w:rFonts w:asciiTheme="majorHAnsi" w:hAnsiTheme="majorHAnsi"/>
+        </w:rPr>
+      </w:pPr>
+      <w:proofErr w:type="gramStart"/>
+      <w:r>
+        <w:rPr>
+          <w:rFonts w:asciiTheme="majorHAnsi" w:hAnsiTheme="majorHAnsi"/>
+        </w:rPr>
+        <w:t>Fly(</w:t>
+      </w:r>
+      <w:proofErr w:type="gramEnd"/>
+      <w:r>
+        <w:rPr>
+          <w:rFonts w:asciiTheme="majorHAnsi" w:hAnsiTheme="majorHAnsi"/>
+        </w:rPr>
+        <w:t>P2, ORD, SFO)</w:t>
+      </w:r>
+    </w:p>
+    <w:p>
+      <w:pPr>
+        <w:spacing w:after="0"/>
+        <w:rPr>
+          <w:rFonts w:asciiTheme="majorHAnsi" w:hAnsiTheme="majorHAnsi"/>
+        </w:rPr>
+      </w:pPr>
+      <w:proofErr w:type="gramStart"/>
+      <w:r>
+        <w:rPr>
+          <w:rFonts w:asciiTheme="majorHAnsi" w:hAnsiTheme="majorHAnsi"/>
+        </w:rPr>
+        <w:t>Unload(</w:t>
+      </w:r>
+      <w:proofErr w:type="gramEnd"/>
+      <w:r>
+        <w:rPr>
+          <w:rFonts w:asciiTheme="majorHAnsi" w:hAnsiTheme="majorHAnsi"/>
+        </w:rPr>
+        <w:t>C4, P2, SFO)</w:t>
+      </w:r>
+    </w:p>
+    <w:p>
+      <w:pPr>
+        <w:spacing w:after="0"/>
+        <w:rPr>
+          <w:rFonts w:asciiTheme="majorHAnsi" w:hAnsiTheme="majorHAnsi"/>
+        </w:rPr>
+      </w:pPr>
+      <w:proofErr w:type="gramStart"/>
+      <w:r>
+        <w:rPr>
+          <w:rFonts w:asciiTheme="majorHAnsi" w:hAnsiTheme="majorHAnsi"/>
+        </w:rPr>
+        <w:t>Load(</w:t>
+      </w:r>
+      <w:proofErr w:type="gramEnd"/>
+      <w:r>
+        <w:rPr>
+          <w:rFonts w:asciiTheme="majorHAnsi" w:hAnsiTheme="majorHAnsi"/>
+        </w:rPr>
+        <w:t>C1, P1, SFO)</w:t>
+      </w:r>
+    </w:p>
+    <w:p>
+      <w:pPr>
+        <w:spacing w:after="0"/>
+        <w:rPr>
+          <w:rFonts w:asciiTheme="majorHAnsi" w:hAnsiTheme="majorHAnsi"/>
+        </w:rPr>
+      </w:pPr>
+      <w:proofErr w:type="gramStart"/>
+      <w:r>
+        <w:rPr>
+          <w:rFonts w:asciiTheme="majorHAnsi" w:hAnsiTheme="majorHAnsi"/>
+        </w:rPr>
+        <w:t>Fly(</w:t>
+      </w:r>
+      <w:proofErr w:type="gramEnd"/>
+      <w:r>
+        <w:rPr>
+          <w:rFonts w:asciiTheme="majorHAnsi" w:hAnsiTheme="majorHAnsi"/>
+        </w:rPr>
+        <w:t>P1, SFO, ATL)</w:t>
+      </w:r>
+    </w:p>
+    <w:p>
+      <w:pPr>
+        <w:spacing w:after="0"/>
+        <w:rPr>
+          <w:rFonts w:asciiTheme="majorHAnsi" w:hAnsiTheme="majorHAnsi"/>
+        </w:rPr>
+      </w:pPr>
+      <w:proofErr w:type="gramStart"/>
+      <w:r>
+        <w:rPr>
+          <w:rFonts w:asciiTheme="majorHAnsi" w:hAnsiTheme="majorHAnsi"/>
+        </w:rPr>
+        <w:t>Load(</w:t>
+      </w:r>
+      <w:proofErr w:type="gramEnd"/>
+      <w:r>
+        <w:rPr>
+          <w:rFonts w:asciiTheme="majorHAnsi" w:hAnsiTheme="majorHAnsi"/>
+        </w:rPr>
+        <w:t>C3, P1, ATL)</w:t>
+      </w:r>
+    </w:p>
+    <w:p>
+      <w:pPr>
+        <w:spacing w:after="0"/>
+        <w:rPr>
+          <w:rFonts w:asciiTheme="majorHAnsi" w:hAnsiTheme="majorHAnsi"/>
+        </w:rPr>
+      </w:pPr>
+      <w:proofErr w:type="gramStart"/>
+      <w:r>
+        <w:rPr>
+          <w:rFonts w:asciiTheme="majorHAnsi" w:hAnsiTheme="majorHAnsi"/>
+        </w:rPr>
+        <w:t>Fly(</w:t>
+      </w:r>
+      <w:proofErr w:type="gramEnd"/>
+      <w:r>
+        <w:rPr>
+          <w:rFonts w:asciiTheme="majorHAnsi" w:hAnsiTheme="majorHAnsi"/>
+        </w:rPr>
+        <w:t>P1, ATL, JFK)</w:t>
+      </w:r>
+    </w:p>
+    <w:p>
+      <w:pPr>
+        <w:spacing w:after="0"/>
+        <w:rPr>
+          <w:rFonts w:asciiTheme="majorHAnsi" w:hAnsiTheme="majorHAnsi"/>
+        </w:rPr>
+      </w:pPr>
+      <w:proofErr w:type="gramStart"/>
+      <w:r>
+        <w:rPr>
+          <w:rFonts w:asciiTheme="majorHAnsi" w:hAnsiTheme="majorHAnsi"/>
+        </w:rPr>
+        <w:t>Unload(</w:t>
+      </w:r>
+      <w:proofErr w:type="gramEnd"/>
+      <w:r>
+        <w:rPr>
+          <w:rFonts w:asciiTheme="majorHAnsi" w:hAnsiTheme="majorHAnsi"/>
+        </w:rPr>
+        <w:t>C3, P1, JFK)</w:t>
+      </w:r>
+    </w:p>
+    <w:p>
+      <w:pPr>
+        <w:spacing w:after="0"/>
+        <w:rPr>
+          <w:rFonts w:asciiTheme="majorHAnsi" w:hAnsiTheme="majorHAnsi"/>
+        </w:rPr>
+      </w:pPr>
+      <w:proofErr w:type="gramStart"/>
+      <w:r>
+        <w:rPr>
+          <w:rFonts w:asciiTheme="majorHAnsi" w:hAnsiTheme="majorHAnsi"/>
+        </w:rPr>
+        <w:t>Unload(</w:t>
+      </w:r>
+      <w:proofErr w:type="gramEnd"/>
+      <w:r>
+        <w:rPr>
+          <w:rFonts w:asciiTheme="majorHAnsi" w:hAnsiTheme="majorHAnsi"/>
+        </w:rPr>
+        <w:t>C2, P2, SFO)</w:t>
+      </w:r>
+    </w:p>
+    <w:p>
+      <w:pPr>
+        <w:spacing w:after="0"/>
+        <w:rPr>
+          <w:rFonts w:asciiTheme="majorHAnsi" w:hAnsiTheme="majorHAnsi"/>
+        </w:rPr>
+      </w:pPr>
+      <w:proofErr w:type="gramStart"/>
+      <w:r>
+        <w:rPr>
+          <w:rFonts w:asciiTheme="majorHAnsi" w:hAnsiTheme="majorHAnsi"/>
+        </w:rPr>
+        <w:t>Unload(</w:t>
+      </w:r>
+      <w:proofErr w:type="gramEnd"/>
+      <w:r>
+        <w:rPr>
+          <w:rFonts w:asciiTheme="majorHAnsi" w:hAnsiTheme="majorHAnsi"/>
+        </w:rPr>
+        <w:t>C1, P1, JFK)</w:t>
       </w:r>
     </w:p>
     <w:p>
@@ -2374,7 +3269,6 @@
         <w:rPr>
           <w:noProof/>
         </w:rPr>
-        <w:lastRenderedPageBreak/>
         <w:drawing>
           <wp:inline distT="0" distB="0" distL="0" distR="0" wp14:anchorId="638D9128" wp14:editId="11E89A9A">
             <wp:extent cx="5943600" cy="1473835"/>

</xml_diff>

<commit_message>
feat: problem 2 analysis
</commit_message>
<xml_diff>
--- a/Heuristic Analysis.docx
+++ b/Heuristic Analysis.docx
@@ -444,19 +444,11 @@
           <w:bCs/>
         </w:rPr>
       </w:pPr>
-      <w:proofErr w:type="gramStart"/>
-      <w:r>
-        <w:rPr>
-          <w:bCs/>
-        </w:rPr>
-        <w:t>Action(</w:t>
-      </w:r>
-      <w:proofErr w:type="gramEnd"/>
-      <w:r>
-        <w:rPr>
-          <w:bCs/>
-        </w:rPr>
-        <w:t>Load(c, p, a),</w:t>
+      <w:r>
+        <w:rPr>
+          <w:bCs/>
+        </w:rPr>
+        <w:t>Action(Load(c, p, a),</w:t>
       </w:r>
     </w:p>
     <w:p>
@@ -484,21 +476,7 @@
         <w:rPr>
           <w:bCs/>
         </w:rPr>
-        <w:t xml:space="preserve"> </w:t>
-      </w:r>
-      <w:proofErr w:type="gramStart"/>
-      <w:r>
-        <w:rPr>
-          <w:bCs/>
-        </w:rPr>
-        <w:t>At(</w:t>
-      </w:r>
-      <w:proofErr w:type="gramEnd"/>
-      <w:r>
-        <w:rPr>
-          <w:bCs/>
-        </w:rPr>
-        <w:t xml:space="preserve">p, a) </w:t>
+        <w:t xml:space="preserve"> At(p, a) </w:t>
       </w:r>
       <w:r>
         <w:rPr>
@@ -552,21 +530,7 @@
           <w:bCs/>
         </w:rPr>
         <w:tab/>
-        <w:t xml:space="preserve">EFFECT: ¬ </w:t>
-      </w:r>
-      <w:proofErr w:type="gramStart"/>
-      <w:r>
-        <w:rPr>
-          <w:bCs/>
-        </w:rPr>
-        <w:t>At(</w:t>
-      </w:r>
-      <w:proofErr w:type="gramEnd"/>
-      <w:r>
-        <w:rPr>
-          <w:bCs/>
-        </w:rPr>
-        <w:t xml:space="preserve">c, a) </w:t>
+        <w:t xml:space="preserve">EFFECT: ¬ At(c, a) </w:t>
       </w:r>
       <w:r>
         <w:rPr>
@@ -589,19 +553,11 @@
           <w:bCs/>
         </w:rPr>
       </w:pPr>
-      <w:proofErr w:type="gramStart"/>
-      <w:r>
-        <w:rPr>
-          <w:bCs/>
-        </w:rPr>
-        <w:t>Action(</w:t>
-      </w:r>
-      <w:proofErr w:type="gramEnd"/>
-      <w:r>
-        <w:rPr>
-          <w:bCs/>
-        </w:rPr>
-        <w:t>Unload(c, p, a),</w:t>
+      <w:r>
+        <w:rPr>
+          <w:bCs/>
+        </w:rPr>
+        <w:t>Action(Unload(c, p, a),</w:t>
       </w:r>
     </w:p>
     <w:p>
@@ -629,21 +585,7 @@
         <w:rPr>
           <w:bCs/>
         </w:rPr>
-        <w:t xml:space="preserve"> </w:t>
-      </w:r>
-      <w:proofErr w:type="gramStart"/>
-      <w:r>
-        <w:rPr>
-          <w:bCs/>
-        </w:rPr>
-        <w:t>At(</w:t>
-      </w:r>
-      <w:proofErr w:type="gramEnd"/>
-      <w:r>
-        <w:rPr>
-          <w:bCs/>
-        </w:rPr>
-        <w:t xml:space="preserve">p, a) </w:t>
+        <w:t xml:space="preserve"> At(p, a) </w:t>
       </w:r>
       <w:r>
         <w:rPr>
@@ -723,43 +665,21 @@
         <w:rPr>
           <w:bCs/>
         </w:rPr>
-        <w:t xml:space="preserve"> </w:t>
-      </w:r>
-      <w:proofErr w:type="gramStart"/>
-      <w:r>
-        <w:rPr>
-          <w:bCs/>
-        </w:rPr>
-        <w:t>In(</w:t>
-      </w:r>
-      <w:proofErr w:type="gramEnd"/>
-      <w:r>
-        <w:rPr>
-          <w:bCs/>
-        </w:rPr>
-        <w:t>c, p))</w:t>
-      </w:r>
-    </w:p>
-    <w:p>
-      <w:pPr>
-        <w:spacing w:after="0"/>
-        <w:rPr>
-          <w:bCs/>
-        </w:rPr>
-      </w:pPr>
-      <w:proofErr w:type="gramStart"/>
-      <w:r>
-        <w:rPr>
-          <w:bCs/>
-        </w:rPr>
-        <w:t>Action(</w:t>
-      </w:r>
-      <w:proofErr w:type="gramEnd"/>
-      <w:r>
-        <w:rPr>
-          <w:bCs/>
-        </w:rPr>
-        <w:t>Fly(p, from, to),</w:t>
+        <w:t xml:space="preserve"> In(c, p))</w:t>
+      </w:r>
+    </w:p>
+    <w:p>
+      <w:pPr>
+        <w:spacing w:after="0"/>
+        <w:rPr>
+          <w:bCs/>
+        </w:rPr>
+      </w:pPr>
+      <w:r>
+        <w:rPr>
+          <w:bCs/>
+        </w:rPr>
+        <w:t>Action(Fly(p, from, to),</w:t>
       </w:r>
     </w:p>
     <w:p>
@@ -774,21 +694,7 @@
           <w:bCs/>
         </w:rPr>
         <w:tab/>
-        <w:t xml:space="preserve">PRECOND: </w:t>
-      </w:r>
-      <w:proofErr w:type="gramStart"/>
-      <w:r>
-        <w:rPr>
-          <w:bCs/>
-        </w:rPr>
-        <w:t>At(</w:t>
-      </w:r>
-      <w:proofErr w:type="gramEnd"/>
-      <w:r>
-        <w:rPr>
-          <w:bCs/>
-        </w:rPr>
-        <w:t xml:space="preserve">p, from) </w:t>
+        <w:t xml:space="preserve">PRECOND: At(p, from) </w:t>
       </w:r>
       <w:r>
         <w:rPr>
@@ -842,21 +748,7 @@
           <w:bCs/>
         </w:rPr>
         <w:tab/>
-        <w:t xml:space="preserve">EFFECT: ¬ </w:t>
-      </w:r>
-      <w:proofErr w:type="gramStart"/>
-      <w:r>
-        <w:rPr>
-          <w:bCs/>
-        </w:rPr>
-        <w:t>At(</w:t>
-      </w:r>
-      <w:proofErr w:type="gramEnd"/>
-      <w:r>
-        <w:rPr>
-          <w:bCs/>
-        </w:rPr>
-        <w:t xml:space="preserve">p, from) </w:t>
+        <w:t xml:space="preserve">EFFECT: ¬ At(p, from) </w:t>
       </w:r>
       <w:r>
         <w:rPr>
@@ -1163,19 +1055,11 @@
           <w:bCs/>
         </w:rPr>
       </w:pPr>
-      <w:proofErr w:type="gramStart"/>
-      <w:r>
-        <w:rPr>
-          <w:bCs/>
-        </w:rPr>
-        <w:t>Init(</w:t>
-      </w:r>
-      <w:proofErr w:type="gramEnd"/>
-      <w:r>
-        <w:rPr>
-          <w:bCs/>
-        </w:rPr>
-        <w:t xml:space="preserve">At(C1, SFO) </w:t>
+      <w:r>
+        <w:rPr>
+          <w:bCs/>
+        </w:rPr>
+        <w:t xml:space="preserve">Init(At(C1, SFO) </w:t>
       </w:r>
       <w:r>
         <w:rPr>
@@ -1215,21 +1099,7 @@
         <w:rPr>
           <w:bCs/>
         </w:rPr>
-        <w:t xml:space="preserve"> </w:t>
-      </w:r>
-      <w:proofErr w:type="gramStart"/>
-      <w:r>
-        <w:rPr>
-          <w:bCs/>
-        </w:rPr>
-        <w:t>At(</w:t>
-      </w:r>
-      <w:proofErr w:type="gramEnd"/>
-      <w:r>
-        <w:rPr>
-          <w:bCs/>
-        </w:rPr>
-        <w:t xml:space="preserve">P1, SFO) </w:t>
+        <w:t xml:space="preserve"> At(P1, SFO) </w:t>
       </w:r>
       <w:r>
         <w:rPr>
@@ -1269,21 +1139,7 @@
         <w:rPr>
           <w:bCs/>
         </w:rPr>
-        <w:t xml:space="preserve"> </w:t>
-      </w:r>
-      <w:proofErr w:type="gramStart"/>
-      <w:r>
-        <w:rPr>
-          <w:bCs/>
-        </w:rPr>
-        <w:t>Cargo(</w:t>
-      </w:r>
-      <w:proofErr w:type="gramEnd"/>
-      <w:r>
-        <w:rPr>
-          <w:bCs/>
-        </w:rPr>
-        <w:t xml:space="preserve">C1) </w:t>
+        <w:t xml:space="preserve"> Cargo(C1) </w:t>
       </w:r>
       <w:r>
         <w:rPr>
@@ -1323,21 +1179,7 @@
         <w:rPr>
           <w:bCs/>
         </w:rPr>
-        <w:t xml:space="preserve"> </w:t>
-      </w:r>
-      <w:proofErr w:type="gramStart"/>
-      <w:r>
-        <w:rPr>
-          <w:bCs/>
-        </w:rPr>
-        <w:t>Plane(</w:t>
-      </w:r>
-      <w:proofErr w:type="gramEnd"/>
-      <w:r>
-        <w:rPr>
-          <w:bCs/>
-        </w:rPr>
-        <w:t xml:space="preserve">P1) </w:t>
+        <w:t xml:space="preserve"> Plane(P1) </w:t>
       </w:r>
       <w:r>
         <w:rPr>
@@ -1377,21 +1219,7 @@
         <w:rPr>
           <w:bCs/>
         </w:rPr>
-        <w:t xml:space="preserve"> </w:t>
-      </w:r>
-      <w:proofErr w:type="gramStart"/>
-      <w:r>
-        <w:rPr>
-          <w:bCs/>
-        </w:rPr>
-        <w:t>Airport(</w:t>
-      </w:r>
-      <w:proofErr w:type="gramEnd"/>
-      <w:r>
-        <w:rPr>
-          <w:bCs/>
-        </w:rPr>
-        <w:t xml:space="preserve">JFK) </w:t>
+        <w:t xml:space="preserve"> Airport(JFK) </w:t>
       </w:r>
       <w:r>
         <w:rPr>
@@ -1414,19 +1242,11 @@
           <w:bCs/>
         </w:rPr>
       </w:pPr>
-      <w:proofErr w:type="gramStart"/>
-      <w:r>
-        <w:rPr>
-          <w:bCs/>
-        </w:rPr>
-        <w:t>Goal(</w:t>
-      </w:r>
-      <w:proofErr w:type="gramEnd"/>
-      <w:r>
-        <w:rPr>
-          <w:bCs/>
-        </w:rPr>
-        <w:t xml:space="preserve">At(C1, JFK) </w:t>
+      <w:r>
+        <w:rPr>
+          <w:bCs/>
+        </w:rPr>
+        <w:t xml:space="preserve">Goal(At(C1, JFK) </w:t>
       </w:r>
       <w:r>
         <w:rPr>
@@ -1485,129 +1305,81 @@
           <w:bCs/>
         </w:rPr>
       </w:pPr>
-      <w:proofErr w:type="gramStart"/>
-      <w:r>
-        <w:rPr>
-          <w:bCs/>
-        </w:rPr>
-        <w:t>Load(</w:t>
-      </w:r>
-      <w:proofErr w:type="gramEnd"/>
-      <w:r>
-        <w:rPr>
-          <w:bCs/>
-        </w:rPr>
-        <w:t>C1, P1, SFO)</w:t>
-      </w:r>
-    </w:p>
-    <w:p>
-      <w:pPr>
-        <w:spacing w:after="0"/>
-        <w:rPr>
-          <w:bCs/>
-        </w:rPr>
-      </w:pPr>
-      <w:proofErr w:type="gramStart"/>
-      <w:r>
-        <w:rPr>
-          <w:bCs/>
-        </w:rPr>
-        <w:t>Load(</w:t>
-      </w:r>
-      <w:proofErr w:type="gramEnd"/>
-      <w:r>
-        <w:rPr>
-          <w:bCs/>
-        </w:rPr>
-        <w:t>C2, P2, JFK)</w:t>
-      </w:r>
-    </w:p>
-    <w:p>
-      <w:pPr>
-        <w:spacing w:after="0"/>
-        <w:rPr>
-          <w:bCs/>
-        </w:rPr>
-      </w:pPr>
-      <w:proofErr w:type="gramStart"/>
-      <w:r>
-        <w:rPr>
-          <w:bCs/>
-        </w:rPr>
-        <w:t>Fly(</w:t>
-      </w:r>
-      <w:proofErr w:type="gramEnd"/>
-      <w:r>
-        <w:rPr>
-          <w:bCs/>
-        </w:rPr>
-        <w:t>P1, SFO, JFK)</w:t>
-      </w:r>
-    </w:p>
-    <w:p>
-      <w:pPr>
-        <w:spacing w:after="0"/>
-        <w:rPr>
-          <w:bCs/>
-        </w:rPr>
-      </w:pPr>
-      <w:proofErr w:type="gramStart"/>
-      <w:r>
-        <w:rPr>
-          <w:bCs/>
-        </w:rPr>
-        <w:t>Fly(</w:t>
-      </w:r>
-      <w:proofErr w:type="gramEnd"/>
-      <w:r>
-        <w:rPr>
-          <w:bCs/>
-        </w:rPr>
-        <w:t>P2, JFK, SFO)</w:t>
-      </w:r>
-    </w:p>
-    <w:p>
-      <w:pPr>
-        <w:spacing w:after="0"/>
-        <w:rPr>
-          <w:bCs/>
-        </w:rPr>
-      </w:pPr>
-      <w:proofErr w:type="gramStart"/>
-      <w:r>
-        <w:rPr>
-          <w:bCs/>
-        </w:rPr>
-        <w:t>Unload(</w:t>
-      </w:r>
-      <w:proofErr w:type="gramEnd"/>
-      <w:r>
-        <w:rPr>
-          <w:bCs/>
-        </w:rPr>
-        <w:t>C1, P1, JFK)</w:t>
-      </w:r>
-    </w:p>
-    <w:p>
-      <w:pPr>
-        <w:spacing w:after="0"/>
-        <w:rPr>
-          <w:bCs/>
-        </w:rPr>
-      </w:pPr>
-      <w:proofErr w:type="gramStart"/>
-      <w:r>
-        <w:rPr>
-          <w:bCs/>
-        </w:rPr>
-        <w:t>Unload(</w:t>
-      </w:r>
-      <w:proofErr w:type="gramEnd"/>
-      <w:r>
-        <w:rPr>
-          <w:bCs/>
-        </w:rPr>
-        <w:t>C2, P2, SFO)</w:t>
+      <w:r>
+        <w:rPr>
+          <w:bCs/>
+        </w:rPr>
+        <w:t>Load(C1, P1, SFO)</w:t>
+      </w:r>
+    </w:p>
+    <w:p>
+      <w:pPr>
+        <w:spacing w:after="0"/>
+        <w:rPr>
+          <w:bCs/>
+        </w:rPr>
+      </w:pPr>
+      <w:r>
+        <w:rPr>
+          <w:bCs/>
+        </w:rPr>
+        <w:t>Load(C2, P2, JFK)</w:t>
+      </w:r>
+    </w:p>
+    <w:p>
+      <w:pPr>
+        <w:spacing w:after="0"/>
+        <w:rPr>
+          <w:bCs/>
+        </w:rPr>
+      </w:pPr>
+      <w:r>
+        <w:rPr>
+          <w:bCs/>
+        </w:rPr>
+        <w:t>Fly(P1, SFO, JFK)</w:t>
+      </w:r>
+    </w:p>
+    <w:p>
+      <w:pPr>
+        <w:spacing w:after="0"/>
+        <w:rPr>
+          <w:bCs/>
+        </w:rPr>
+      </w:pPr>
+      <w:r>
+        <w:rPr>
+          <w:bCs/>
+        </w:rPr>
+        <w:t>Fly(P2, JFK, SFO)</w:t>
+      </w:r>
+    </w:p>
+    <w:p>
+      <w:pPr>
+        <w:spacing w:after="0"/>
+        <w:rPr>
+          <w:bCs/>
+        </w:rPr>
+      </w:pPr>
+      <w:r>
+        <w:rPr>
+          <w:bCs/>
+        </w:rPr>
+        <w:t>Unload(C1, P1, JFK)</w:t>
+      </w:r>
+    </w:p>
+    <w:p>
+      <w:pPr>
+        <w:spacing w:after="0"/>
+        <w:rPr>
+          <w:bCs/>
+        </w:rPr>
+      </w:pPr>
+      <w:r>
+        <w:rPr>
+          <w:bCs/>
+        </w:rPr>
+        <w:t>Unload(C2, P2, SFO)</w:t>
       </w:r>
     </w:p>
     <w:p>
@@ -1709,6 +1481,7 @@
         <w:rPr>
           <w:rFonts w:asciiTheme="majorHAnsi" w:hAnsiTheme="majorHAnsi"/>
           <w:bCs/>
+          <w:i/>
         </w:rPr>
         <w:t>uninformed</w:t>
       </w:r>
@@ -1862,8 +1635,16 @@
         <w:rPr>
           <w:rFonts w:asciiTheme="majorHAnsi" w:hAnsiTheme="majorHAnsi"/>
           <w:bCs/>
-        </w:rPr>
-        <w:t>Non-heuristic based search did perform better, which suggest that when working</w:t>
+          <w:i/>
+        </w:rPr>
+        <w:t>Informed</w:t>
+      </w:r>
+      <w:r>
+        <w:rPr>
+          <w:rFonts w:asciiTheme="majorHAnsi" w:hAnsiTheme="majorHAnsi"/>
+          <w:bCs/>
+        </w:rPr>
+        <w:t xml:space="preserve"> search did perform better, which suggest that when working</w:t>
       </w:r>
       <w:r>
         <w:rPr>
@@ -1932,50 +1713,62 @@
         <w:rPr>
           <w:rFonts w:asciiTheme="majorHAnsi" w:hAnsiTheme="majorHAnsi"/>
         </w:rPr>
-        <w:t>” and from informed “A* Search” gave the best results based on time, path length, numbers of node expanded.</w:t>
-      </w:r>
-    </w:p>
-    <w:p>
-      <w:pPr>
-        <w:spacing w:after="0"/>
-        <w:rPr>
-          <w:rFonts w:asciiTheme="majorHAnsi" w:hAnsiTheme="majorHAnsi"/>
-        </w:rPr>
-      </w:pPr>
-    </w:p>
-    <w:p>
-      <w:pPr>
-        <w:spacing w:after="0"/>
-        <w:rPr>
-          <w:rFonts w:asciiTheme="majorHAnsi" w:hAnsiTheme="majorHAnsi"/>
-        </w:rPr>
-      </w:pPr>
-    </w:p>
-    <w:p>
-      <w:pPr>
-        <w:spacing w:after="0"/>
-        <w:rPr>
-          <w:rFonts w:asciiTheme="majorHAnsi" w:hAnsiTheme="majorHAnsi"/>
-        </w:rPr>
-      </w:pPr>
-    </w:p>
-    <w:p>
-      <w:pPr>
-        <w:spacing w:after="0"/>
-        <w:rPr>
-          <w:rFonts w:asciiTheme="majorHAnsi" w:hAnsiTheme="majorHAnsi"/>
-        </w:rPr>
-      </w:pPr>
-    </w:p>
-    <w:p>
-      <w:pPr>
-        <w:spacing w:after="0"/>
-        <w:rPr>
-          <w:rFonts w:asciiTheme="majorHAnsi" w:hAnsiTheme="majorHAnsi"/>
-        </w:rPr>
-      </w:pPr>
+        <w:t>” and from informed “A* Search</w:t>
+      </w:r>
+      <w:r>
+        <w:rPr>
+          <w:rFonts w:asciiTheme="majorHAnsi" w:hAnsiTheme="majorHAnsi"/>
+        </w:rPr>
+        <w:t xml:space="preserve"> with h_1</w:t>
+      </w:r>
       <w:bookmarkStart w:id="0" w:name="_GoBack"/>
       <w:bookmarkEnd w:id="0"/>
+      <w:r>
+        <w:rPr>
+          <w:rFonts w:asciiTheme="majorHAnsi" w:hAnsiTheme="majorHAnsi"/>
+        </w:rPr>
+        <w:t>” gave the best results based on time, path length, numbers of node expanded.</w:t>
+      </w:r>
+    </w:p>
+    <w:p>
+      <w:pPr>
+        <w:spacing w:after="0"/>
+        <w:rPr>
+          <w:rFonts w:asciiTheme="majorHAnsi" w:hAnsiTheme="majorHAnsi"/>
+        </w:rPr>
+      </w:pPr>
+    </w:p>
+    <w:p>
+      <w:pPr>
+        <w:spacing w:after="0"/>
+        <w:rPr>
+          <w:rFonts w:asciiTheme="majorHAnsi" w:hAnsiTheme="majorHAnsi"/>
+        </w:rPr>
+      </w:pPr>
+    </w:p>
+    <w:p>
+      <w:pPr>
+        <w:spacing w:after="0"/>
+        <w:rPr>
+          <w:rFonts w:asciiTheme="majorHAnsi" w:hAnsiTheme="majorHAnsi"/>
+        </w:rPr>
+      </w:pPr>
+    </w:p>
+    <w:p>
+      <w:pPr>
+        <w:spacing w:after="0"/>
+        <w:rPr>
+          <w:rFonts w:asciiTheme="majorHAnsi" w:hAnsiTheme="majorHAnsi"/>
+        </w:rPr>
+      </w:pPr>
+    </w:p>
+    <w:p>
+      <w:pPr>
+        <w:spacing w:after="0"/>
+        <w:rPr>
+          <w:rFonts w:asciiTheme="majorHAnsi" w:hAnsiTheme="majorHAnsi"/>
+        </w:rPr>
+      </w:pPr>
     </w:p>
     <w:p>
       <w:pPr>
@@ -2026,19 +1819,11 @@
           <w:bCs/>
         </w:rPr>
       </w:pPr>
-      <w:proofErr w:type="gramStart"/>
-      <w:r>
-        <w:rPr>
-          <w:bCs/>
-        </w:rPr>
-        <w:t>Init(</w:t>
-      </w:r>
-      <w:proofErr w:type="gramEnd"/>
-      <w:r>
-        <w:rPr>
-          <w:bCs/>
-        </w:rPr>
-        <w:t xml:space="preserve">At(C1, SFO) </w:t>
+      <w:r>
+        <w:rPr>
+          <w:bCs/>
+        </w:rPr>
+        <w:t xml:space="preserve">Init(At(C1, SFO) </w:t>
       </w:r>
       <w:r>
         <w:rPr>
@@ -2091,21 +1876,7 @@
         <w:rPr>
           <w:bCs/>
         </w:rPr>
-        <w:t xml:space="preserve"> </w:t>
-      </w:r>
-      <w:proofErr w:type="gramStart"/>
-      <w:r>
-        <w:rPr>
-          <w:bCs/>
-        </w:rPr>
-        <w:t>At(</w:t>
-      </w:r>
-      <w:proofErr w:type="gramEnd"/>
-      <w:r>
-        <w:rPr>
-          <w:bCs/>
-        </w:rPr>
-        <w:t xml:space="preserve">P1, SFO) </w:t>
+        <w:t xml:space="preserve"> At(P1, SFO) </w:t>
       </w:r>
       <w:r>
         <w:rPr>
@@ -2158,21 +1929,7 @@
         <w:rPr>
           <w:bCs/>
         </w:rPr>
-        <w:t xml:space="preserve"> </w:t>
-      </w:r>
-      <w:proofErr w:type="gramStart"/>
-      <w:r>
-        <w:rPr>
-          <w:bCs/>
-        </w:rPr>
-        <w:t>Cargo(</w:t>
-      </w:r>
-      <w:proofErr w:type="gramEnd"/>
-      <w:r>
-        <w:rPr>
-          <w:bCs/>
-        </w:rPr>
-        <w:t xml:space="preserve">C1) </w:t>
+        <w:t xml:space="preserve"> Cargo(C1) </w:t>
       </w:r>
       <w:r>
         <w:rPr>
@@ -2225,21 +1982,7 @@
         <w:rPr>
           <w:bCs/>
         </w:rPr>
-        <w:t xml:space="preserve"> </w:t>
-      </w:r>
-      <w:proofErr w:type="gramStart"/>
-      <w:r>
-        <w:rPr>
-          <w:bCs/>
-        </w:rPr>
-        <w:t>Plane(</w:t>
-      </w:r>
-      <w:proofErr w:type="gramEnd"/>
-      <w:r>
-        <w:rPr>
-          <w:bCs/>
-        </w:rPr>
-        <w:t xml:space="preserve">P1) </w:t>
+        <w:t xml:space="preserve"> Plane(P1) </w:t>
       </w:r>
       <w:r>
         <w:rPr>
@@ -2292,21 +2035,7 @@
         <w:rPr>
           <w:bCs/>
         </w:rPr>
-        <w:t xml:space="preserve"> </w:t>
-      </w:r>
-      <w:proofErr w:type="gramStart"/>
-      <w:r>
-        <w:rPr>
-          <w:bCs/>
-        </w:rPr>
-        <w:t>Airport(</w:t>
-      </w:r>
-      <w:proofErr w:type="gramEnd"/>
-      <w:r>
-        <w:rPr>
-          <w:bCs/>
-        </w:rPr>
-        <w:t xml:space="preserve">JFK) </w:t>
+        <w:t xml:space="preserve"> Airport(JFK) </w:t>
       </w:r>
       <w:r>
         <w:rPr>
@@ -2342,19 +2071,11 @@
           <w:bCs/>
         </w:rPr>
       </w:pPr>
-      <w:proofErr w:type="gramStart"/>
-      <w:r>
-        <w:rPr>
-          <w:bCs/>
-        </w:rPr>
-        <w:t>Goal(</w:t>
-      </w:r>
-      <w:proofErr w:type="gramEnd"/>
-      <w:r>
-        <w:rPr>
-          <w:bCs/>
-        </w:rPr>
-        <w:t xml:space="preserve">At(C1, JFK) </w:t>
+      <w:r>
+        <w:rPr>
+          <w:bCs/>
+        </w:rPr>
+        <w:t xml:space="preserve">Goal(At(C1, JFK) </w:t>
       </w:r>
       <w:r>
         <w:rPr>
@@ -2437,221 +2158,140 @@
           <w:bCs/>
         </w:rPr>
       </w:pPr>
-      <w:proofErr w:type="gramStart"/>
-      <w:r>
-        <w:rPr>
-          <w:rFonts w:ascii="Cambria Math" w:hAnsi="Cambria Math" w:cs="Cambria Math"/>
-          <w:bCs/>
-        </w:rPr>
-        <w:t>Load(</w:t>
-      </w:r>
-      <w:proofErr w:type="gramEnd"/>
-      <w:r>
-        <w:rPr>
-          <w:rFonts w:ascii="Cambria Math" w:hAnsi="Cambria Math" w:cs="Cambria Math"/>
-          <w:bCs/>
-        </w:rPr>
-        <w:t>C3, P3, ATL)</w:t>
-      </w:r>
-    </w:p>
-    <w:p>
-      <w:pPr>
-        <w:spacing w:after="0"/>
-        <w:rPr>
-          <w:rFonts w:ascii="Cambria Math" w:hAnsi="Cambria Math" w:cs="Cambria Math"/>
-          <w:bCs/>
-        </w:rPr>
-      </w:pPr>
-      <w:proofErr w:type="gramStart"/>
-      <w:r>
-        <w:rPr>
-          <w:rFonts w:ascii="Cambria Math" w:hAnsi="Cambria Math" w:cs="Cambria Math"/>
-          <w:bCs/>
-        </w:rPr>
-        <w:t>Fly(</w:t>
-      </w:r>
-      <w:proofErr w:type="gramEnd"/>
-      <w:r>
-        <w:rPr>
-          <w:rFonts w:ascii="Cambria Math" w:hAnsi="Cambria Math" w:cs="Cambria Math"/>
-          <w:bCs/>
-        </w:rPr>
-        <w:t>P3, ATL, SFO)</w:t>
-      </w:r>
-    </w:p>
-    <w:p>
-      <w:pPr>
-        <w:spacing w:after="0"/>
-        <w:rPr>
-          <w:rFonts w:ascii="Cambria Math" w:hAnsi="Cambria Math" w:cs="Cambria Math"/>
-          <w:bCs/>
-        </w:rPr>
-      </w:pPr>
-      <w:proofErr w:type="gramStart"/>
-      <w:r>
-        <w:rPr>
-          <w:rFonts w:ascii="Cambria Math" w:hAnsi="Cambria Math" w:cs="Cambria Math"/>
-          <w:bCs/>
-        </w:rPr>
-        <w:t>Unload(</w:t>
-      </w:r>
-      <w:proofErr w:type="gramEnd"/>
-      <w:r>
-        <w:rPr>
-          <w:rFonts w:ascii="Cambria Math" w:hAnsi="Cambria Math" w:cs="Cambria Math"/>
-          <w:bCs/>
-        </w:rPr>
-        <w:t>C3, P3, SFO)</w:t>
-      </w:r>
-    </w:p>
-    <w:p>
-      <w:pPr>
-        <w:spacing w:after="0"/>
-        <w:rPr>
-          <w:rFonts w:ascii="Cambria Math" w:hAnsi="Cambria Math" w:cs="Cambria Math"/>
-          <w:bCs/>
-        </w:rPr>
-      </w:pPr>
-      <w:proofErr w:type="gramStart"/>
-      <w:r>
-        <w:rPr>
-          <w:rFonts w:ascii="Cambria Math" w:hAnsi="Cambria Math" w:cs="Cambria Math"/>
-          <w:bCs/>
-        </w:rPr>
-        <w:t>Load(</w:t>
-      </w:r>
-      <w:proofErr w:type="gramEnd"/>
-      <w:r>
-        <w:rPr>
-          <w:rFonts w:ascii="Cambria Math" w:hAnsi="Cambria Math" w:cs="Cambria Math"/>
-          <w:bCs/>
-        </w:rPr>
-        <w:t>C1, P1, SFO)</w:t>
-      </w:r>
-    </w:p>
-    <w:p>
-      <w:pPr>
-        <w:spacing w:after="0"/>
-        <w:rPr>
-          <w:rFonts w:ascii="Cambria Math" w:hAnsi="Cambria Math" w:cs="Cambria Math"/>
-          <w:bCs/>
-        </w:rPr>
-      </w:pPr>
-      <w:proofErr w:type="gramStart"/>
-      <w:r>
-        <w:rPr>
-          <w:rFonts w:ascii="Cambria Math" w:hAnsi="Cambria Math" w:cs="Cambria Math"/>
-          <w:bCs/>
-        </w:rPr>
-        <w:t>Fly(</w:t>
-      </w:r>
-      <w:proofErr w:type="gramEnd"/>
-      <w:r>
-        <w:rPr>
-          <w:rFonts w:ascii="Cambria Math" w:hAnsi="Cambria Math" w:cs="Cambria Math"/>
-          <w:bCs/>
-        </w:rPr>
-        <w:t>P1, SFO, JFK)</w:t>
-      </w:r>
-    </w:p>
-    <w:p>
-      <w:pPr>
-        <w:spacing w:after="0"/>
-        <w:rPr>
-          <w:rFonts w:ascii="Cambria Math" w:hAnsi="Cambria Math" w:cs="Cambria Math"/>
-          <w:bCs/>
-        </w:rPr>
-      </w:pPr>
-      <w:proofErr w:type="gramStart"/>
-      <w:r>
-        <w:rPr>
-          <w:rFonts w:ascii="Cambria Math" w:hAnsi="Cambria Math" w:cs="Cambria Math"/>
-          <w:bCs/>
-        </w:rPr>
-        <w:t>Unload(</w:t>
-      </w:r>
-      <w:proofErr w:type="gramEnd"/>
-      <w:r>
-        <w:rPr>
-          <w:rFonts w:ascii="Cambria Math" w:hAnsi="Cambria Math" w:cs="Cambria Math"/>
-          <w:bCs/>
-        </w:rPr>
-        <w:t>C1, P1, JFK)</w:t>
-      </w:r>
-    </w:p>
-    <w:p>
-      <w:pPr>
-        <w:spacing w:after="0"/>
-        <w:rPr>
-          <w:rFonts w:ascii="Cambria Math" w:hAnsi="Cambria Math" w:cs="Cambria Math"/>
-          <w:bCs/>
-        </w:rPr>
-      </w:pPr>
-      <w:proofErr w:type="gramStart"/>
-      <w:r>
-        <w:rPr>
-          <w:rFonts w:ascii="Cambria Math" w:hAnsi="Cambria Math" w:cs="Cambria Math"/>
-          <w:bCs/>
-        </w:rPr>
-        <w:t>Load(</w:t>
-      </w:r>
-      <w:proofErr w:type="gramEnd"/>
-      <w:r>
-        <w:rPr>
-          <w:rFonts w:ascii="Cambria Math" w:hAnsi="Cambria Math" w:cs="Cambria Math"/>
-          <w:bCs/>
-        </w:rPr>
-        <w:t>C2, P2, JFK)</w:t>
-      </w:r>
-    </w:p>
-    <w:p>
-      <w:pPr>
-        <w:spacing w:after="0"/>
-        <w:rPr>
-          <w:rFonts w:ascii="Cambria Math" w:hAnsi="Cambria Math" w:cs="Cambria Math"/>
-          <w:bCs/>
-        </w:rPr>
-      </w:pPr>
-      <w:proofErr w:type="gramStart"/>
-      <w:r>
-        <w:rPr>
-          <w:rFonts w:ascii="Cambria Math" w:hAnsi="Cambria Math" w:cs="Cambria Math"/>
-          <w:bCs/>
-        </w:rPr>
-        <w:t>Fly(</w:t>
-      </w:r>
-      <w:proofErr w:type="gramEnd"/>
-      <w:r>
-        <w:rPr>
-          <w:rFonts w:ascii="Cambria Math" w:hAnsi="Cambria Math" w:cs="Cambria Math"/>
-          <w:bCs/>
-        </w:rPr>
-        <w:t>P2, JFK, SFO)</w:t>
-      </w:r>
-    </w:p>
-    <w:p>
-      <w:pPr>
-        <w:spacing w:after="0"/>
-        <w:rPr>
-          <w:rFonts w:ascii="Cambria Math" w:hAnsi="Cambria Math" w:cs="Cambria Math"/>
-          <w:bCs/>
-        </w:rPr>
-      </w:pPr>
-      <w:proofErr w:type="gramStart"/>
-      <w:r>
-        <w:rPr>
-          <w:rFonts w:ascii="Cambria Math" w:hAnsi="Cambria Math" w:cs="Cambria Math"/>
-          <w:bCs/>
-        </w:rPr>
-        <w:t>Unload(</w:t>
-      </w:r>
-      <w:proofErr w:type="gramEnd"/>
-      <w:r>
-        <w:rPr>
-          <w:rFonts w:ascii="Cambria Math" w:hAnsi="Cambria Math" w:cs="Cambria Math"/>
-          <w:bCs/>
-        </w:rPr>
-        <w:t>C2, P2, SFO)</w:t>
+      <w:r>
+        <w:rPr>
+          <w:rFonts w:ascii="Cambria Math" w:hAnsi="Cambria Math" w:cs="Cambria Math"/>
+          <w:bCs/>
+        </w:rPr>
+        <w:t>Load(C3, P3, ATL)</w:t>
+      </w:r>
+    </w:p>
+    <w:p>
+      <w:pPr>
+        <w:spacing w:after="0"/>
+        <w:rPr>
+          <w:rFonts w:ascii="Cambria Math" w:hAnsi="Cambria Math" w:cs="Cambria Math"/>
+          <w:bCs/>
+        </w:rPr>
+      </w:pPr>
+      <w:r>
+        <w:rPr>
+          <w:rFonts w:ascii="Cambria Math" w:hAnsi="Cambria Math" w:cs="Cambria Math"/>
+          <w:bCs/>
+        </w:rPr>
+        <w:t>Fly(P3, ATL, SFO)</w:t>
+      </w:r>
+    </w:p>
+    <w:p>
+      <w:pPr>
+        <w:spacing w:after="0"/>
+        <w:rPr>
+          <w:rFonts w:ascii="Cambria Math" w:hAnsi="Cambria Math" w:cs="Cambria Math"/>
+          <w:bCs/>
+        </w:rPr>
+      </w:pPr>
+      <w:r>
+        <w:rPr>
+          <w:rFonts w:ascii="Cambria Math" w:hAnsi="Cambria Math" w:cs="Cambria Math"/>
+          <w:bCs/>
+        </w:rPr>
+        <w:t>Unload(C3, P3, SFO)</w:t>
+      </w:r>
+    </w:p>
+    <w:p>
+      <w:pPr>
+        <w:spacing w:after="0"/>
+        <w:rPr>
+          <w:rFonts w:ascii="Cambria Math" w:hAnsi="Cambria Math" w:cs="Cambria Math"/>
+          <w:bCs/>
+        </w:rPr>
+      </w:pPr>
+      <w:r>
+        <w:rPr>
+          <w:rFonts w:ascii="Cambria Math" w:hAnsi="Cambria Math" w:cs="Cambria Math"/>
+          <w:bCs/>
+        </w:rPr>
+        <w:t>Load(C1, P1, SFO)</w:t>
+      </w:r>
+    </w:p>
+    <w:p>
+      <w:pPr>
+        <w:spacing w:after="0"/>
+        <w:rPr>
+          <w:rFonts w:ascii="Cambria Math" w:hAnsi="Cambria Math" w:cs="Cambria Math"/>
+          <w:bCs/>
+        </w:rPr>
+      </w:pPr>
+      <w:r>
+        <w:rPr>
+          <w:rFonts w:ascii="Cambria Math" w:hAnsi="Cambria Math" w:cs="Cambria Math"/>
+          <w:bCs/>
+        </w:rPr>
+        <w:t>Fly(P1, SFO, JFK)</w:t>
+      </w:r>
+    </w:p>
+    <w:p>
+      <w:pPr>
+        <w:spacing w:after="0"/>
+        <w:rPr>
+          <w:rFonts w:ascii="Cambria Math" w:hAnsi="Cambria Math" w:cs="Cambria Math"/>
+          <w:bCs/>
+        </w:rPr>
+      </w:pPr>
+      <w:r>
+        <w:rPr>
+          <w:rFonts w:ascii="Cambria Math" w:hAnsi="Cambria Math" w:cs="Cambria Math"/>
+          <w:bCs/>
+        </w:rPr>
+        <w:t>Unload(C1, P1, JFK)</w:t>
+      </w:r>
+    </w:p>
+    <w:p>
+      <w:pPr>
+        <w:spacing w:after="0"/>
+        <w:rPr>
+          <w:rFonts w:ascii="Cambria Math" w:hAnsi="Cambria Math" w:cs="Cambria Math"/>
+          <w:bCs/>
+        </w:rPr>
+      </w:pPr>
+      <w:r>
+        <w:rPr>
+          <w:rFonts w:ascii="Cambria Math" w:hAnsi="Cambria Math" w:cs="Cambria Math"/>
+          <w:bCs/>
+        </w:rPr>
+        <w:t>Load(C2, P2, JFK)</w:t>
+      </w:r>
+    </w:p>
+    <w:p>
+      <w:pPr>
+        <w:spacing w:after="0"/>
+        <w:rPr>
+          <w:rFonts w:ascii="Cambria Math" w:hAnsi="Cambria Math" w:cs="Cambria Math"/>
+          <w:bCs/>
+        </w:rPr>
+      </w:pPr>
+      <w:r>
+        <w:rPr>
+          <w:rFonts w:ascii="Cambria Math" w:hAnsi="Cambria Math" w:cs="Cambria Math"/>
+          <w:bCs/>
+        </w:rPr>
+        <w:t>Fly(P2, JFK, SFO)</w:t>
+      </w:r>
+    </w:p>
+    <w:p>
+      <w:pPr>
+        <w:spacing w:after="0"/>
+        <w:rPr>
+          <w:rFonts w:ascii="Cambria Math" w:hAnsi="Cambria Math" w:cs="Cambria Math"/>
+          <w:bCs/>
+        </w:rPr>
+      </w:pPr>
+      <w:r>
+        <w:rPr>
+          <w:rFonts w:ascii="Cambria Math" w:hAnsi="Cambria Math" w:cs="Cambria Math"/>
+          <w:bCs/>
+        </w:rPr>
+        <w:t>Unload(C2, P2, SFO)</w:t>
       </w:r>
     </w:p>
     <w:p>
@@ -2733,6 +2373,83 @@
           <w:rFonts w:asciiTheme="majorHAnsi" w:hAnsiTheme="majorHAnsi"/>
         </w:rPr>
       </w:pPr>
+      <w:r>
+        <w:rPr>
+          <w:rFonts w:asciiTheme="majorHAnsi" w:hAnsiTheme="majorHAnsi"/>
+          <w:b/>
+        </w:rPr>
+        <w:t>Analysis</w:t>
+      </w:r>
+      <w:r>
+        <w:rPr>
+          <w:rFonts w:asciiTheme="majorHAnsi" w:hAnsiTheme="majorHAnsi"/>
+        </w:rPr>
+        <w:t xml:space="preserve">: Breadth First Tree Search, Depth Limited Search and </w:t>
+      </w:r>
+      <w:r>
+        <w:rPr>
+          <w:rFonts w:asciiTheme="majorHAnsi" w:hAnsiTheme="majorHAnsi"/>
+        </w:rPr>
+        <w:t>Recursive Best First Search with h_1</w:t>
+      </w:r>
+      <w:r>
+        <w:rPr>
+          <w:rFonts w:asciiTheme="majorHAnsi" w:hAnsiTheme="majorHAnsi"/>
+        </w:rPr>
+        <w:t xml:space="preserve"> took more than 10 mins, so those tests had to be stopped.</w:t>
+      </w:r>
+    </w:p>
+    <w:p>
+      <w:pPr>
+        <w:spacing w:after="0"/>
+        <w:rPr>
+          <w:rFonts w:asciiTheme="majorHAnsi" w:hAnsiTheme="majorHAnsi"/>
+        </w:rPr>
+      </w:pPr>
+      <w:r>
+        <w:rPr>
+          <w:rFonts w:asciiTheme="majorHAnsi" w:hAnsiTheme="majorHAnsi"/>
+        </w:rPr>
+        <w:t>At the end from uninformed “</w:t>
+      </w:r>
+      <w:r>
+        <w:rPr>
+          <w:rFonts w:asciiTheme="majorHAnsi" w:hAnsiTheme="majorHAnsi"/>
+        </w:rPr>
+        <w:t>Greedy Best First Graph search with h_1</w:t>
+      </w:r>
+      <w:r>
+        <w:rPr>
+          <w:rFonts w:asciiTheme="majorHAnsi" w:hAnsiTheme="majorHAnsi"/>
+        </w:rPr>
+        <w:t>” and from informed “</w:t>
+      </w:r>
+      <w:r>
+        <w:rPr>
+          <w:rFonts w:asciiTheme="majorHAnsi" w:hAnsiTheme="majorHAnsi"/>
+        </w:rPr>
+        <w:t>A* Search with h_ignore_preconditions</w:t>
+      </w:r>
+      <w:r>
+        <w:rPr>
+          <w:rFonts w:asciiTheme="majorHAnsi" w:hAnsiTheme="majorHAnsi"/>
+        </w:rPr>
+        <w:t>” gave the best results based on time, path length, numbers of node expanded.</w:t>
+      </w:r>
+      <w:r>
+        <w:rPr>
+          <w:rFonts w:asciiTheme="majorHAnsi" w:hAnsiTheme="majorHAnsi"/>
+        </w:rPr>
+        <w:t xml:space="preserve"> </w:t>
+      </w:r>
+    </w:p>
+    <w:p>
+      <w:pPr>
+        <w:spacing w:after="0"/>
+        <w:rPr>
+          <w:rFonts w:asciiTheme="majorHAnsi" w:hAnsiTheme="majorHAnsi"/>
+        </w:rPr>
+      </w:pPr>
     </w:p>
     <w:p>
       <w:pPr>
@@ -2783,21 +2500,12 @@
           <w:bCs/>
         </w:rPr>
       </w:pPr>
-      <w:proofErr w:type="gramStart"/>
-      <w:r>
-        <w:rPr>
-          <w:rFonts w:ascii="Cambria Math" w:hAnsi="Cambria Math" w:cs="Cambria Math"/>
-          <w:bCs/>
-        </w:rPr>
-        <w:t>Init(</w:t>
-      </w:r>
-      <w:proofErr w:type="gramEnd"/>
-      <w:r>
-        <w:rPr>
-          <w:rFonts w:ascii="Cambria Math" w:hAnsi="Cambria Math" w:cs="Cambria Math"/>
-          <w:bCs/>
-        </w:rPr>
-        <w:t xml:space="preserve">At(C1, SFO) ∧ At(C2, JFK) ∧ At(C3, ATL) ∧ At(C4, ORD) </w:t>
+      <w:r>
+        <w:rPr>
+          <w:rFonts w:ascii="Cambria Math" w:hAnsi="Cambria Math" w:cs="Cambria Math"/>
+          <w:bCs/>
+        </w:rPr>
+        <w:t xml:space="preserve">Init(At(C1, SFO) ∧ At(C2, JFK) ∧ At(C3, ATL) ∧ At(C4, ORD) </w:t>
       </w:r>
     </w:p>
     <w:p>
@@ -2814,23 +2522,7 @@
           <w:bCs/>
         </w:rPr>
         <w:tab/>
-        <w:t xml:space="preserve">∧ </w:t>
-      </w:r>
-      <w:proofErr w:type="gramStart"/>
-      <w:r>
-        <w:rPr>
-          <w:rFonts w:ascii="Cambria Math" w:hAnsi="Cambria Math" w:cs="Cambria Math"/>
-          <w:bCs/>
-        </w:rPr>
-        <w:t>At(</w:t>
-      </w:r>
-      <w:proofErr w:type="gramEnd"/>
-      <w:r>
-        <w:rPr>
-          <w:rFonts w:ascii="Cambria Math" w:hAnsi="Cambria Math" w:cs="Cambria Math"/>
-          <w:bCs/>
-        </w:rPr>
-        <w:t xml:space="preserve">P1, SFO) ∧ At(P2, JFK) </w:t>
+        <w:t xml:space="preserve">∧ At(P1, SFO) ∧ At(P2, JFK) </w:t>
       </w:r>
     </w:p>
     <w:p>
@@ -2847,23 +2539,7 @@
           <w:bCs/>
         </w:rPr>
         <w:tab/>
-        <w:t xml:space="preserve">∧ </w:t>
-      </w:r>
-      <w:proofErr w:type="gramStart"/>
-      <w:r>
-        <w:rPr>
-          <w:rFonts w:ascii="Cambria Math" w:hAnsi="Cambria Math" w:cs="Cambria Math"/>
-          <w:bCs/>
-        </w:rPr>
-        <w:t>Cargo(</w:t>
-      </w:r>
-      <w:proofErr w:type="gramEnd"/>
-      <w:r>
-        <w:rPr>
-          <w:rFonts w:ascii="Cambria Math" w:hAnsi="Cambria Math" w:cs="Cambria Math"/>
-          <w:bCs/>
-        </w:rPr>
-        <w:t>C1) ∧ Cargo(C2) ∧ Cargo(C3) ∧ Cargo(C4)</w:t>
+        <w:t>∧ Cargo(C1) ∧ Cargo(C2) ∧ Cargo(C3) ∧ Cargo(C4)</w:t>
       </w:r>
     </w:p>
     <w:p>
@@ -2880,23 +2556,7 @@
           <w:bCs/>
         </w:rPr>
         <w:tab/>
-        <w:t xml:space="preserve">∧ </w:t>
-      </w:r>
-      <w:proofErr w:type="gramStart"/>
-      <w:r>
-        <w:rPr>
-          <w:rFonts w:ascii="Cambria Math" w:hAnsi="Cambria Math" w:cs="Cambria Math"/>
-          <w:bCs/>
-        </w:rPr>
-        <w:t>Plane(</w:t>
-      </w:r>
-      <w:proofErr w:type="gramEnd"/>
-      <w:r>
-        <w:rPr>
-          <w:rFonts w:ascii="Cambria Math" w:hAnsi="Cambria Math" w:cs="Cambria Math"/>
-          <w:bCs/>
-        </w:rPr>
-        <w:t>P1) ∧ Plane(P2)</w:t>
+        <w:t>∧ Plane(P1) ∧ Plane(P2)</w:t>
       </w:r>
     </w:p>
     <w:p>
@@ -2913,48 +2573,23 @@
           <w:bCs/>
         </w:rPr>
         <w:tab/>
-        <w:t xml:space="preserve">∧ </w:t>
-      </w:r>
-      <w:proofErr w:type="gramStart"/>
-      <w:r>
-        <w:rPr>
-          <w:rFonts w:ascii="Cambria Math" w:hAnsi="Cambria Math" w:cs="Cambria Math"/>
-          <w:bCs/>
-        </w:rPr>
-        <w:t>Airport(</w:t>
-      </w:r>
-      <w:proofErr w:type="gramEnd"/>
-      <w:r>
-        <w:rPr>
-          <w:rFonts w:ascii="Cambria Math" w:hAnsi="Cambria Math" w:cs="Cambria Math"/>
-          <w:bCs/>
-        </w:rPr>
-        <w:t>JFK) ∧ Airport(SFO) ∧ Airport(ATL) ∧ Airport(ORD))</w:t>
-      </w:r>
-    </w:p>
-    <w:p>
-      <w:pPr>
-        <w:spacing w:after="0"/>
-        <w:rPr>
-          <w:rFonts w:ascii="Cambria Math" w:hAnsi="Cambria Math" w:cs="Cambria Math"/>
-          <w:bCs/>
-        </w:rPr>
-      </w:pPr>
-      <w:proofErr w:type="gramStart"/>
-      <w:r>
-        <w:rPr>
-          <w:rFonts w:ascii="Cambria Math" w:hAnsi="Cambria Math" w:cs="Cambria Math"/>
-          <w:bCs/>
-        </w:rPr>
-        <w:t>Goal(</w:t>
-      </w:r>
-      <w:proofErr w:type="gramEnd"/>
-      <w:r>
-        <w:rPr>
-          <w:rFonts w:ascii="Cambria Math" w:hAnsi="Cambria Math" w:cs="Cambria Math"/>
-          <w:bCs/>
-        </w:rPr>
-        <w:t>At(C1, JFK) ∧ At(C3, JFK) ∧ At(C2, SFO) ∧ At(C4, SFO))</w:t>
+        <w:t>∧ Airport(JFK) ∧ Airport(SFO) ∧ Airport(ATL) ∧ Airport(ORD))</w:t>
+      </w:r>
+    </w:p>
+    <w:p>
+      <w:pPr>
+        <w:spacing w:after="0"/>
+        <w:rPr>
+          <w:rFonts w:ascii="Cambria Math" w:hAnsi="Cambria Math" w:cs="Cambria Math"/>
+          <w:bCs/>
+        </w:rPr>
+      </w:pPr>
+      <w:r>
+        <w:rPr>
+          <w:rFonts w:ascii="Cambria Math" w:hAnsi="Cambria Math" w:cs="Cambria Math"/>
+          <w:bCs/>
+        </w:rPr>
+        <w:t>Goal(At(C1, JFK) ∧ At(C3, JFK) ∧ At(C2, SFO) ∧ At(C4, SFO))</w:t>
       </w:r>
     </w:p>
     <w:p>
@@ -3000,262 +2635,165 @@
           <w:rFonts w:asciiTheme="majorHAnsi" w:hAnsiTheme="majorHAnsi"/>
         </w:rPr>
       </w:pPr>
-      <w:proofErr w:type="gramStart"/>
-      <w:r>
-        <w:rPr>
-          <w:rFonts w:asciiTheme="majorHAnsi" w:hAnsiTheme="majorHAnsi"/>
-        </w:rPr>
-        <w:t>Load(</w:t>
-      </w:r>
-      <w:proofErr w:type="gramEnd"/>
-      <w:r>
-        <w:rPr>
-          <w:rFonts w:asciiTheme="majorHAnsi" w:hAnsiTheme="majorHAnsi"/>
-        </w:rPr>
-        <w:t>C2, P2, JFK)</w:t>
-      </w:r>
-    </w:p>
-    <w:p>
-      <w:pPr>
-        <w:spacing w:after="0"/>
-        <w:rPr>
-          <w:rFonts w:asciiTheme="majorHAnsi" w:hAnsiTheme="majorHAnsi"/>
-        </w:rPr>
-      </w:pPr>
-      <w:proofErr w:type="gramStart"/>
-      <w:r>
-        <w:rPr>
-          <w:rFonts w:asciiTheme="majorHAnsi" w:hAnsiTheme="majorHAnsi"/>
-        </w:rPr>
-        <w:t>Fly(</w:t>
-      </w:r>
-      <w:proofErr w:type="gramEnd"/>
-      <w:r>
-        <w:rPr>
-          <w:rFonts w:asciiTheme="majorHAnsi" w:hAnsiTheme="majorHAnsi"/>
-        </w:rPr>
-        <w:t>P2, JFK, ORD)</w:t>
-      </w:r>
-    </w:p>
-    <w:p>
-      <w:pPr>
-        <w:spacing w:after="0"/>
-        <w:rPr>
-          <w:rFonts w:asciiTheme="majorHAnsi" w:hAnsiTheme="majorHAnsi"/>
-        </w:rPr>
-      </w:pPr>
-      <w:proofErr w:type="gramStart"/>
-      <w:r>
-        <w:rPr>
-          <w:rFonts w:asciiTheme="majorHAnsi" w:hAnsiTheme="majorHAnsi"/>
-        </w:rPr>
-        <w:lastRenderedPageBreak/>
-        <w:t>Load(</w:t>
-      </w:r>
-      <w:proofErr w:type="gramEnd"/>
-      <w:r>
-        <w:rPr>
-          <w:rFonts w:asciiTheme="majorHAnsi" w:hAnsiTheme="majorHAnsi"/>
-        </w:rPr>
-        <w:t>C4, P2, ORD)</w:t>
-      </w:r>
-    </w:p>
-    <w:p>
-      <w:pPr>
-        <w:spacing w:after="0"/>
-        <w:rPr>
-          <w:rFonts w:asciiTheme="majorHAnsi" w:hAnsiTheme="majorHAnsi"/>
-        </w:rPr>
-      </w:pPr>
-      <w:proofErr w:type="gramStart"/>
-      <w:r>
-        <w:rPr>
-          <w:rFonts w:asciiTheme="majorHAnsi" w:hAnsiTheme="majorHAnsi"/>
-        </w:rPr>
-        <w:t>Fly(</w:t>
-      </w:r>
-      <w:proofErr w:type="gramEnd"/>
-      <w:r>
-        <w:rPr>
-          <w:rFonts w:asciiTheme="majorHAnsi" w:hAnsiTheme="majorHAnsi"/>
-        </w:rPr>
-        <w:t>P2, ORD, SFO)</w:t>
-      </w:r>
-    </w:p>
-    <w:p>
-      <w:pPr>
-        <w:spacing w:after="0"/>
-        <w:rPr>
-          <w:rFonts w:asciiTheme="majorHAnsi" w:hAnsiTheme="majorHAnsi"/>
-        </w:rPr>
-      </w:pPr>
-      <w:proofErr w:type="gramStart"/>
-      <w:r>
-        <w:rPr>
-          <w:rFonts w:asciiTheme="majorHAnsi" w:hAnsiTheme="majorHAnsi"/>
-        </w:rPr>
-        <w:t>Unload(</w:t>
-      </w:r>
-      <w:proofErr w:type="gramEnd"/>
-      <w:r>
-        <w:rPr>
-          <w:rFonts w:asciiTheme="majorHAnsi" w:hAnsiTheme="majorHAnsi"/>
-        </w:rPr>
-        <w:t>C4, P2, SFO)</w:t>
-      </w:r>
-    </w:p>
-    <w:p>
-      <w:pPr>
-        <w:spacing w:after="0"/>
-        <w:rPr>
-          <w:rFonts w:asciiTheme="majorHAnsi" w:hAnsiTheme="majorHAnsi"/>
-        </w:rPr>
-      </w:pPr>
-      <w:proofErr w:type="gramStart"/>
-      <w:r>
-        <w:rPr>
-          <w:rFonts w:asciiTheme="majorHAnsi" w:hAnsiTheme="majorHAnsi"/>
-        </w:rPr>
-        <w:t>Load(</w:t>
-      </w:r>
-      <w:proofErr w:type="gramEnd"/>
-      <w:r>
-        <w:rPr>
-          <w:rFonts w:asciiTheme="majorHAnsi" w:hAnsiTheme="majorHAnsi"/>
-        </w:rPr>
-        <w:t>C1, P1, SFO)</w:t>
-      </w:r>
-    </w:p>
-    <w:p>
-      <w:pPr>
-        <w:spacing w:after="0"/>
-        <w:rPr>
-          <w:rFonts w:asciiTheme="majorHAnsi" w:hAnsiTheme="majorHAnsi"/>
-        </w:rPr>
-      </w:pPr>
-      <w:proofErr w:type="gramStart"/>
-      <w:r>
-        <w:rPr>
-          <w:rFonts w:asciiTheme="majorHAnsi" w:hAnsiTheme="majorHAnsi"/>
-        </w:rPr>
-        <w:t>Fly(</w:t>
-      </w:r>
-      <w:proofErr w:type="gramEnd"/>
-      <w:r>
-        <w:rPr>
-          <w:rFonts w:asciiTheme="majorHAnsi" w:hAnsiTheme="majorHAnsi"/>
-        </w:rPr>
-        <w:t>P1, SFO, ATL)</w:t>
-      </w:r>
-    </w:p>
-    <w:p>
-      <w:pPr>
-        <w:spacing w:after="0"/>
-        <w:rPr>
-          <w:rFonts w:asciiTheme="majorHAnsi" w:hAnsiTheme="majorHAnsi"/>
-        </w:rPr>
-      </w:pPr>
-      <w:proofErr w:type="gramStart"/>
-      <w:r>
-        <w:rPr>
-          <w:rFonts w:asciiTheme="majorHAnsi" w:hAnsiTheme="majorHAnsi"/>
-        </w:rPr>
-        <w:t>Load(</w:t>
-      </w:r>
-      <w:proofErr w:type="gramEnd"/>
-      <w:r>
-        <w:rPr>
-          <w:rFonts w:asciiTheme="majorHAnsi" w:hAnsiTheme="majorHAnsi"/>
-        </w:rPr>
-        <w:t>C3, P1, ATL)</w:t>
-      </w:r>
-    </w:p>
-    <w:p>
-      <w:pPr>
-        <w:spacing w:after="0"/>
-        <w:rPr>
-          <w:rFonts w:asciiTheme="majorHAnsi" w:hAnsiTheme="majorHAnsi"/>
-        </w:rPr>
-      </w:pPr>
-      <w:proofErr w:type="gramStart"/>
-      <w:r>
-        <w:rPr>
-          <w:rFonts w:asciiTheme="majorHAnsi" w:hAnsiTheme="majorHAnsi"/>
-        </w:rPr>
-        <w:t>Fly(</w:t>
-      </w:r>
-      <w:proofErr w:type="gramEnd"/>
-      <w:r>
-        <w:rPr>
-          <w:rFonts w:asciiTheme="majorHAnsi" w:hAnsiTheme="majorHAnsi"/>
-        </w:rPr>
-        <w:t>P1, ATL, JFK)</w:t>
-      </w:r>
-    </w:p>
-    <w:p>
-      <w:pPr>
-        <w:spacing w:after="0"/>
-        <w:rPr>
-          <w:rFonts w:asciiTheme="majorHAnsi" w:hAnsiTheme="majorHAnsi"/>
-        </w:rPr>
-      </w:pPr>
-      <w:proofErr w:type="gramStart"/>
-      <w:r>
-        <w:rPr>
-          <w:rFonts w:asciiTheme="majorHAnsi" w:hAnsiTheme="majorHAnsi"/>
-        </w:rPr>
-        <w:t>Unload(</w:t>
-      </w:r>
-      <w:proofErr w:type="gramEnd"/>
-      <w:r>
-        <w:rPr>
-          <w:rFonts w:asciiTheme="majorHAnsi" w:hAnsiTheme="majorHAnsi"/>
-        </w:rPr>
-        <w:t>C3, P1, JFK)</w:t>
-      </w:r>
-    </w:p>
-    <w:p>
-      <w:pPr>
-        <w:spacing w:after="0"/>
-        <w:rPr>
-          <w:rFonts w:asciiTheme="majorHAnsi" w:hAnsiTheme="majorHAnsi"/>
-        </w:rPr>
-      </w:pPr>
-      <w:proofErr w:type="gramStart"/>
-      <w:r>
-        <w:rPr>
-          <w:rFonts w:asciiTheme="majorHAnsi" w:hAnsiTheme="majorHAnsi"/>
-        </w:rPr>
-        <w:t>Unload(</w:t>
-      </w:r>
-      <w:proofErr w:type="gramEnd"/>
-      <w:r>
-        <w:rPr>
-          <w:rFonts w:asciiTheme="majorHAnsi" w:hAnsiTheme="majorHAnsi"/>
-        </w:rPr>
-        <w:t>C2, P2, SFO)</w:t>
-      </w:r>
-    </w:p>
-    <w:p>
-      <w:pPr>
-        <w:spacing w:after="0"/>
-        <w:rPr>
-          <w:rFonts w:asciiTheme="majorHAnsi" w:hAnsiTheme="majorHAnsi"/>
-        </w:rPr>
-      </w:pPr>
-      <w:proofErr w:type="gramStart"/>
-      <w:r>
-        <w:rPr>
-          <w:rFonts w:asciiTheme="majorHAnsi" w:hAnsiTheme="majorHAnsi"/>
-        </w:rPr>
-        <w:t>Unload(</w:t>
-      </w:r>
-      <w:proofErr w:type="gramEnd"/>
-      <w:r>
-        <w:rPr>
-          <w:rFonts w:asciiTheme="majorHAnsi" w:hAnsiTheme="majorHAnsi"/>
-        </w:rPr>
-        <w:t>C1, P1, JFK)</w:t>
+      <w:r>
+        <w:rPr>
+          <w:rFonts w:asciiTheme="majorHAnsi" w:hAnsiTheme="majorHAnsi"/>
+        </w:rPr>
+        <w:t>Load(C2, P2, JFK)</w:t>
+      </w:r>
+    </w:p>
+    <w:p>
+      <w:pPr>
+        <w:spacing w:after="0"/>
+        <w:rPr>
+          <w:rFonts w:asciiTheme="majorHAnsi" w:hAnsiTheme="majorHAnsi"/>
+        </w:rPr>
+      </w:pPr>
+      <w:r>
+        <w:rPr>
+          <w:rFonts w:asciiTheme="majorHAnsi" w:hAnsiTheme="majorHAnsi"/>
+        </w:rPr>
+        <w:t>Fly(P2, JFK, ORD)</w:t>
+      </w:r>
+    </w:p>
+    <w:p>
+      <w:pPr>
+        <w:spacing w:after="0"/>
+        <w:rPr>
+          <w:rFonts w:asciiTheme="majorHAnsi" w:hAnsiTheme="majorHAnsi"/>
+        </w:rPr>
+      </w:pPr>
+      <w:r>
+        <w:rPr>
+          <w:rFonts w:asciiTheme="majorHAnsi" w:hAnsiTheme="majorHAnsi"/>
+        </w:rPr>
+        <w:t>Load(C4, P2, ORD)</w:t>
+      </w:r>
+    </w:p>
+    <w:p>
+      <w:pPr>
+        <w:spacing w:after="0"/>
+        <w:rPr>
+          <w:rFonts w:asciiTheme="majorHAnsi" w:hAnsiTheme="majorHAnsi"/>
+        </w:rPr>
+      </w:pPr>
+      <w:r>
+        <w:rPr>
+          <w:rFonts w:asciiTheme="majorHAnsi" w:hAnsiTheme="majorHAnsi"/>
+        </w:rPr>
+        <w:t>Fly(P2, ORD, SFO)</w:t>
+      </w:r>
+    </w:p>
+    <w:p>
+      <w:pPr>
+        <w:spacing w:after="0"/>
+        <w:rPr>
+          <w:rFonts w:asciiTheme="majorHAnsi" w:hAnsiTheme="majorHAnsi"/>
+        </w:rPr>
+      </w:pPr>
+      <w:r>
+        <w:rPr>
+          <w:rFonts w:asciiTheme="majorHAnsi" w:hAnsiTheme="majorHAnsi"/>
+        </w:rPr>
+        <w:t>Unload(C4, P2, SFO)</w:t>
+      </w:r>
+    </w:p>
+    <w:p>
+      <w:pPr>
+        <w:spacing w:after="0"/>
+        <w:rPr>
+          <w:rFonts w:asciiTheme="majorHAnsi" w:hAnsiTheme="majorHAnsi"/>
+        </w:rPr>
+      </w:pPr>
+      <w:r>
+        <w:rPr>
+          <w:rFonts w:asciiTheme="majorHAnsi" w:hAnsiTheme="majorHAnsi"/>
+        </w:rPr>
+        <w:t>Load(C1, P1, SFO)</w:t>
+      </w:r>
+    </w:p>
+    <w:p>
+      <w:pPr>
+        <w:spacing w:after="0"/>
+        <w:rPr>
+          <w:rFonts w:asciiTheme="majorHAnsi" w:hAnsiTheme="majorHAnsi"/>
+        </w:rPr>
+      </w:pPr>
+      <w:r>
+        <w:rPr>
+          <w:rFonts w:asciiTheme="majorHAnsi" w:hAnsiTheme="majorHAnsi"/>
+        </w:rPr>
+        <w:t>Fly(P1, SFO, ATL)</w:t>
+      </w:r>
+    </w:p>
+    <w:p>
+      <w:pPr>
+        <w:spacing w:after="0"/>
+        <w:rPr>
+          <w:rFonts w:asciiTheme="majorHAnsi" w:hAnsiTheme="majorHAnsi"/>
+        </w:rPr>
+      </w:pPr>
+      <w:r>
+        <w:rPr>
+          <w:rFonts w:asciiTheme="majorHAnsi" w:hAnsiTheme="majorHAnsi"/>
+        </w:rPr>
+        <w:t>Load(C3, P1, ATL)</w:t>
+      </w:r>
+    </w:p>
+    <w:p>
+      <w:pPr>
+        <w:spacing w:after="0"/>
+        <w:rPr>
+          <w:rFonts w:asciiTheme="majorHAnsi" w:hAnsiTheme="majorHAnsi"/>
+        </w:rPr>
+      </w:pPr>
+      <w:r>
+        <w:rPr>
+          <w:rFonts w:asciiTheme="majorHAnsi" w:hAnsiTheme="majorHAnsi"/>
+        </w:rPr>
+        <w:t>Fly(P1, ATL, JFK)</w:t>
+      </w:r>
+    </w:p>
+    <w:p>
+      <w:pPr>
+        <w:spacing w:after="0"/>
+        <w:rPr>
+          <w:rFonts w:asciiTheme="majorHAnsi" w:hAnsiTheme="majorHAnsi"/>
+        </w:rPr>
+      </w:pPr>
+      <w:r>
+        <w:rPr>
+          <w:rFonts w:asciiTheme="majorHAnsi" w:hAnsiTheme="majorHAnsi"/>
+        </w:rPr>
+        <w:t>Unload(C3, P1, JFK)</w:t>
+      </w:r>
+    </w:p>
+    <w:p>
+      <w:pPr>
+        <w:spacing w:after="0"/>
+        <w:rPr>
+          <w:rFonts w:asciiTheme="majorHAnsi" w:hAnsiTheme="majorHAnsi"/>
+        </w:rPr>
+      </w:pPr>
+      <w:r>
+        <w:rPr>
+          <w:rFonts w:asciiTheme="majorHAnsi" w:hAnsiTheme="majorHAnsi"/>
+        </w:rPr>
+        <w:t>Unload(C2, P2, SFO)</w:t>
+      </w:r>
+    </w:p>
+    <w:p>
+      <w:pPr>
+        <w:spacing w:after="0"/>
+        <w:rPr>
+          <w:rFonts w:asciiTheme="majorHAnsi" w:hAnsiTheme="majorHAnsi"/>
+        </w:rPr>
+      </w:pPr>
+      <w:r>
+        <w:rPr>
+          <w:rFonts w:asciiTheme="majorHAnsi" w:hAnsiTheme="majorHAnsi"/>
+        </w:rPr>
+        <w:t>Unload(C1, P1, JFK)</w:t>
       </w:r>
     </w:p>
     <w:p>

</xml_diff>

<commit_message>
feat: Problem 3 analysis
</commit_message>
<xml_diff>
--- a/Heuristic Analysis.docx
+++ b/Heuristic Analysis.docx
@@ -444,11 +444,19 @@
           <w:bCs/>
         </w:rPr>
       </w:pPr>
-      <w:r>
-        <w:rPr>
-          <w:bCs/>
-        </w:rPr>
-        <w:t>Action(Load(c, p, a),</w:t>
+      <w:proofErr w:type="gramStart"/>
+      <w:r>
+        <w:rPr>
+          <w:bCs/>
+        </w:rPr>
+        <w:t>Action(</w:t>
+      </w:r>
+      <w:proofErr w:type="gramEnd"/>
+      <w:r>
+        <w:rPr>
+          <w:bCs/>
+        </w:rPr>
+        <w:t>Load(c, p, a),</w:t>
       </w:r>
     </w:p>
     <w:p>
@@ -476,7 +484,21 @@
         <w:rPr>
           <w:bCs/>
         </w:rPr>
-        <w:t xml:space="preserve"> At(p, a) </w:t>
+        <w:t xml:space="preserve"> </w:t>
+      </w:r>
+      <w:proofErr w:type="gramStart"/>
+      <w:r>
+        <w:rPr>
+          <w:bCs/>
+        </w:rPr>
+        <w:t>At(</w:t>
+      </w:r>
+      <w:proofErr w:type="gramEnd"/>
+      <w:r>
+        <w:rPr>
+          <w:bCs/>
+        </w:rPr>
+        <w:t xml:space="preserve">p, a) </w:t>
       </w:r>
       <w:r>
         <w:rPr>
@@ -530,7 +552,21 @@
           <w:bCs/>
         </w:rPr>
         <w:tab/>
-        <w:t xml:space="preserve">EFFECT: ¬ At(c, a) </w:t>
+        <w:t xml:space="preserve">EFFECT: ¬ </w:t>
+      </w:r>
+      <w:proofErr w:type="gramStart"/>
+      <w:r>
+        <w:rPr>
+          <w:bCs/>
+        </w:rPr>
+        <w:t>At(</w:t>
+      </w:r>
+      <w:proofErr w:type="gramEnd"/>
+      <w:r>
+        <w:rPr>
+          <w:bCs/>
+        </w:rPr>
+        <w:t xml:space="preserve">c, a) </w:t>
       </w:r>
       <w:r>
         <w:rPr>
@@ -553,11 +589,19 @@
           <w:bCs/>
         </w:rPr>
       </w:pPr>
-      <w:r>
-        <w:rPr>
-          <w:bCs/>
-        </w:rPr>
-        <w:t>Action(Unload(c, p, a),</w:t>
+      <w:proofErr w:type="gramStart"/>
+      <w:r>
+        <w:rPr>
+          <w:bCs/>
+        </w:rPr>
+        <w:t>Action(</w:t>
+      </w:r>
+      <w:proofErr w:type="gramEnd"/>
+      <w:r>
+        <w:rPr>
+          <w:bCs/>
+        </w:rPr>
+        <w:t>Unload(c, p, a),</w:t>
       </w:r>
     </w:p>
     <w:p>
@@ -585,7 +629,21 @@
         <w:rPr>
           <w:bCs/>
         </w:rPr>
-        <w:t xml:space="preserve"> At(p, a) </w:t>
+        <w:t xml:space="preserve"> </w:t>
+      </w:r>
+      <w:proofErr w:type="gramStart"/>
+      <w:r>
+        <w:rPr>
+          <w:bCs/>
+        </w:rPr>
+        <w:t>At(</w:t>
+      </w:r>
+      <w:proofErr w:type="gramEnd"/>
+      <w:r>
+        <w:rPr>
+          <w:bCs/>
+        </w:rPr>
+        <w:t xml:space="preserve">p, a) </w:t>
       </w:r>
       <w:r>
         <w:rPr>
@@ -665,21 +723,43 @@
         <w:rPr>
           <w:bCs/>
         </w:rPr>
-        <w:t xml:space="preserve"> In(c, p))</w:t>
-      </w:r>
-    </w:p>
-    <w:p>
-      <w:pPr>
-        <w:spacing w:after="0"/>
-        <w:rPr>
-          <w:bCs/>
-        </w:rPr>
-      </w:pPr>
-      <w:r>
-        <w:rPr>
-          <w:bCs/>
-        </w:rPr>
-        <w:t>Action(Fly(p, from, to),</w:t>
+        <w:t xml:space="preserve"> </w:t>
+      </w:r>
+      <w:proofErr w:type="gramStart"/>
+      <w:r>
+        <w:rPr>
+          <w:bCs/>
+        </w:rPr>
+        <w:t>In(</w:t>
+      </w:r>
+      <w:proofErr w:type="gramEnd"/>
+      <w:r>
+        <w:rPr>
+          <w:bCs/>
+        </w:rPr>
+        <w:t>c, p))</w:t>
+      </w:r>
+    </w:p>
+    <w:p>
+      <w:pPr>
+        <w:spacing w:after="0"/>
+        <w:rPr>
+          <w:bCs/>
+        </w:rPr>
+      </w:pPr>
+      <w:proofErr w:type="gramStart"/>
+      <w:r>
+        <w:rPr>
+          <w:bCs/>
+        </w:rPr>
+        <w:t>Action(</w:t>
+      </w:r>
+      <w:proofErr w:type="gramEnd"/>
+      <w:r>
+        <w:rPr>
+          <w:bCs/>
+        </w:rPr>
+        <w:t>Fly(p, from, to),</w:t>
       </w:r>
     </w:p>
     <w:p>
@@ -694,7 +774,21 @@
           <w:bCs/>
         </w:rPr>
         <w:tab/>
-        <w:t xml:space="preserve">PRECOND: At(p, from) </w:t>
+        <w:t xml:space="preserve">PRECOND: </w:t>
+      </w:r>
+      <w:proofErr w:type="gramStart"/>
+      <w:r>
+        <w:rPr>
+          <w:bCs/>
+        </w:rPr>
+        <w:t>At(</w:t>
+      </w:r>
+      <w:proofErr w:type="gramEnd"/>
+      <w:r>
+        <w:rPr>
+          <w:bCs/>
+        </w:rPr>
+        <w:t xml:space="preserve">p, from) </w:t>
       </w:r>
       <w:r>
         <w:rPr>
@@ -748,7 +842,21 @@
           <w:bCs/>
         </w:rPr>
         <w:tab/>
-        <w:t xml:space="preserve">EFFECT: ¬ At(p, from) </w:t>
+        <w:t xml:space="preserve">EFFECT: ¬ </w:t>
+      </w:r>
+      <w:proofErr w:type="gramStart"/>
+      <w:r>
+        <w:rPr>
+          <w:bCs/>
+        </w:rPr>
+        <w:t>At(</w:t>
+      </w:r>
+      <w:proofErr w:type="gramEnd"/>
+      <w:r>
+        <w:rPr>
+          <w:bCs/>
+        </w:rPr>
+        <w:t xml:space="preserve">p, from) </w:t>
       </w:r>
       <w:r>
         <w:rPr>
@@ -1055,11 +1163,19 @@
           <w:bCs/>
         </w:rPr>
       </w:pPr>
-      <w:r>
-        <w:rPr>
-          <w:bCs/>
-        </w:rPr>
-        <w:t xml:space="preserve">Init(At(C1, SFO) </w:t>
+      <w:proofErr w:type="gramStart"/>
+      <w:r>
+        <w:rPr>
+          <w:bCs/>
+        </w:rPr>
+        <w:t>Init(</w:t>
+      </w:r>
+      <w:proofErr w:type="gramEnd"/>
+      <w:r>
+        <w:rPr>
+          <w:bCs/>
+        </w:rPr>
+        <w:t xml:space="preserve">At(C1, SFO) </w:t>
       </w:r>
       <w:r>
         <w:rPr>
@@ -1099,7 +1215,21 @@
         <w:rPr>
           <w:bCs/>
         </w:rPr>
-        <w:t xml:space="preserve"> At(P1, SFO) </w:t>
+        <w:t xml:space="preserve"> </w:t>
+      </w:r>
+      <w:proofErr w:type="gramStart"/>
+      <w:r>
+        <w:rPr>
+          <w:bCs/>
+        </w:rPr>
+        <w:t>At(</w:t>
+      </w:r>
+      <w:proofErr w:type="gramEnd"/>
+      <w:r>
+        <w:rPr>
+          <w:bCs/>
+        </w:rPr>
+        <w:t xml:space="preserve">P1, SFO) </w:t>
       </w:r>
       <w:r>
         <w:rPr>
@@ -1139,7 +1269,21 @@
         <w:rPr>
           <w:bCs/>
         </w:rPr>
-        <w:t xml:space="preserve"> Cargo(C1) </w:t>
+        <w:t xml:space="preserve"> </w:t>
+      </w:r>
+      <w:proofErr w:type="gramStart"/>
+      <w:r>
+        <w:rPr>
+          <w:bCs/>
+        </w:rPr>
+        <w:t>Cargo(</w:t>
+      </w:r>
+      <w:proofErr w:type="gramEnd"/>
+      <w:r>
+        <w:rPr>
+          <w:bCs/>
+        </w:rPr>
+        <w:t xml:space="preserve">C1) </w:t>
       </w:r>
       <w:r>
         <w:rPr>
@@ -1179,7 +1323,21 @@
         <w:rPr>
           <w:bCs/>
         </w:rPr>
-        <w:t xml:space="preserve"> Plane(P1) </w:t>
+        <w:t xml:space="preserve"> </w:t>
+      </w:r>
+      <w:proofErr w:type="gramStart"/>
+      <w:r>
+        <w:rPr>
+          <w:bCs/>
+        </w:rPr>
+        <w:t>Plane(</w:t>
+      </w:r>
+      <w:proofErr w:type="gramEnd"/>
+      <w:r>
+        <w:rPr>
+          <w:bCs/>
+        </w:rPr>
+        <w:t xml:space="preserve">P1) </w:t>
       </w:r>
       <w:r>
         <w:rPr>
@@ -1219,7 +1377,21 @@
         <w:rPr>
           <w:bCs/>
         </w:rPr>
-        <w:t xml:space="preserve"> Airport(JFK) </w:t>
+        <w:t xml:space="preserve"> </w:t>
+      </w:r>
+      <w:proofErr w:type="gramStart"/>
+      <w:r>
+        <w:rPr>
+          <w:bCs/>
+        </w:rPr>
+        <w:t>Airport(</w:t>
+      </w:r>
+      <w:proofErr w:type="gramEnd"/>
+      <w:r>
+        <w:rPr>
+          <w:bCs/>
+        </w:rPr>
+        <w:t xml:space="preserve">JFK) </w:t>
       </w:r>
       <w:r>
         <w:rPr>
@@ -1242,11 +1414,19 @@
           <w:bCs/>
         </w:rPr>
       </w:pPr>
-      <w:r>
-        <w:rPr>
-          <w:bCs/>
-        </w:rPr>
-        <w:t xml:space="preserve">Goal(At(C1, JFK) </w:t>
+      <w:proofErr w:type="gramStart"/>
+      <w:r>
+        <w:rPr>
+          <w:bCs/>
+        </w:rPr>
+        <w:t>Goal(</w:t>
+      </w:r>
+      <w:proofErr w:type="gramEnd"/>
+      <w:r>
+        <w:rPr>
+          <w:bCs/>
+        </w:rPr>
+        <w:t xml:space="preserve">At(C1, JFK) </w:t>
       </w:r>
       <w:r>
         <w:rPr>
@@ -1305,81 +1485,129 @@
           <w:bCs/>
         </w:rPr>
       </w:pPr>
-      <w:r>
-        <w:rPr>
-          <w:bCs/>
-        </w:rPr>
-        <w:t>Load(C1, P1, SFO)</w:t>
-      </w:r>
-    </w:p>
-    <w:p>
-      <w:pPr>
-        <w:spacing w:after="0"/>
-        <w:rPr>
-          <w:bCs/>
-        </w:rPr>
-      </w:pPr>
-      <w:r>
-        <w:rPr>
-          <w:bCs/>
-        </w:rPr>
-        <w:t>Load(C2, P2, JFK)</w:t>
-      </w:r>
-    </w:p>
-    <w:p>
-      <w:pPr>
-        <w:spacing w:after="0"/>
-        <w:rPr>
-          <w:bCs/>
-        </w:rPr>
-      </w:pPr>
-      <w:r>
-        <w:rPr>
-          <w:bCs/>
-        </w:rPr>
-        <w:t>Fly(P1, SFO, JFK)</w:t>
-      </w:r>
-    </w:p>
-    <w:p>
-      <w:pPr>
-        <w:spacing w:after="0"/>
-        <w:rPr>
-          <w:bCs/>
-        </w:rPr>
-      </w:pPr>
-      <w:r>
-        <w:rPr>
-          <w:bCs/>
-        </w:rPr>
-        <w:t>Fly(P2, JFK, SFO)</w:t>
-      </w:r>
-    </w:p>
-    <w:p>
-      <w:pPr>
-        <w:spacing w:after="0"/>
-        <w:rPr>
-          <w:bCs/>
-        </w:rPr>
-      </w:pPr>
-      <w:r>
-        <w:rPr>
-          <w:bCs/>
-        </w:rPr>
-        <w:t>Unload(C1, P1, JFK)</w:t>
-      </w:r>
-    </w:p>
-    <w:p>
-      <w:pPr>
-        <w:spacing w:after="0"/>
-        <w:rPr>
-          <w:bCs/>
-        </w:rPr>
-      </w:pPr>
-      <w:r>
-        <w:rPr>
-          <w:bCs/>
-        </w:rPr>
-        <w:t>Unload(C2, P2, SFO)</w:t>
+      <w:proofErr w:type="gramStart"/>
+      <w:r>
+        <w:rPr>
+          <w:bCs/>
+        </w:rPr>
+        <w:t>Load(</w:t>
+      </w:r>
+      <w:proofErr w:type="gramEnd"/>
+      <w:r>
+        <w:rPr>
+          <w:bCs/>
+        </w:rPr>
+        <w:t>C1, P1, SFO)</w:t>
+      </w:r>
+    </w:p>
+    <w:p>
+      <w:pPr>
+        <w:spacing w:after="0"/>
+        <w:rPr>
+          <w:bCs/>
+        </w:rPr>
+      </w:pPr>
+      <w:proofErr w:type="gramStart"/>
+      <w:r>
+        <w:rPr>
+          <w:bCs/>
+        </w:rPr>
+        <w:t>Load(</w:t>
+      </w:r>
+      <w:proofErr w:type="gramEnd"/>
+      <w:r>
+        <w:rPr>
+          <w:bCs/>
+        </w:rPr>
+        <w:t>C2, P2, JFK)</w:t>
+      </w:r>
+    </w:p>
+    <w:p>
+      <w:pPr>
+        <w:spacing w:after="0"/>
+        <w:rPr>
+          <w:bCs/>
+        </w:rPr>
+      </w:pPr>
+      <w:proofErr w:type="gramStart"/>
+      <w:r>
+        <w:rPr>
+          <w:bCs/>
+        </w:rPr>
+        <w:t>Fly(</w:t>
+      </w:r>
+      <w:proofErr w:type="gramEnd"/>
+      <w:r>
+        <w:rPr>
+          <w:bCs/>
+        </w:rPr>
+        <w:t>P1, SFO, JFK)</w:t>
+      </w:r>
+    </w:p>
+    <w:p>
+      <w:pPr>
+        <w:spacing w:after="0"/>
+        <w:rPr>
+          <w:bCs/>
+        </w:rPr>
+      </w:pPr>
+      <w:proofErr w:type="gramStart"/>
+      <w:r>
+        <w:rPr>
+          <w:bCs/>
+        </w:rPr>
+        <w:t>Fly(</w:t>
+      </w:r>
+      <w:proofErr w:type="gramEnd"/>
+      <w:r>
+        <w:rPr>
+          <w:bCs/>
+        </w:rPr>
+        <w:t>P2, JFK, SFO)</w:t>
+      </w:r>
+    </w:p>
+    <w:p>
+      <w:pPr>
+        <w:spacing w:after="0"/>
+        <w:rPr>
+          <w:bCs/>
+        </w:rPr>
+      </w:pPr>
+      <w:proofErr w:type="gramStart"/>
+      <w:r>
+        <w:rPr>
+          <w:bCs/>
+        </w:rPr>
+        <w:t>Unload(</w:t>
+      </w:r>
+      <w:proofErr w:type="gramEnd"/>
+      <w:r>
+        <w:rPr>
+          <w:bCs/>
+        </w:rPr>
+        <w:t>C1, P1, JFK)</w:t>
+      </w:r>
+    </w:p>
+    <w:p>
+      <w:pPr>
+        <w:spacing w:after="0"/>
+        <w:rPr>
+          <w:bCs/>
+        </w:rPr>
+      </w:pPr>
+      <w:proofErr w:type="gramStart"/>
+      <w:r>
+        <w:rPr>
+          <w:bCs/>
+        </w:rPr>
+        <w:t>Unload(</w:t>
+      </w:r>
+      <w:proofErr w:type="gramEnd"/>
+      <w:r>
+        <w:rPr>
+          <w:bCs/>
+        </w:rPr>
+        <w:t>C2, P2, SFO)</w:t>
       </w:r>
     </w:p>
     <w:p>
@@ -1721,8 +1949,6 @@
         </w:rPr>
         <w:t xml:space="preserve"> with h_1</w:t>
       </w:r>
-      <w:bookmarkStart w:id="0" w:name="_GoBack"/>
-      <w:bookmarkEnd w:id="0"/>
       <w:r>
         <w:rPr>
           <w:rFonts w:asciiTheme="majorHAnsi" w:hAnsiTheme="majorHAnsi"/>
@@ -1819,11 +2045,19 @@
           <w:bCs/>
         </w:rPr>
       </w:pPr>
-      <w:r>
-        <w:rPr>
-          <w:bCs/>
-        </w:rPr>
-        <w:t xml:space="preserve">Init(At(C1, SFO) </w:t>
+      <w:proofErr w:type="gramStart"/>
+      <w:r>
+        <w:rPr>
+          <w:bCs/>
+        </w:rPr>
+        <w:t>Init(</w:t>
+      </w:r>
+      <w:proofErr w:type="gramEnd"/>
+      <w:r>
+        <w:rPr>
+          <w:bCs/>
+        </w:rPr>
+        <w:t xml:space="preserve">At(C1, SFO) </w:t>
       </w:r>
       <w:r>
         <w:rPr>
@@ -1876,7 +2110,21 @@
         <w:rPr>
           <w:bCs/>
         </w:rPr>
-        <w:t xml:space="preserve"> At(P1, SFO) </w:t>
+        <w:t xml:space="preserve"> </w:t>
+      </w:r>
+      <w:proofErr w:type="gramStart"/>
+      <w:r>
+        <w:rPr>
+          <w:bCs/>
+        </w:rPr>
+        <w:t>At(</w:t>
+      </w:r>
+      <w:proofErr w:type="gramEnd"/>
+      <w:r>
+        <w:rPr>
+          <w:bCs/>
+        </w:rPr>
+        <w:t xml:space="preserve">P1, SFO) </w:t>
       </w:r>
       <w:r>
         <w:rPr>
@@ -1929,7 +2177,21 @@
         <w:rPr>
           <w:bCs/>
         </w:rPr>
-        <w:t xml:space="preserve"> Cargo(C1) </w:t>
+        <w:t xml:space="preserve"> </w:t>
+      </w:r>
+      <w:proofErr w:type="gramStart"/>
+      <w:r>
+        <w:rPr>
+          <w:bCs/>
+        </w:rPr>
+        <w:t>Cargo(</w:t>
+      </w:r>
+      <w:proofErr w:type="gramEnd"/>
+      <w:r>
+        <w:rPr>
+          <w:bCs/>
+        </w:rPr>
+        <w:t xml:space="preserve">C1) </w:t>
       </w:r>
       <w:r>
         <w:rPr>
@@ -1982,7 +2244,21 @@
         <w:rPr>
           <w:bCs/>
         </w:rPr>
-        <w:t xml:space="preserve"> Plane(P1) </w:t>
+        <w:t xml:space="preserve"> </w:t>
+      </w:r>
+      <w:proofErr w:type="gramStart"/>
+      <w:r>
+        <w:rPr>
+          <w:bCs/>
+        </w:rPr>
+        <w:t>Plane(</w:t>
+      </w:r>
+      <w:proofErr w:type="gramEnd"/>
+      <w:r>
+        <w:rPr>
+          <w:bCs/>
+        </w:rPr>
+        <w:t xml:space="preserve">P1) </w:t>
       </w:r>
       <w:r>
         <w:rPr>
@@ -2035,7 +2311,21 @@
         <w:rPr>
           <w:bCs/>
         </w:rPr>
-        <w:t xml:space="preserve"> Airport(JFK) </w:t>
+        <w:t xml:space="preserve"> </w:t>
+      </w:r>
+      <w:proofErr w:type="gramStart"/>
+      <w:r>
+        <w:rPr>
+          <w:bCs/>
+        </w:rPr>
+        <w:t>Airport(</w:t>
+      </w:r>
+      <w:proofErr w:type="gramEnd"/>
+      <w:r>
+        <w:rPr>
+          <w:bCs/>
+        </w:rPr>
+        <w:t xml:space="preserve">JFK) </w:t>
       </w:r>
       <w:r>
         <w:rPr>
@@ -2071,11 +2361,19 @@
           <w:bCs/>
         </w:rPr>
       </w:pPr>
-      <w:r>
-        <w:rPr>
-          <w:bCs/>
-        </w:rPr>
-        <w:t xml:space="preserve">Goal(At(C1, JFK) </w:t>
+      <w:proofErr w:type="gramStart"/>
+      <w:r>
+        <w:rPr>
+          <w:bCs/>
+        </w:rPr>
+        <w:t>Goal(</w:t>
+      </w:r>
+      <w:proofErr w:type="gramEnd"/>
+      <w:r>
+        <w:rPr>
+          <w:bCs/>
+        </w:rPr>
+        <w:t xml:space="preserve">At(C1, JFK) </w:t>
       </w:r>
       <w:r>
         <w:rPr>
@@ -2158,140 +2456,221 @@
           <w:bCs/>
         </w:rPr>
       </w:pPr>
-      <w:r>
-        <w:rPr>
-          <w:rFonts w:ascii="Cambria Math" w:hAnsi="Cambria Math" w:cs="Cambria Math"/>
-          <w:bCs/>
-        </w:rPr>
-        <w:t>Load(C3, P3, ATL)</w:t>
-      </w:r>
-    </w:p>
-    <w:p>
-      <w:pPr>
-        <w:spacing w:after="0"/>
-        <w:rPr>
-          <w:rFonts w:ascii="Cambria Math" w:hAnsi="Cambria Math" w:cs="Cambria Math"/>
-          <w:bCs/>
-        </w:rPr>
-      </w:pPr>
-      <w:r>
-        <w:rPr>
-          <w:rFonts w:ascii="Cambria Math" w:hAnsi="Cambria Math" w:cs="Cambria Math"/>
-          <w:bCs/>
-        </w:rPr>
-        <w:t>Fly(P3, ATL, SFO)</w:t>
-      </w:r>
-    </w:p>
-    <w:p>
-      <w:pPr>
-        <w:spacing w:after="0"/>
-        <w:rPr>
-          <w:rFonts w:ascii="Cambria Math" w:hAnsi="Cambria Math" w:cs="Cambria Math"/>
-          <w:bCs/>
-        </w:rPr>
-      </w:pPr>
-      <w:r>
-        <w:rPr>
-          <w:rFonts w:ascii="Cambria Math" w:hAnsi="Cambria Math" w:cs="Cambria Math"/>
-          <w:bCs/>
-        </w:rPr>
-        <w:t>Unload(C3, P3, SFO)</w:t>
-      </w:r>
-    </w:p>
-    <w:p>
-      <w:pPr>
-        <w:spacing w:after="0"/>
-        <w:rPr>
-          <w:rFonts w:ascii="Cambria Math" w:hAnsi="Cambria Math" w:cs="Cambria Math"/>
-          <w:bCs/>
-        </w:rPr>
-      </w:pPr>
-      <w:r>
-        <w:rPr>
-          <w:rFonts w:ascii="Cambria Math" w:hAnsi="Cambria Math" w:cs="Cambria Math"/>
-          <w:bCs/>
-        </w:rPr>
-        <w:t>Load(C1, P1, SFO)</w:t>
-      </w:r>
-    </w:p>
-    <w:p>
-      <w:pPr>
-        <w:spacing w:after="0"/>
-        <w:rPr>
-          <w:rFonts w:ascii="Cambria Math" w:hAnsi="Cambria Math" w:cs="Cambria Math"/>
-          <w:bCs/>
-        </w:rPr>
-      </w:pPr>
-      <w:r>
-        <w:rPr>
-          <w:rFonts w:ascii="Cambria Math" w:hAnsi="Cambria Math" w:cs="Cambria Math"/>
-          <w:bCs/>
-        </w:rPr>
-        <w:t>Fly(P1, SFO, JFK)</w:t>
-      </w:r>
-    </w:p>
-    <w:p>
-      <w:pPr>
-        <w:spacing w:after="0"/>
-        <w:rPr>
-          <w:rFonts w:ascii="Cambria Math" w:hAnsi="Cambria Math" w:cs="Cambria Math"/>
-          <w:bCs/>
-        </w:rPr>
-      </w:pPr>
-      <w:r>
-        <w:rPr>
-          <w:rFonts w:ascii="Cambria Math" w:hAnsi="Cambria Math" w:cs="Cambria Math"/>
-          <w:bCs/>
-        </w:rPr>
-        <w:t>Unload(C1, P1, JFK)</w:t>
-      </w:r>
-    </w:p>
-    <w:p>
-      <w:pPr>
-        <w:spacing w:after="0"/>
-        <w:rPr>
-          <w:rFonts w:ascii="Cambria Math" w:hAnsi="Cambria Math" w:cs="Cambria Math"/>
-          <w:bCs/>
-        </w:rPr>
-      </w:pPr>
-      <w:r>
-        <w:rPr>
-          <w:rFonts w:ascii="Cambria Math" w:hAnsi="Cambria Math" w:cs="Cambria Math"/>
-          <w:bCs/>
-        </w:rPr>
-        <w:t>Load(C2, P2, JFK)</w:t>
-      </w:r>
-    </w:p>
-    <w:p>
-      <w:pPr>
-        <w:spacing w:after="0"/>
-        <w:rPr>
-          <w:rFonts w:ascii="Cambria Math" w:hAnsi="Cambria Math" w:cs="Cambria Math"/>
-          <w:bCs/>
-        </w:rPr>
-      </w:pPr>
-      <w:r>
-        <w:rPr>
-          <w:rFonts w:ascii="Cambria Math" w:hAnsi="Cambria Math" w:cs="Cambria Math"/>
-          <w:bCs/>
-        </w:rPr>
-        <w:t>Fly(P2, JFK, SFO)</w:t>
-      </w:r>
-    </w:p>
-    <w:p>
-      <w:pPr>
-        <w:spacing w:after="0"/>
-        <w:rPr>
-          <w:rFonts w:ascii="Cambria Math" w:hAnsi="Cambria Math" w:cs="Cambria Math"/>
-          <w:bCs/>
-        </w:rPr>
-      </w:pPr>
-      <w:r>
-        <w:rPr>
-          <w:rFonts w:ascii="Cambria Math" w:hAnsi="Cambria Math" w:cs="Cambria Math"/>
-          <w:bCs/>
-        </w:rPr>
-        <w:t>Unload(C2, P2, SFO)</w:t>
+      <w:proofErr w:type="gramStart"/>
+      <w:r>
+        <w:rPr>
+          <w:rFonts w:ascii="Cambria Math" w:hAnsi="Cambria Math" w:cs="Cambria Math"/>
+          <w:bCs/>
+        </w:rPr>
+        <w:t>Load(</w:t>
+      </w:r>
+      <w:proofErr w:type="gramEnd"/>
+      <w:r>
+        <w:rPr>
+          <w:rFonts w:ascii="Cambria Math" w:hAnsi="Cambria Math" w:cs="Cambria Math"/>
+          <w:bCs/>
+        </w:rPr>
+        <w:t>C3, P3, ATL)</w:t>
+      </w:r>
+    </w:p>
+    <w:p>
+      <w:pPr>
+        <w:spacing w:after="0"/>
+        <w:rPr>
+          <w:rFonts w:ascii="Cambria Math" w:hAnsi="Cambria Math" w:cs="Cambria Math"/>
+          <w:bCs/>
+        </w:rPr>
+      </w:pPr>
+      <w:proofErr w:type="gramStart"/>
+      <w:r>
+        <w:rPr>
+          <w:rFonts w:ascii="Cambria Math" w:hAnsi="Cambria Math" w:cs="Cambria Math"/>
+          <w:bCs/>
+        </w:rPr>
+        <w:t>Fly(</w:t>
+      </w:r>
+      <w:proofErr w:type="gramEnd"/>
+      <w:r>
+        <w:rPr>
+          <w:rFonts w:ascii="Cambria Math" w:hAnsi="Cambria Math" w:cs="Cambria Math"/>
+          <w:bCs/>
+        </w:rPr>
+        <w:t>P3, ATL, SFO)</w:t>
+      </w:r>
+    </w:p>
+    <w:p>
+      <w:pPr>
+        <w:spacing w:after="0"/>
+        <w:rPr>
+          <w:rFonts w:ascii="Cambria Math" w:hAnsi="Cambria Math" w:cs="Cambria Math"/>
+          <w:bCs/>
+        </w:rPr>
+      </w:pPr>
+      <w:proofErr w:type="gramStart"/>
+      <w:r>
+        <w:rPr>
+          <w:rFonts w:ascii="Cambria Math" w:hAnsi="Cambria Math" w:cs="Cambria Math"/>
+          <w:bCs/>
+        </w:rPr>
+        <w:t>Unload(</w:t>
+      </w:r>
+      <w:proofErr w:type="gramEnd"/>
+      <w:r>
+        <w:rPr>
+          <w:rFonts w:ascii="Cambria Math" w:hAnsi="Cambria Math" w:cs="Cambria Math"/>
+          <w:bCs/>
+        </w:rPr>
+        <w:t>C3, P3, SFO)</w:t>
+      </w:r>
+    </w:p>
+    <w:p>
+      <w:pPr>
+        <w:spacing w:after="0"/>
+        <w:rPr>
+          <w:rFonts w:ascii="Cambria Math" w:hAnsi="Cambria Math" w:cs="Cambria Math"/>
+          <w:bCs/>
+        </w:rPr>
+      </w:pPr>
+      <w:proofErr w:type="gramStart"/>
+      <w:r>
+        <w:rPr>
+          <w:rFonts w:ascii="Cambria Math" w:hAnsi="Cambria Math" w:cs="Cambria Math"/>
+          <w:bCs/>
+        </w:rPr>
+        <w:t>Load(</w:t>
+      </w:r>
+      <w:proofErr w:type="gramEnd"/>
+      <w:r>
+        <w:rPr>
+          <w:rFonts w:ascii="Cambria Math" w:hAnsi="Cambria Math" w:cs="Cambria Math"/>
+          <w:bCs/>
+        </w:rPr>
+        <w:t>C1, P1, SFO)</w:t>
+      </w:r>
+    </w:p>
+    <w:p>
+      <w:pPr>
+        <w:spacing w:after="0"/>
+        <w:rPr>
+          <w:rFonts w:ascii="Cambria Math" w:hAnsi="Cambria Math" w:cs="Cambria Math"/>
+          <w:bCs/>
+        </w:rPr>
+      </w:pPr>
+      <w:proofErr w:type="gramStart"/>
+      <w:r>
+        <w:rPr>
+          <w:rFonts w:ascii="Cambria Math" w:hAnsi="Cambria Math" w:cs="Cambria Math"/>
+          <w:bCs/>
+        </w:rPr>
+        <w:t>Fly(</w:t>
+      </w:r>
+      <w:proofErr w:type="gramEnd"/>
+      <w:r>
+        <w:rPr>
+          <w:rFonts w:ascii="Cambria Math" w:hAnsi="Cambria Math" w:cs="Cambria Math"/>
+          <w:bCs/>
+        </w:rPr>
+        <w:t>P1, SFO, JFK)</w:t>
+      </w:r>
+    </w:p>
+    <w:p>
+      <w:pPr>
+        <w:spacing w:after="0"/>
+        <w:rPr>
+          <w:rFonts w:ascii="Cambria Math" w:hAnsi="Cambria Math" w:cs="Cambria Math"/>
+          <w:bCs/>
+        </w:rPr>
+      </w:pPr>
+      <w:proofErr w:type="gramStart"/>
+      <w:r>
+        <w:rPr>
+          <w:rFonts w:ascii="Cambria Math" w:hAnsi="Cambria Math" w:cs="Cambria Math"/>
+          <w:bCs/>
+        </w:rPr>
+        <w:t>Unload(</w:t>
+      </w:r>
+      <w:proofErr w:type="gramEnd"/>
+      <w:r>
+        <w:rPr>
+          <w:rFonts w:ascii="Cambria Math" w:hAnsi="Cambria Math" w:cs="Cambria Math"/>
+          <w:bCs/>
+        </w:rPr>
+        <w:t>C1, P1, JFK)</w:t>
+      </w:r>
+    </w:p>
+    <w:p>
+      <w:pPr>
+        <w:spacing w:after="0"/>
+        <w:rPr>
+          <w:rFonts w:ascii="Cambria Math" w:hAnsi="Cambria Math" w:cs="Cambria Math"/>
+          <w:bCs/>
+        </w:rPr>
+      </w:pPr>
+      <w:proofErr w:type="gramStart"/>
+      <w:r>
+        <w:rPr>
+          <w:rFonts w:ascii="Cambria Math" w:hAnsi="Cambria Math" w:cs="Cambria Math"/>
+          <w:bCs/>
+        </w:rPr>
+        <w:t>Load(</w:t>
+      </w:r>
+      <w:proofErr w:type="gramEnd"/>
+      <w:r>
+        <w:rPr>
+          <w:rFonts w:ascii="Cambria Math" w:hAnsi="Cambria Math" w:cs="Cambria Math"/>
+          <w:bCs/>
+        </w:rPr>
+        <w:t>C2, P2, JFK)</w:t>
+      </w:r>
+    </w:p>
+    <w:p>
+      <w:pPr>
+        <w:spacing w:after="0"/>
+        <w:rPr>
+          <w:rFonts w:ascii="Cambria Math" w:hAnsi="Cambria Math" w:cs="Cambria Math"/>
+          <w:bCs/>
+        </w:rPr>
+      </w:pPr>
+      <w:proofErr w:type="gramStart"/>
+      <w:r>
+        <w:rPr>
+          <w:rFonts w:ascii="Cambria Math" w:hAnsi="Cambria Math" w:cs="Cambria Math"/>
+          <w:bCs/>
+        </w:rPr>
+        <w:t>Fly(</w:t>
+      </w:r>
+      <w:proofErr w:type="gramEnd"/>
+      <w:r>
+        <w:rPr>
+          <w:rFonts w:ascii="Cambria Math" w:hAnsi="Cambria Math" w:cs="Cambria Math"/>
+          <w:bCs/>
+        </w:rPr>
+        <w:t>P2, JFK, SFO)</w:t>
+      </w:r>
+    </w:p>
+    <w:p>
+      <w:pPr>
+        <w:spacing w:after="0"/>
+        <w:rPr>
+          <w:rFonts w:ascii="Cambria Math" w:hAnsi="Cambria Math" w:cs="Cambria Math"/>
+          <w:bCs/>
+        </w:rPr>
+      </w:pPr>
+      <w:proofErr w:type="gramStart"/>
+      <w:r>
+        <w:rPr>
+          <w:rFonts w:ascii="Cambria Math" w:hAnsi="Cambria Math" w:cs="Cambria Math"/>
+          <w:bCs/>
+        </w:rPr>
+        <w:t>Unload(</w:t>
+      </w:r>
+      <w:proofErr w:type="gramEnd"/>
+      <w:r>
+        <w:rPr>
+          <w:rFonts w:ascii="Cambria Math" w:hAnsi="Cambria Math" w:cs="Cambria Math"/>
+          <w:bCs/>
+        </w:rPr>
+        <w:t>C2, P2, SFO)</w:t>
       </w:r>
     </w:p>
     <w:p>
@@ -2453,6 +2832,70 @@
     </w:p>
     <w:p>
       <w:pPr>
+        <w:spacing w:after="0"/>
+        <w:rPr>
+          <w:rFonts w:asciiTheme="majorHAnsi" w:hAnsiTheme="majorHAnsi"/>
+        </w:rPr>
+      </w:pPr>
+    </w:p>
+    <w:p>
+      <w:pPr>
+        <w:spacing w:after="0"/>
+        <w:rPr>
+          <w:rFonts w:asciiTheme="majorHAnsi" w:hAnsiTheme="majorHAnsi"/>
+        </w:rPr>
+      </w:pPr>
+    </w:p>
+    <w:p>
+      <w:pPr>
+        <w:spacing w:after="0"/>
+        <w:rPr>
+          <w:rFonts w:asciiTheme="majorHAnsi" w:hAnsiTheme="majorHAnsi"/>
+        </w:rPr>
+      </w:pPr>
+    </w:p>
+    <w:p>
+      <w:pPr>
+        <w:spacing w:after="0"/>
+        <w:rPr>
+          <w:rFonts w:asciiTheme="majorHAnsi" w:hAnsiTheme="majorHAnsi"/>
+        </w:rPr>
+      </w:pPr>
+    </w:p>
+    <w:p>
+      <w:pPr>
+        <w:spacing w:after="0"/>
+        <w:rPr>
+          <w:rFonts w:asciiTheme="majorHAnsi" w:hAnsiTheme="majorHAnsi"/>
+        </w:rPr>
+      </w:pPr>
+    </w:p>
+    <w:p>
+      <w:pPr>
+        <w:spacing w:after="0"/>
+        <w:rPr>
+          <w:rFonts w:asciiTheme="majorHAnsi" w:hAnsiTheme="majorHAnsi"/>
+        </w:rPr>
+      </w:pPr>
+    </w:p>
+    <w:p>
+      <w:pPr>
+        <w:spacing w:after="0"/>
+        <w:rPr>
+          <w:rFonts w:asciiTheme="majorHAnsi" w:hAnsiTheme="majorHAnsi"/>
+        </w:rPr>
+      </w:pPr>
+    </w:p>
+    <w:p>
+      <w:pPr>
+        <w:spacing w:after="0"/>
+        <w:rPr>
+          <w:rFonts w:asciiTheme="majorHAnsi" w:hAnsiTheme="majorHAnsi"/>
+        </w:rPr>
+      </w:pPr>
+    </w:p>
+    <w:p>
+      <w:pPr>
         <w:pStyle w:val="ListParagraph"/>
         <w:numPr>
           <w:ilvl w:val="0"/>
@@ -2469,6 +2912,7 @@
           <w:i/>
           <w:u w:val="single"/>
         </w:rPr>
+        <w:lastRenderedPageBreak/>
         <w:t>Problem 3</w:t>
       </w:r>
       <w:r>
@@ -2500,12 +2944,21 @@
           <w:bCs/>
         </w:rPr>
       </w:pPr>
-      <w:r>
-        <w:rPr>
-          <w:rFonts w:ascii="Cambria Math" w:hAnsi="Cambria Math" w:cs="Cambria Math"/>
-          <w:bCs/>
-        </w:rPr>
-        <w:t xml:space="preserve">Init(At(C1, SFO) ∧ At(C2, JFK) ∧ At(C3, ATL) ∧ At(C4, ORD) </w:t>
+      <w:proofErr w:type="gramStart"/>
+      <w:r>
+        <w:rPr>
+          <w:rFonts w:ascii="Cambria Math" w:hAnsi="Cambria Math" w:cs="Cambria Math"/>
+          <w:bCs/>
+        </w:rPr>
+        <w:t>Init(</w:t>
+      </w:r>
+      <w:proofErr w:type="gramEnd"/>
+      <w:r>
+        <w:rPr>
+          <w:rFonts w:ascii="Cambria Math" w:hAnsi="Cambria Math" w:cs="Cambria Math"/>
+          <w:bCs/>
+        </w:rPr>
+        <w:t xml:space="preserve">At(C1, SFO) ∧ At(C2, JFK) ∧ At(C3, ATL) ∧ At(C4, ORD) </w:t>
       </w:r>
     </w:p>
     <w:p>
@@ -2522,7 +2975,23 @@
           <w:bCs/>
         </w:rPr>
         <w:tab/>
-        <w:t xml:space="preserve">∧ At(P1, SFO) ∧ At(P2, JFK) </w:t>
+        <w:t xml:space="preserve">∧ </w:t>
+      </w:r>
+      <w:proofErr w:type="gramStart"/>
+      <w:r>
+        <w:rPr>
+          <w:rFonts w:ascii="Cambria Math" w:hAnsi="Cambria Math" w:cs="Cambria Math"/>
+          <w:bCs/>
+        </w:rPr>
+        <w:t>At(</w:t>
+      </w:r>
+      <w:proofErr w:type="gramEnd"/>
+      <w:r>
+        <w:rPr>
+          <w:rFonts w:ascii="Cambria Math" w:hAnsi="Cambria Math" w:cs="Cambria Math"/>
+          <w:bCs/>
+        </w:rPr>
+        <w:t xml:space="preserve">P1, SFO) ∧ At(P2, JFK) </w:t>
       </w:r>
     </w:p>
     <w:p>
@@ -2539,7 +3008,23 @@
           <w:bCs/>
         </w:rPr>
         <w:tab/>
-        <w:t>∧ Cargo(C1) ∧ Cargo(C2) ∧ Cargo(C3) ∧ Cargo(C4)</w:t>
+        <w:t xml:space="preserve">∧ </w:t>
+      </w:r>
+      <w:proofErr w:type="gramStart"/>
+      <w:r>
+        <w:rPr>
+          <w:rFonts w:ascii="Cambria Math" w:hAnsi="Cambria Math" w:cs="Cambria Math"/>
+          <w:bCs/>
+        </w:rPr>
+        <w:t>Cargo(</w:t>
+      </w:r>
+      <w:proofErr w:type="gramEnd"/>
+      <w:r>
+        <w:rPr>
+          <w:rFonts w:ascii="Cambria Math" w:hAnsi="Cambria Math" w:cs="Cambria Math"/>
+          <w:bCs/>
+        </w:rPr>
+        <w:t>C1) ∧ Cargo(C2) ∧ Cargo(C3) ∧ Cargo(C4)</w:t>
       </w:r>
     </w:p>
     <w:p>
@@ -2556,7 +3041,23 @@
           <w:bCs/>
         </w:rPr>
         <w:tab/>
-        <w:t>∧ Plane(P1) ∧ Plane(P2)</w:t>
+        <w:t xml:space="preserve">∧ </w:t>
+      </w:r>
+      <w:proofErr w:type="gramStart"/>
+      <w:r>
+        <w:rPr>
+          <w:rFonts w:ascii="Cambria Math" w:hAnsi="Cambria Math" w:cs="Cambria Math"/>
+          <w:bCs/>
+        </w:rPr>
+        <w:t>Plane(</w:t>
+      </w:r>
+      <w:proofErr w:type="gramEnd"/>
+      <w:r>
+        <w:rPr>
+          <w:rFonts w:ascii="Cambria Math" w:hAnsi="Cambria Math" w:cs="Cambria Math"/>
+          <w:bCs/>
+        </w:rPr>
+        <w:t>P1) ∧ Plane(P2)</w:t>
       </w:r>
     </w:p>
     <w:p>
@@ -2573,23 +3074,48 @@
           <w:bCs/>
         </w:rPr>
         <w:tab/>
-        <w:t>∧ Airport(JFK) ∧ Airport(SFO) ∧ Airport(ATL) ∧ Airport(ORD))</w:t>
-      </w:r>
-    </w:p>
-    <w:p>
-      <w:pPr>
-        <w:spacing w:after="0"/>
-        <w:rPr>
-          <w:rFonts w:ascii="Cambria Math" w:hAnsi="Cambria Math" w:cs="Cambria Math"/>
-          <w:bCs/>
-        </w:rPr>
-      </w:pPr>
-      <w:r>
-        <w:rPr>
-          <w:rFonts w:ascii="Cambria Math" w:hAnsi="Cambria Math" w:cs="Cambria Math"/>
-          <w:bCs/>
-        </w:rPr>
-        <w:t>Goal(At(C1, JFK) ∧ At(C3, JFK) ∧ At(C2, SFO) ∧ At(C4, SFO))</w:t>
+        <w:t xml:space="preserve">∧ </w:t>
+      </w:r>
+      <w:proofErr w:type="gramStart"/>
+      <w:r>
+        <w:rPr>
+          <w:rFonts w:ascii="Cambria Math" w:hAnsi="Cambria Math" w:cs="Cambria Math"/>
+          <w:bCs/>
+        </w:rPr>
+        <w:t>Airport(</w:t>
+      </w:r>
+      <w:proofErr w:type="gramEnd"/>
+      <w:r>
+        <w:rPr>
+          <w:rFonts w:ascii="Cambria Math" w:hAnsi="Cambria Math" w:cs="Cambria Math"/>
+          <w:bCs/>
+        </w:rPr>
+        <w:t>JFK) ∧ Airport(SFO) ∧ Airport(ATL) ∧ Airport(ORD))</w:t>
+      </w:r>
+    </w:p>
+    <w:p>
+      <w:pPr>
+        <w:spacing w:after="0"/>
+        <w:rPr>
+          <w:rFonts w:ascii="Cambria Math" w:hAnsi="Cambria Math" w:cs="Cambria Math"/>
+          <w:bCs/>
+        </w:rPr>
+      </w:pPr>
+      <w:proofErr w:type="gramStart"/>
+      <w:r>
+        <w:rPr>
+          <w:rFonts w:ascii="Cambria Math" w:hAnsi="Cambria Math" w:cs="Cambria Math"/>
+          <w:bCs/>
+        </w:rPr>
+        <w:t>Goal(</w:t>
+      </w:r>
+      <w:proofErr w:type="gramEnd"/>
+      <w:r>
+        <w:rPr>
+          <w:rFonts w:ascii="Cambria Math" w:hAnsi="Cambria Math" w:cs="Cambria Math"/>
+          <w:bCs/>
+        </w:rPr>
+        <w:t>At(C1, JFK) ∧ At(C3, JFK) ∧ At(C2, SFO) ∧ At(C4, SFO))</w:t>
       </w:r>
     </w:p>
     <w:p>
@@ -2635,166 +3161,270 @@
           <w:rFonts w:asciiTheme="majorHAnsi" w:hAnsiTheme="majorHAnsi"/>
         </w:rPr>
       </w:pPr>
-      <w:r>
-        <w:rPr>
-          <w:rFonts w:asciiTheme="majorHAnsi" w:hAnsiTheme="majorHAnsi"/>
-        </w:rPr>
-        <w:t>Load(C2, P2, JFK)</w:t>
-      </w:r>
-    </w:p>
-    <w:p>
-      <w:pPr>
-        <w:spacing w:after="0"/>
-        <w:rPr>
-          <w:rFonts w:asciiTheme="majorHAnsi" w:hAnsiTheme="majorHAnsi"/>
-        </w:rPr>
-      </w:pPr>
-      <w:r>
-        <w:rPr>
-          <w:rFonts w:asciiTheme="majorHAnsi" w:hAnsiTheme="majorHAnsi"/>
-        </w:rPr>
-        <w:t>Fly(P2, JFK, ORD)</w:t>
-      </w:r>
-    </w:p>
-    <w:p>
-      <w:pPr>
-        <w:spacing w:after="0"/>
-        <w:rPr>
-          <w:rFonts w:asciiTheme="majorHAnsi" w:hAnsiTheme="majorHAnsi"/>
-        </w:rPr>
-      </w:pPr>
-      <w:r>
-        <w:rPr>
-          <w:rFonts w:asciiTheme="majorHAnsi" w:hAnsiTheme="majorHAnsi"/>
-        </w:rPr>
-        <w:t>Load(C4, P2, ORD)</w:t>
-      </w:r>
-    </w:p>
-    <w:p>
-      <w:pPr>
-        <w:spacing w:after="0"/>
-        <w:rPr>
-          <w:rFonts w:asciiTheme="majorHAnsi" w:hAnsiTheme="majorHAnsi"/>
-        </w:rPr>
-      </w:pPr>
-      <w:r>
-        <w:rPr>
-          <w:rFonts w:asciiTheme="majorHAnsi" w:hAnsiTheme="majorHAnsi"/>
-        </w:rPr>
-        <w:t>Fly(P2, ORD, SFO)</w:t>
-      </w:r>
-    </w:p>
-    <w:p>
-      <w:pPr>
-        <w:spacing w:after="0"/>
-        <w:rPr>
-          <w:rFonts w:asciiTheme="majorHAnsi" w:hAnsiTheme="majorHAnsi"/>
-        </w:rPr>
-      </w:pPr>
-      <w:r>
-        <w:rPr>
-          <w:rFonts w:asciiTheme="majorHAnsi" w:hAnsiTheme="majorHAnsi"/>
-        </w:rPr>
-        <w:t>Unload(C4, P2, SFO)</w:t>
-      </w:r>
-    </w:p>
-    <w:p>
-      <w:pPr>
-        <w:spacing w:after="0"/>
-        <w:rPr>
-          <w:rFonts w:asciiTheme="majorHAnsi" w:hAnsiTheme="majorHAnsi"/>
-        </w:rPr>
-      </w:pPr>
-      <w:r>
-        <w:rPr>
-          <w:rFonts w:asciiTheme="majorHAnsi" w:hAnsiTheme="majorHAnsi"/>
-        </w:rPr>
-        <w:t>Load(C1, P1, SFO)</w:t>
-      </w:r>
-    </w:p>
-    <w:p>
-      <w:pPr>
-        <w:spacing w:after="0"/>
-        <w:rPr>
-          <w:rFonts w:asciiTheme="majorHAnsi" w:hAnsiTheme="majorHAnsi"/>
-        </w:rPr>
-      </w:pPr>
-      <w:r>
-        <w:rPr>
-          <w:rFonts w:asciiTheme="majorHAnsi" w:hAnsiTheme="majorHAnsi"/>
-        </w:rPr>
-        <w:t>Fly(P1, SFO, ATL)</w:t>
-      </w:r>
-    </w:p>
-    <w:p>
-      <w:pPr>
-        <w:spacing w:after="0"/>
-        <w:rPr>
-          <w:rFonts w:asciiTheme="majorHAnsi" w:hAnsiTheme="majorHAnsi"/>
-        </w:rPr>
-      </w:pPr>
-      <w:r>
-        <w:rPr>
-          <w:rFonts w:asciiTheme="majorHAnsi" w:hAnsiTheme="majorHAnsi"/>
-        </w:rPr>
-        <w:t>Load(C3, P1, ATL)</w:t>
-      </w:r>
-    </w:p>
-    <w:p>
-      <w:pPr>
-        <w:spacing w:after="0"/>
-        <w:rPr>
-          <w:rFonts w:asciiTheme="majorHAnsi" w:hAnsiTheme="majorHAnsi"/>
-        </w:rPr>
-      </w:pPr>
-      <w:r>
-        <w:rPr>
-          <w:rFonts w:asciiTheme="majorHAnsi" w:hAnsiTheme="majorHAnsi"/>
-        </w:rPr>
-        <w:t>Fly(P1, ATL, JFK)</w:t>
-      </w:r>
-    </w:p>
-    <w:p>
-      <w:pPr>
-        <w:spacing w:after="0"/>
-        <w:rPr>
-          <w:rFonts w:asciiTheme="majorHAnsi" w:hAnsiTheme="majorHAnsi"/>
-        </w:rPr>
-      </w:pPr>
-      <w:r>
-        <w:rPr>
-          <w:rFonts w:asciiTheme="majorHAnsi" w:hAnsiTheme="majorHAnsi"/>
-        </w:rPr>
-        <w:t>Unload(C3, P1, JFK)</w:t>
-      </w:r>
-    </w:p>
-    <w:p>
-      <w:pPr>
-        <w:spacing w:after="0"/>
-        <w:rPr>
-          <w:rFonts w:asciiTheme="majorHAnsi" w:hAnsiTheme="majorHAnsi"/>
-        </w:rPr>
-      </w:pPr>
-      <w:r>
-        <w:rPr>
-          <w:rFonts w:asciiTheme="majorHAnsi" w:hAnsiTheme="majorHAnsi"/>
-        </w:rPr>
-        <w:t>Unload(C2, P2, SFO)</w:t>
-      </w:r>
-    </w:p>
-    <w:p>
-      <w:pPr>
-        <w:spacing w:after="0"/>
-        <w:rPr>
-          <w:rFonts w:asciiTheme="majorHAnsi" w:hAnsiTheme="majorHAnsi"/>
-        </w:rPr>
-      </w:pPr>
-      <w:r>
-        <w:rPr>
-          <w:rFonts w:asciiTheme="majorHAnsi" w:hAnsiTheme="majorHAnsi"/>
-        </w:rPr>
-        <w:t>Unload(C1, P1, JFK)</w:t>
-      </w:r>
+      <w:proofErr w:type="gramStart"/>
+      <w:r>
+        <w:rPr>
+          <w:rFonts w:asciiTheme="majorHAnsi" w:hAnsiTheme="majorHAnsi"/>
+        </w:rPr>
+        <w:t>Load(</w:t>
+      </w:r>
+      <w:proofErr w:type="gramEnd"/>
+      <w:r>
+        <w:rPr>
+          <w:rFonts w:asciiTheme="majorHAnsi" w:hAnsiTheme="majorHAnsi"/>
+        </w:rPr>
+        <w:t>C2, P2, JFK)</w:t>
+      </w:r>
+    </w:p>
+    <w:p>
+      <w:pPr>
+        <w:spacing w:after="0"/>
+        <w:rPr>
+          <w:rFonts w:asciiTheme="majorHAnsi" w:hAnsiTheme="majorHAnsi"/>
+        </w:rPr>
+      </w:pPr>
+      <w:proofErr w:type="gramStart"/>
+      <w:r>
+        <w:rPr>
+          <w:rFonts w:asciiTheme="majorHAnsi" w:hAnsiTheme="majorHAnsi"/>
+        </w:rPr>
+        <w:t>Fly(</w:t>
+      </w:r>
+      <w:proofErr w:type="gramEnd"/>
+      <w:r>
+        <w:rPr>
+          <w:rFonts w:asciiTheme="majorHAnsi" w:hAnsiTheme="majorHAnsi"/>
+        </w:rPr>
+        <w:t>P2, JFK, ORD)</w:t>
+      </w:r>
+    </w:p>
+    <w:p>
+      <w:pPr>
+        <w:spacing w:after="0"/>
+        <w:rPr>
+          <w:rFonts w:asciiTheme="majorHAnsi" w:hAnsiTheme="majorHAnsi"/>
+        </w:rPr>
+      </w:pPr>
+      <w:proofErr w:type="gramStart"/>
+      <w:r>
+        <w:rPr>
+          <w:rFonts w:asciiTheme="majorHAnsi" w:hAnsiTheme="majorHAnsi"/>
+        </w:rPr>
+        <w:t>Load(</w:t>
+      </w:r>
+      <w:proofErr w:type="gramEnd"/>
+      <w:r>
+        <w:rPr>
+          <w:rFonts w:asciiTheme="majorHAnsi" w:hAnsiTheme="majorHAnsi"/>
+        </w:rPr>
+        <w:t>C4, P2, ORD)</w:t>
+      </w:r>
+    </w:p>
+    <w:p>
+      <w:pPr>
+        <w:spacing w:after="0"/>
+        <w:rPr>
+          <w:rFonts w:asciiTheme="majorHAnsi" w:hAnsiTheme="majorHAnsi"/>
+        </w:rPr>
+      </w:pPr>
+      <w:proofErr w:type="gramStart"/>
+      <w:r>
+        <w:rPr>
+          <w:rFonts w:asciiTheme="majorHAnsi" w:hAnsiTheme="majorHAnsi"/>
+        </w:rPr>
+        <w:t>Fly(</w:t>
+      </w:r>
+      <w:proofErr w:type="gramEnd"/>
+      <w:r>
+        <w:rPr>
+          <w:rFonts w:asciiTheme="majorHAnsi" w:hAnsiTheme="majorHAnsi"/>
+        </w:rPr>
+        <w:t>P2, ORD, SFO)</w:t>
+      </w:r>
+    </w:p>
+    <w:p>
+      <w:pPr>
+        <w:spacing w:after="0"/>
+        <w:rPr>
+          <w:rFonts w:asciiTheme="majorHAnsi" w:hAnsiTheme="majorHAnsi"/>
+        </w:rPr>
+      </w:pPr>
+      <w:proofErr w:type="gramStart"/>
+      <w:r>
+        <w:rPr>
+          <w:rFonts w:asciiTheme="majorHAnsi" w:hAnsiTheme="majorHAnsi"/>
+        </w:rPr>
+        <w:t>Unload(</w:t>
+      </w:r>
+      <w:proofErr w:type="gramEnd"/>
+      <w:r>
+        <w:rPr>
+          <w:rFonts w:asciiTheme="majorHAnsi" w:hAnsiTheme="majorHAnsi"/>
+        </w:rPr>
+        <w:t>C4, P2, SFO)</w:t>
+      </w:r>
+    </w:p>
+    <w:p>
+      <w:pPr>
+        <w:spacing w:after="0"/>
+        <w:rPr>
+          <w:rFonts w:asciiTheme="majorHAnsi" w:hAnsiTheme="majorHAnsi"/>
+        </w:rPr>
+      </w:pPr>
+      <w:proofErr w:type="gramStart"/>
+      <w:r>
+        <w:rPr>
+          <w:rFonts w:asciiTheme="majorHAnsi" w:hAnsiTheme="majorHAnsi"/>
+        </w:rPr>
+        <w:t>Load(</w:t>
+      </w:r>
+      <w:proofErr w:type="gramEnd"/>
+      <w:r>
+        <w:rPr>
+          <w:rFonts w:asciiTheme="majorHAnsi" w:hAnsiTheme="majorHAnsi"/>
+        </w:rPr>
+        <w:t>C1, P1, SFO)</w:t>
+      </w:r>
+    </w:p>
+    <w:p>
+      <w:pPr>
+        <w:spacing w:after="0"/>
+        <w:rPr>
+          <w:rFonts w:asciiTheme="majorHAnsi" w:hAnsiTheme="majorHAnsi"/>
+        </w:rPr>
+      </w:pPr>
+      <w:proofErr w:type="gramStart"/>
+      <w:r>
+        <w:rPr>
+          <w:rFonts w:asciiTheme="majorHAnsi" w:hAnsiTheme="majorHAnsi"/>
+        </w:rPr>
+        <w:t>Fly(</w:t>
+      </w:r>
+      <w:proofErr w:type="gramEnd"/>
+      <w:r>
+        <w:rPr>
+          <w:rFonts w:asciiTheme="majorHAnsi" w:hAnsiTheme="majorHAnsi"/>
+        </w:rPr>
+        <w:t>P1, SFO, ATL)</w:t>
+      </w:r>
+    </w:p>
+    <w:p>
+      <w:pPr>
+        <w:spacing w:after="0"/>
+        <w:rPr>
+          <w:rFonts w:asciiTheme="majorHAnsi" w:hAnsiTheme="majorHAnsi"/>
+        </w:rPr>
+      </w:pPr>
+      <w:proofErr w:type="gramStart"/>
+      <w:r>
+        <w:rPr>
+          <w:rFonts w:asciiTheme="majorHAnsi" w:hAnsiTheme="majorHAnsi"/>
+        </w:rPr>
+        <w:t>Load(</w:t>
+      </w:r>
+      <w:proofErr w:type="gramEnd"/>
+      <w:r>
+        <w:rPr>
+          <w:rFonts w:asciiTheme="majorHAnsi" w:hAnsiTheme="majorHAnsi"/>
+        </w:rPr>
+        <w:t>C3, P1, ATL)</w:t>
+      </w:r>
+    </w:p>
+    <w:p>
+      <w:pPr>
+        <w:spacing w:after="0"/>
+        <w:rPr>
+          <w:rFonts w:asciiTheme="majorHAnsi" w:hAnsiTheme="majorHAnsi"/>
+        </w:rPr>
+      </w:pPr>
+      <w:proofErr w:type="gramStart"/>
+      <w:r>
+        <w:rPr>
+          <w:rFonts w:asciiTheme="majorHAnsi" w:hAnsiTheme="majorHAnsi"/>
+        </w:rPr>
+        <w:t>Fly(</w:t>
+      </w:r>
+      <w:proofErr w:type="gramEnd"/>
+      <w:r>
+        <w:rPr>
+          <w:rFonts w:asciiTheme="majorHAnsi" w:hAnsiTheme="majorHAnsi"/>
+        </w:rPr>
+        <w:t>P1, ATL, JFK)</w:t>
+      </w:r>
+    </w:p>
+    <w:p>
+      <w:pPr>
+        <w:spacing w:after="0"/>
+        <w:rPr>
+          <w:rFonts w:asciiTheme="majorHAnsi" w:hAnsiTheme="majorHAnsi"/>
+        </w:rPr>
+      </w:pPr>
+      <w:proofErr w:type="gramStart"/>
+      <w:r>
+        <w:rPr>
+          <w:rFonts w:asciiTheme="majorHAnsi" w:hAnsiTheme="majorHAnsi"/>
+        </w:rPr>
+        <w:t>Unload(</w:t>
+      </w:r>
+      <w:proofErr w:type="gramEnd"/>
+      <w:r>
+        <w:rPr>
+          <w:rFonts w:asciiTheme="majorHAnsi" w:hAnsiTheme="majorHAnsi"/>
+        </w:rPr>
+        <w:t>C3, P1, JFK)</w:t>
+      </w:r>
+    </w:p>
+    <w:p>
+      <w:pPr>
+        <w:spacing w:after="0"/>
+        <w:rPr>
+          <w:rFonts w:asciiTheme="majorHAnsi" w:hAnsiTheme="majorHAnsi"/>
+        </w:rPr>
+      </w:pPr>
+      <w:proofErr w:type="gramStart"/>
+      <w:r>
+        <w:rPr>
+          <w:rFonts w:asciiTheme="majorHAnsi" w:hAnsiTheme="majorHAnsi"/>
+        </w:rPr>
+        <w:t>Unload(</w:t>
+      </w:r>
+      <w:proofErr w:type="gramEnd"/>
+      <w:r>
+        <w:rPr>
+          <w:rFonts w:asciiTheme="majorHAnsi" w:hAnsiTheme="majorHAnsi"/>
+        </w:rPr>
+        <w:t>C2, P2, SFO)</w:t>
+      </w:r>
+    </w:p>
+    <w:p>
+      <w:pPr>
+        <w:spacing w:after="0"/>
+        <w:rPr>
+          <w:rFonts w:asciiTheme="majorHAnsi" w:hAnsiTheme="majorHAnsi"/>
+        </w:rPr>
+      </w:pPr>
+      <w:proofErr w:type="gramStart"/>
+      <w:r>
+        <w:rPr>
+          <w:rFonts w:asciiTheme="majorHAnsi" w:hAnsiTheme="majorHAnsi"/>
+        </w:rPr>
+        <w:t>Unload(</w:t>
+      </w:r>
+      <w:proofErr w:type="gramEnd"/>
+      <w:r>
+        <w:rPr>
+          <w:rFonts w:asciiTheme="majorHAnsi" w:hAnsiTheme="majorHAnsi"/>
+        </w:rPr>
+        <w:t>C1, P1, JFK)</w:t>
+      </w:r>
+    </w:p>
+    <w:p>
+      <w:pPr>
+        <w:spacing w:after="0"/>
+        <w:rPr>
+          <w:rFonts w:asciiTheme="majorHAnsi" w:hAnsiTheme="majorHAnsi"/>
+        </w:rPr>
+      </w:pPr>
     </w:p>
     <w:p>
       <w:pPr>
@@ -2808,10 +3438,10 @@
           <w:noProof/>
         </w:rPr>
         <w:drawing>
-          <wp:inline distT="0" distB="0" distL="0" distR="0" wp14:anchorId="638D9128" wp14:editId="11E89A9A">
-            <wp:extent cx="5943600" cy="1473835"/>
+          <wp:inline distT="0" distB="0" distL="0" distR="0" wp14:anchorId="063DBE86" wp14:editId="5DAFEB41">
+            <wp:extent cx="5943600" cy="1392555"/>
             <wp:effectExtent l="0" t="0" r="0" b="0"/>
-            <wp:docPr id="6" name="Picture 6"/>
+            <wp:docPr id="4" name="Picture 4"/>
             <wp:cNvGraphicFramePr>
               <a:graphicFrameLocks xmlns:a="http://schemas.openxmlformats.org/drawingml/2006/main" noChangeAspect="1"/>
             </wp:cNvGraphicFramePr>
@@ -2831,7 +3461,7 @@
                   <pic:spPr>
                     <a:xfrm>
                       <a:off x="0" y="0"/>
-                      <a:ext cx="5943600" cy="1473835"/>
+                      <a:ext cx="5943600" cy="1392555"/>
                     </a:xfrm>
                     <a:prstGeom prst="rect">
                       <a:avLst/>
@@ -2842,6 +3472,203 @@
             </a:graphic>
           </wp:inline>
         </w:drawing>
+      </w:r>
+    </w:p>
+    <w:p>
+      <w:pPr>
+        <w:spacing w:after="0"/>
+        <w:rPr>
+          <w:rFonts w:asciiTheme="majorHAnsi" w:hAnsiTheme="majorHAnsi"/>
+        </w:rPr>
+      </w:pPr>
+    </w:p>
+    <w:p>
+      <w:pPr>
+        <w:spacing w:after="0"/>
+        <w:rPr>
+          <w:rFonts w:asciiTheme="majorHAnsi" w:hAnsiTheme="majorHAnsi"/>
+        </w:rPr>
+      </w:pPr>
+      <w:r>
+        <w:rPr>
+          <w:rFonts w:asciiTheme="majorHAnsi" w:hAnsiTheme="majorHAnsi"/>
+          <w:b/>
+        </w:rPr>
+        <w:t>Analysis</w:t>
+      </w:r>
+      <w:r>
+        <w:rPr>
+          <w:rFonts w:asciiTheme="majorHAnsi" w:hAnsiTheme="majorHAnsi"/>
+        </w:rPr>
+        <w:t xml:space="preserve">: </w:t>
+      </w:r>
+      <w:r>
+        <w:rPr>
+          <w:rFonts w:asciiTheme="majorHAnsi" w:hAnsiTheme="majorHAnsi"/>
+        </w:rPr>
+        <w:t>Breadth First Tree Search, Depth Limited Search</w:t>
+      </w:r>
+      <w:r>
+        <w:rPr>
+          <w:rFonts w:asciiTheme="majorHAnsi" w:hAnsiTheme="majorHAnsi"/>
+        </w:rPr>
+        <w:t>,</w:t>
+      </w:r>
+      <w:r>
+        <w:rPr>
+          <w:rFonts w:asciiTheme="majorHAnsi" w:hAnsiTheme="majorHAnsi"/>
+        </w:rPr>
+        <w:t xml:space="preserve"> Recursive Best First Search with h_1 </w:t>
+      </w:r>
+      <w:r>
+        <w:rPr>
+          <w:rFonts w:asciiTheme="majorHAnsi" w:hAnsiTheme="majorHAnsi"/>
+        </w:rPr>
+        <w:t>and</w:t>
+      </w:r>
+      <w:r>
+        <w:t xml:space="preserve"> </w:t>
+      </w:r>
+      <w:r>
+        <w:rPr>
+          <w:rFonts w:asciiTheme="majorHAnsi" w:hAnsiTheme="majorHAnsi"/>
+        </w:rPr>
+        <w:t>A* Search with h_pg_levelsum</w:t>
+      </w:r>
+      <w:r>
+        <w:rPr>
+          <w:rFonts w:asciiTheme="majorHAnsi" w:hAnsiTheme="majorHAnsi"/>
+        </w:rPr>
+        <w:t xml:space="preserve"> </w:t>
+      </w:r>
+      <w:r>
+        <w:rPr>
+          <w:rFonts w:asciiTheme="majorHAnsi" w:hAnsiTheme="majorHAnsi"/>
+        </w:rPr>
+        <w:t>took more than 10 mins, so those tests had to be stopped.</w:t>
+      </w:r>
+      <w:r>
+        <w:rPr>
+          <w:rFonts w:asciiTheme="majorHAnsi" w:hAnsiTheme="majorHAnsi"/>
+        </w:rPr>
+        <w:t xml:space="preserve"> Informed S</w:t>
+      </w:r>
+      <w:r>
+        <w:rPr>
+          <w:rFonts w:asciiTheme="majorHAnsi" w:hAnsiTheme="majorHAnsi"/>
+        </w:rPr>
+        <w:t>earch</w:t>
+      </w:r>
+      <w:r>
+        <w:rPr>
+          <w:rFonts w:asciiTheme="majorHAnsi" w:hAnsiTheme="majorHAnsi"/>
+        </w:rPr>
+        <w:t xml:space="preserve"> </w:t>
+      </w:r>
+      <w:r>
+        <w:rPr>
+          <w:rFonts w:asciiTheme="majorHAnsi" w:hAnsiTheme="majorHAnsi"/>
+        </w:rPr>
+        <w:t>did perform better as the problem complexity increased. This is more evident in</w:t>
+      </w:r>
+      <w:r>
+        <w:rPr>
+          <w:rFonts w:asciiTheme="majorHAnsi" w:hAnsiTheme="majorHAnsi"/>
+        </w:rPr>
+        <w:t xml:space="preserve"> </w:t>
+      </w:r>
+      <w:r>
+        <w:rPr>
+          <w:rFonts w:asciiTheme="majorHAnsi" w:hAnsiTheme="majorHAnsi"/>
+        </w:rPr>
+        <w:t xml:space="preserve">the air cargo problem 3, where the </w:t>
+      </w:r>
+      <w:r>
+        <w:rPr>
+          <w:rFonts w:asciiTheme="majorHAnsi" w:hAnsiTheme="majorHAnsi"/>
+        </w:rPr>
+        <w:t>“</w:t>
+      </w:r>
+      <w:r>
+        <w:rPr>
+          <w:rFonts w:asciiTheme="majorHAnsi" w:hAnsiTheme="majorHAnsi"/>
+        </w:rPr>
+        <w:t xml:space="preserve">A* Search with </w:t>
+      </w:r>
+      <w:r>
+        <w:rPr>
+          <w:rFonts w:asciiTheme="majorHAnsi" w:hAnsiTheme="majorHAnsi"/>
+        </w:rPr>
+        <w:t>h_ignore_preconditions</w:t>
+      </w:r>
+      <w:r>
+        <w:rPr>
+          <w:rFonts w:asciiTheme="majorHAnsi" w:hAnsiTheme="majorHAnsi"/>
+        </w:rPr>
+        <w:t>” performance was</w:t>
+      </w:r>
+      <w:r>
+        <w:rPr>
+          <w:rFonts w:asciiTheme="majorHAnsi" w:hAnsiTheme="majorHAnsi"/>
+        </w:rPr>
+        <w:t xml:space="preserve"> </w:t>
+      </w:r>
+      <w:r>
+        <w:rPr>
+          <w:rFonts w:asciiTheme="majorHAnsi" w:hAnsiTheme="majorHAnsi"/>
+        </w:rPr>
+        <w:t>optimal and the fastest amongst those that were optimal. It’s also worth noting that the ‘h_pg_levelsum’</w:t>
+      </w:r>
+      <w:r>
+        <w:rPr>
+          <w:rFonts w:asciiTheme="majorHAnsi" w:hAnsiTheme="majorHAnsi"/>
+        </w:rPr>
+        <w:t xml:space="preserve"> </w:t>
+      </w:r>
+      <w:r>
+        <w:rPr>
+          <w:rFonts w:asciiTheme="majorHAnsi" w:hAnsiTheme="majorHAnsi"/>
+        </w:rPr>
+        <w:t>heuristic did in overall perform poorly, most likely due to the heuristic being too complex.</w:t>
+      </w:r>
+    </w:p>
+    <w:p>
+      <w:pPr>
+        <w:spacing w:after="0"/>
+        <w:rPr>
+          <w:rFonts w:asciiTheme="majorHAnsi" w:hAnsiTheme="majorHAnsi"/>
+        </w:rPr>
+      </w:pPr>
+    </w:p>
+    <w:p>
+      <w:pPr>
+        <w:spacing w:after="0"/>
+        <w:rPr>
+          <w:rFonts w:asciiTheme="majorHAnsi" w:hAnsiTheme="majorHAnsi"/>
+        </w:rPr>
+      </w:pPr>
+    </w:p>
+    <w:p>
+      <w:pPr>
+        <w:spacing w:after="0"/>
+        <w:rPr>
+          <w:rFonts w:asciiTheme="majorHAnsi" w:hAnsiTheme="majorHAnsi"/>
+        </w:rPr>
+      </w:pPr>
+      <w:bookmarkStart w:id="0" w:name="_GoBack"/>
+      <w:r>
+        <w:rPr>
+          <w:rFonts w:asciiTheme="majorHAnsi" w:hAnsiTheme="majorHAnsi"/>
+          <w:b/>
+        </w:rPr>
+        <w:t>Conclusion</w:t>
+      </w:r>
+      <w:bookmarkEnd w:id="0"/>
+      <w:r>
+        <w:rPr>
+          <w:rFonts w:asciiTheme="majorHAnsi" w:hAnsiTheme="majorHAnsi"/>
+        </w:rPr>
+        <w:t>:</w:t>
       </w:r>
     </w:p>
     <w:sectPr>

</xml_diff>